<commit_message>
Doc: added info about gantt chart
</commit_message>
<xml_diff>
--- a/doc.docx
+++ b/doc.docx
@@ -2121,6 +2121,109 @@
     </w:p>
     <w:p>
       <w:pPr>
+        <w:pStyle w:val="berschrift2"/>
+        <w:numPr>
+          <w:ilvl w:val="1"/>
+          <w:numId w:val="1"/>
+        </w:numPr>
+        <w:rPr>
+          <w:lang w:val="en-US"/>
+        </w:rPr>
+      </w:pPr>
+      <w:r>
+        <w:rPr>
+          <w:lang w:val="en-US"/>
+        </w:rPr>
+        <w:t>Gantt Chart</w:t>
+      </w:r>
+    </w:p>
+    <w:p>
+      <w:pPr>
+        <w:pStyle w:val="Listenabsatz"/>
+        <w:ind w:left="740"/>
+        <w:rPr>
+          <w:lang w:val="en-US"/>
+        </w:rPr>
+      </w:pPr>
+    </w:p>
+    <w:p>
+      <w:pPr>
+        <w:rPr>
+          <w:rFonts w:ascii="Times New Roman" w:eastAsia="Times New Roman" w:hAnsi="Times New Roman" w:cs="Times New Roman"/>
+          <w:lang w:val="en-US" w:eastAsia="de-DE"/>
+        </w:rPr>
+      </w:pPr>
+      <w:r>
+        <w:rPr>
+          <w:lang w:val="en-US"/>
+        </w:rPr>
+        <w:t>Gantt chart is a bar chart that is used to illustrate a schedule of a project.</w:t>
+      </w:r>
+      <w:r>
+        <w:rPr>
+          <w:lang w:val="en-US"/>
+        </w:rPr>
+        <w:t xml:space="preserve"> This kind of a chart includes tasks to be performed (on the vertical axis) and time intervals for the tasks (on the horizontal axis).</w:t>
+      </w:r>
+      <w:r>
+        <w:rPr>
+          <w:rStyle w:val="Endnotenzeichen"/>
+          <w:rFonts w:ascii="Times New Roman" w:eastAsia="Times New Roman" w:hAnsi="Times New Roman" w:cs="Times New Roman"/>
+          <w:lang w:val="en-US" w:eastAsia="de-DE"/>
+        </w:rPr>
+        <w:endnoteReference w:id="3"/>
+      </w:r>
+      <w:r>
+        <w:rPr>
+          <w:lang w:val="en-US"/>
+        </w:rPr>
+        <w:t xml:space="preserve"> For our project we used an Excel Gantt chart template as it is simple and easy to use. We needed the chart to plan the tasks for team members f</w:t>
+      </w:r>
+      <w:proofErr w:type="spellStart"/>
+      <w:r>
+        <w:rPr>
+          <w:lang w:val="en-US"/>
+        </w:rPr>
+        <w:t>or</w:t>
+      </w:r>
+      <w:proofErr w:type="spellEnd"/>
+      <w:r>
+        <w:rPr>
+          <w:lang w:val="en-US"/>
+        </w:rPr>
+        <w:t xml:space="preserve"> the whole project according to given time frame. We did not include there every possible single task, but rather main general tasks to complete the project. We understood at that point that some additional tasks will appear as we progress and planned the time accordingly. We split tasks into six Milestones. </w:t>
+      </w:r>
+      <w:r>
+        <w:rPr>
+          <w:lang w:val="en-US"/>
+        </w:rPr>
+        <w:t>Task were assigned to a Task Owner, but it did not mean that the person should do the whole task alone, but to control and be responsible for task completion.</w:t>
+      </w:r>
+      <w:r>
+        <w:rPr>
+          <w:lang w:val="en-US"/>
+        </w:rPr>
+        <w:t xml:space="preserve"> Our Gantt chart is included at the end of this report.</w:t>
+      </w:r>
+    </w:p>
+    <w:p>
+      <w:pPr>
+        <w:pStyle w:val="Listenabsatz"/>
+        <w:ind w:left="740"/>
+        <w:rPr>
+          <w:lang w:val="en-US"/>
+        </w:rPr>
+      </w:pPr>
+    </w:p>
+    <w:p>
+      <w:pPr>
+        <w:rPr>
+          <w:lang w:val="en-US"/>
+        </w:rPr>
+      </w:pPr>
+    </w:p>
+    <w:p>
+      <w:pPr>
         <w:rPr>
           <w:lang w:val="en-US"/>
         </w:rPr>
@@ -2194,6 +2297,25 @@
       </w:r>
       <w:r>
         <w:t>https://www.jetbrains.com/youtrack/</w:t>
+      </w:r>
+    </w:p>
+  </w:endnote>
+  <w:endnote w:id="3">
+    <w:p>
+      <w:pPr>
+        <w:pStyle w:val="Endnotentext"/>
+      </w:pPr>
+      <w:r>
+        <w:rPr>
+          <w:rStyle w:val="Endnotenzeichen"/>
+        </w:rPr>
+        <w:endnoteRef/>
+      </w:r>
+      <w:r>
+        <w:t xml:space="preserve"> </w:t>
+      </w:r>
+      <w:r>
+        <w:t>https://en.wikipedia.org/wiki/Gantt_chart</w:t>
       </w:r>
     </w:p>
   </w:endnote>
@@ -2213,6 +2335,11 @@
         <w:docPartUnique/>
       </w:docPartObj>
     </w:sdtPr>
+    <w:sdtEndPr>
+      <w:rPr>
+        <w:rStyle w:val="Seitenzahl"/>
+      </w:rPr>
+    </w:sdtEndPr>
     <w:sdtContent>
       <w:p>
         <w:pPr>
@@ -2265,6 +2392,11 @@
         <w:docPartUnique/>
       </w:docPartObj>
     </w:sdtPr>
+    <w:sdtEndPr>
+      <w:rPr>
+        <w:rStyle w:val="Seitenzahl"/>
+      </w:rPr>
+    </w:sdtEndPr>
     <w:sdtContent>
       <w:p>
         <w:pPr>
@@ -2340,9 +2472,9 @@
 <w:numbering xmlns:wpc="http://schemas.microsoft.com/office/word/2010/wordprocessingCanvas" xmlns:cx="http://schemas.microsoft.com/office/drawing/2014/chartex" xmlns:cx1="http://schemas.microsoft.com/office/drawing/2015/9/8/chartex" xmlns:cx2="http://schemas.microsoft.com/office/drawing/2015/10/21/chartex" xmlns:cx3="http://schemas.microsoft.com/office/drawing/2016/5/9/chartex" xmlns:cx4="http://schemas.microsoft.com/office/drawing/2016/5/10/chartex" xmlns:cx5="http://schemas.microsoft.com/office/drawing/2016/5/11/chartex" xmlns:cx6="http://schemas.microsoft.com/office/drawing/2016/5/12/chartex" xmlns:cx7="http://schemas.microsoft.com/office/drawing/2016/5/13/chartex" xmlns:cx8="http://schemas.microsoft.com/office/drawing/2016/5/14/chartex" xmlns:mc="http://schemas.openxmlformats.org/markup-compatibility/2006" xmlns:aink="http://schemas.microsoft.com/office/drawing/2016/ink" xmlns:am3d="http://schemas.microsoft.com/office/drawing/2017/model3d" xmlns:o="urn:schemas-microsoft-com:office:office" xmlns:r="http://schemas.openxmlformats.org/officeDocument/2006/relationships" xmlns:m="http://schemas.openxmlformats.org/officeDocument/2006/math" xmlns:v="urn:schemas-microsoft-com:vml" xmlns:wp14="http://schemas.microsoft.com/office/word/2010/wordprocessingDrawing" xmlns:wp="http://schemas.openxmlformats.org/drawingml/2006/wordprocessingDrawing" xmlns:w10="urn:schemas-microsoft-com:office:word" xmlns:w="http://schemas.openxmlformats.org/wordprocessingml/2006/main" xmlns:w14="http://schemas.microsoft.com/office/word/2010/wordml" xmlns:w15="http://schemas.microsoft.com/office/word/2012/wordml" xmlns:w16cex="http://schemas.microsoft.com/office/word/2018/wordml/cex" xmlns:w16cid="http://schemas.microsoft.com/office/word/2016/wordml/cid" xmlns:w16="http://schemas.microsoft.com/office/word/2018/wordml" xmlns:w16se="http://schemas.microsoft.com/office/word/2015/wordml/symex" xmlns:wpg="http://schemas.microsoft.com/office/word/2010/wordprocessingGroup" xmlns:wpi="http://schemas.microsoft.com/office/word/2010/wordprocessingInk" xmlns:wne="http://schemas.microsoft.com/office/word/2006/wordml" xmlns:wps="http://schemas.microsoft.com/office/word/2010/wordprocessingShape" mc:Ignorable="w14 w15 w16se w16cid w16 w16cex wp14">
   <w:abstractNum w:abstractNumId="0" w15:restartNumberingAfterBreak="0">
     <w:nsid w:val="01CA60D1"/>
-    <w:multiLevelType w:val="hybridMultilevel"/>
-    <w:tmpl w:val="36D60F5C"/>
-    <w:lvl w:ilvl="0" w:tplc="0407000F">
+    <w:multiLevelType w:val="multilevel"/>
+    <w:tmpl w:val="6DE68C52"/>
+    <w:lvl w:ilvl="0">
       <w:start w:val="1"/>
       <w:numFmt w:val="decimal"/>
       <w:lvlText w:val="%1."/>
@@ -2354,77 +2486,109 @@
         <w:rFonts w:hint="default"/>
       </w:rPr>
     </w:lvl>
-    <w:lvl w:ilvl="1" w:tplc="04070019" w:tentative="1">
-      <w:start w:val="1"/>
-      <w:numFmt w:val="lowerLetter"/>
-      <w:lvlText w:val="%2."/>
-      <w:lvlJc w:val="left"/>
-      <w:pPr>
-        <w:ind w:left="1440" w:hanging="360"/>
-      </w:pPr>
-    </w:lvl>
-    <w:lvl w:ilvl="2" w:tplc="0407001B" w:tentative="1">
-      <w:start w:val="1"/>
-      <w:numFmt w:val="lowerRoman"/>
-      <w:lvlText w:val="%3."/>
-      <w:lvlJc w:val="right"/>
-      <w:pPr>
-        <w:ind w:left="2160" w:hanging="180"/>
-      </w:pPr>
-    </w:lvl>
-    <w:lvl w:ilvl="3" w:tplc="0407000F" w:tentative="1">
+    <w:lvl w:ilvl="1">
       <w:start w:val="1"/>
       <w:numFmt w:val="decimal"/>
-      <w:lvlText w:val="%4."/>
+      <w:isLgl/>
+      <w:lvlText w:val="%1.%2"/>
       <w:lvlJc w:val="left"/>
       <w:pPr>
-        <w:ind w:left="2880" w:hanging="360"/>
-      </w:pPr>
+        <w:ind w:left="740" w:hanging="380"/>
+      </w:pPr>
+      <w:rPr>
+        <w:rFonts w:hint="default"/>
+      </w:rPr>
     </w:lvl>
-    <w:lvl w:ilvl="4" w:tplc="04070019" w:tentative="1">
-      <w:start w:val="1"/>
-      <w:numFmt w:val="lowerLetter"/>
-      <w:lvlText w:val="%5."/>
-      <w:lvlJc w:val="left"/>
-      <w:pPr>
-        <w:ind w:left="3600" w:hanging="360"/>
-      </w:pPr>
-    </w:lvl>
-    <w:lvl w:ilvl="5" w:tplc="0407001B" w:tentative="1">
-      <w:start w:val="1"/>
-      <w:numFmt w:val="lowerRoman"/>
-      <w:lvlText w:val="%6."/>
-      <w:lvlJc w:val="right"/>
-      <w:pPr>
-        <w:ind w:left="4320" w:hanging="180"/>
-      </w:pPr>
-    </w:lvl>
-    <w:lvl w:ilvl="6" w:tplc="0407000F" w:tentative="1">
+    <w:lvl w:ilvl="2">
       <w:start w:val="1"/>
       <w:numFmt w:val="decimal"/>
-      <w:lvlText w:val="%7."/>
+      <w:isLgl/>
+      <w:lvlText w:val="%1.%2.%3"/>
       <w:lvlJc w:val="left"/>
       <w:pPr>
-        <w:ind w:left="5040" w:hanging="360"/>
-      </w:pPr>
+        <w:ind w:left="1080" w:hanging="720"/>
+      </w:pPr>
+      <w:rPr>
+        <w:rFonts w:hint="default"/>
+      </w:rPr>
     </w:lvl>
-    <w:lvl w:ilvl="7" w:tplc="04070019" w:tentative="1">
+    <w:lvl w:ilvl="3">
       <w:start w:val="1"/>
-      <w:numFmt w:val="lowerLetter"/>
-      <w:lvlText w:val="%8."/>
+      <w:numFmt w:val="decimal"/>
+      <w:isLgl/>
+      <w:lvlText w:val="%1.%2.%3.%4"/>
       <w:lvlJc w:val="left"/>
       <w:pPr>
-        <w:ind w:left="5760" w:hanging="360"/>
-      </w:pPr>
+        <w:ind w:left="1080" w:hanging="720"/>
+      </w:pPr>
+      <w:rPr>
+        <w:rFonts w:hint="default"/>
+      </w:rPr>
     </w:lvl>
-    <w:lvl w:ilvl="8" w:tplc="0407001B" w:tentative="1">
+    <w:lvl w:ilvl="4">
       <w:start w:val="1"/>
-      <w:numFmt w:val="lowerRoman"/>
-      <w:lvlText w:val="%9."/>
-      <w:lvlJc w:val="right"/>
-      <w:pPr>
-        <w:ind w:left="6480" w:hanging="180"/>
-      </w:pPr>
+      <w:numFmt w:val="decimal"/>
+      <w:isLgl/>
+      <w:lvlText w:val="%1.%2.%3.%4.%5"/>
+      <w:lvlJc w:val="left"/>
+      <w:pPr>
+        <w:ind w:left="1440" w:hanging="1080"/>
+      </w:pPr>
+      <w:rPr>
+        <w:rFonts w:hint="default"/>
+      </w:rPr>
+    </w:lvl>
+    <w:lvl w:ilvl="5">
+      <w:start w:val="1"/>
+      <w:numFmt w:val="decimal"/>
+      <w:isLgl/>
+      <w:lvlText w:val="%1.%2.%3.%4.%5.%6"/>
+      <w:lvlJc w:val="left"/>
+      <w:pPr>
+        <w:ind w:left="1440" w:hanging="1080"/>
+      </w:pPr>
+      <w:rPr>
+        <w:rFonts w:hint="default"/>
+      </w:rPr>
+    </w:lvl>
+    <w:lvl w:ilvl="6">
+      <w:start w:val="1"/>
+      <w:numFmt w:val="decimal"/>
+      <w:isLgl/>
+      <w:lvlText w:val="%1.%2.%3.%4.%5.%6.%7"/>
+      <w:lvlJc w:val="left"/>
+      <w:pPr>
+        <w:ind w:left="1800" w:hanging="1440"/>
+      </w:pPr>
+      <w:rPr>
+        <w:rFonts w:hint="default"/>
+      </w:rPr>
+    </w:lvl>
+    <w:lvl w:ilvl="7">
+      <w:start w:val="1"/>
+      <w:numFmt w:val="decimal"/>
+      <w:isLgl/>
+      <w:lvlText w:val="%1.%2.%3.%4.%5.%6.%7.%8"/>
+      <w:lvlJc w:val="left"/>
+      <w:pPr>
+        <w:ind w:left="1800" w:hanging="1440"/>
+      </w:pPr>
+      <w:rPr>
+        <w:rFonts w:hint="default"/>
+      </w:rPr>
+    </w:lvl>
+    <w:lvl w:ilvl="8">
+      <w:start w:val="1"/>
+      <w:numFmt w:val="decimal"/>
+      <w:isLgl/>
+      <w:lvlText w:val="%1.%2.%3.%4.%5.%6.%7.%8.%9"/>
+      <w:lvlJc w:val="left"/>
+      <w:pPr>
+        <w:ind w:left="2160" w:hanging="1800"/>
+      </w:pPr>
+      <w:rPr>
+        <w:rFonts w:hint="default"/>
+      </w:rPr>
     </w:lvl>
   </w:abstractNum>
   <w:num w:numId="1">
@@ -2849,6 +3013,28 @@
       <w:szCs w:val="32"/>
     </w:rPr>
   </w:style>
+  <w:style w:type="paragraph" w:styleId="berschrift2">
+    <w:name w:val="heading 2"/>
+    <w:basedOn w:val="Standard"/>
+    <w:next w:val="Standard"/>
+    <w:link w:val="berschrift2Zchn"/>
+    <w:uiPriority w:val="9"/>
+    <w:unhideWhenUsed/>
+    <w:qFormat/>
+    <w:rsid w:val="00A35D70"/>
+    <w:pPr>
+      <w:keepNext/>
+      <w:keepLines/>
+      <w:spacing w:before="40"/>
+      <w:outlineLvl w:val="1"/>
+    </w:pPr>
+    <w:rPr>
+      <w:rFonts w:asciiTheme="majorHAnsi" w:eastAsiaTheme="majorEastAsia" w:hAnsiTheme="majorHAnsi" w:cstheme="majorBidi"/>
+      <w:color w:val="2F5496" w:themeColor="accent1" w:themeShade="BF"/>
+      <w:sz w:val="26"/>
+      <w:szCs w:val="26"/>
+    </w:rPr>
+  </w:style>
   <w:style w:type="character" w:default="1" w:styleId="Absatz-Standardschriftart">
     <w:name w:val="Default Paragraph Font"/>
     <w:uiPriority w:val="1"/>
@@ -2997,6 +3183,19 @@
       <w:ind w:left="720"/>
       <w:contextualSpacing/>
     </w:pPr>
+  </w:style>
+  <w:style w:type="character" w:customStyle="1" w:styleId="berschrift2Zchn">
+    <w:name w:val="Überschrift 2 Zchn"/>
+    <w:basedOn w:val="Absatz-Standardschriftart"/>
+    <w:link w:val="berschrift2"/>
+    <w:uiPriority w:val="9"/>
+    <w:rsid w:val="00A35D70"/>
+    <w:rPr>
+      <w:rFonts w:asciiTheme="majorHAnsi" w:eastAsiaTheme="majorEastAsia" w:hAnsiTheme="majorHAnsi" w:cstheme="majorBidi"/>
+      <w:color w:val="2F5496" w:themeColor="accent1" w:themeShade="BF"/>
+      <w:sz w:val="26"/>
+      <w:szCs w:val="26"/>
+    </w:rPr>
   </w:style>
 </w:styles>
 </file>

</xml_diff>

<commit_message>
Add technologies to doc
</commit_message>
<xml_diff>
--- a/doc.docx
+++ b/doc.docx
@@ -430,6 +430,1051 @@
         </w:rPr>
       </w:pPr>
     </w:p>
+    <w:sdt>
+      <w:sdtPr>
+        <w:id w:val="-234169171"/>
+        <w:docPartObj>
+          <w:docPartGallery w:val="Table of Contents"/>
+          <w:docPartUnique/>
+        </w:docPartObj>
+      </w:sdtPr>
+      <w:sdtEndPr>
+        <w:rPr>
+          <w:rFonts w:asciiTheme="minorHAnsi" w:eastAsiaTheme="minorHAnsi" w:hAnsiTheme="minorHAnsi" w:cstheme="minorBidi"/>
+          <w:noProof/>
+          <w:color w:val="auto"/>
+          <w:sz w:val="24"/>
+          <w:szCs w:val="24"/>
+          <w:lang w:eastAsia="en-US"/>
+        </w:rPr>
+      </w:sdtEndPr>
+      <w:sdtContent>
+        <w:p>
+          <w:pPr>
+            <w:pStyle w:val="Inhaltsverzeichnisberschrift"/>
+          </w:pPr>
+          <w:r>
+            <w:t>Inhaltsverzeichnis</w:t>
+          </w:r>
+        </w:p>
+        <w:p>
+          <w:pPr>
+            <w:pStyle w:val="Verzeichnis1"/>
+            <w:tabs>
+              <w:tab w:val="left" w:pos="480"/>
+              <w:tab w:val="right" w:leader="dot" w:pos="9062"/>
+            </w:tabs>
+            <w:rPr>
+              <w:rFonts w:eastAsiaTheme="minorEastAsia" w:cstheme="minorBidi"/>
+              <w:b w:val="0"/>
+              <w:bCs w:val="0"/>
+              <w:noProof/>
+              <w:sz w:val="24"/>
+              <w:szCs w:val="24"/>
+              <w:lang w:eastAsia="de-DE"/>
+            </w:rPr>
+          </w:pPr>
+          <w:r>
+            <w:rPr>
+              <w:b w:val="0"/>
+              <w:bCs w:val="0"/>
+            </w:rPr>
+            <w:fldChar w:fldCharType="begin"/>
+          </w:r>
+          <w:r>
+            <w:instrText>TOC \o "1-3" \h \z \u</w:instrText>
+          </w:r>
+          <w:r>
+            <w:rPr>
+              <w:b w:val="0"/>
+              <w:bCs w:val="0"/>
+            </w:rPr>
+            <w:fldChar w:fldCharType="separate"/>
+          </w:r>
+          <w:hyperlink w:anchor="_Toc64145563" w:history="1">
+            <w:r>
+              <w:rPr>
+                <w:rStyle w:val="Hyperlink"/>
+                <w:noProof/>
+                <w:lang w:val="en-US"/>
+              </w:rPr>
+              <w:t>1.</w:t>
+            </w:r>
+            <w:r>
+              <w:rPr>
+                <w:rFonts w:eastAsiaTheme="minorEastAsia" w:cstheme="minorBidi"/>
+                <w:b w:val="0"/>
+                <w:bCs w:val="0"/>
+                <w:noProof/>
+                <w:sz w:val="24"/>
+                <w:szCs w:val="24"/>
+                <w:lang w:eastAsia="de-DE"/>
+              </w:rPr>
+              <w:tab/>
+            </w:r>
+            <w:r>
+              <w:rPr>
+                <w:rStyle w:val="Hyperlink"/>
+                <w:noProof/>
+                <w:lang w:val="en-US"/>
+              </w:rPr>
+              <w:t>Introduction</w:t>
+            </w:r>
+            <w:r>
+              <w:rPr>
+                <w:noProof/>
+                <w:webHidden/>
+              </w:rPr>
+              <w:tab/>
+            </w:r>
+            <w:r>
+              <w:rPr>
+                <w:noProof/>
+                <w:webHidden/>
+              </w:rPr>
+              <w:fldChar w:fldCharType="begin"/>
+            </w:r>
+            <w:r>
+              <w:rPr>
+                <w:noProof/>
+                <w:webHidden/>
+              </w:rPr>
+              <w:instrText xml:space="preserve"> PAGEREF _Toc64145563 \h </w:instrText>
+            </w:r>
+            <w:r>
+              <w:rPr>
+                <w:noProof/>
+                <w:webHidden/>
+              </w:rPr>
+            </w:r>
+            <w:r>
+              <w:rPr>
+                <w:noProof/>
+                <w:webHidden/>
+              </w:rPr>
+              <w:fldChar w:fldCharType="separate"/>
+            </w:r>
+            <w:r>
+              <w:rPr>
+                <w:noProof/>
+                <w:webHidden/>
+              </w:rPr>
+              <w:t>2</w:t>
+            </w:r>
+            <w:r>
+              <w:rPr>
+                <w:noProof/>
+                <w:webHidden/>
+              </w:rPr>
+              <w:fldChar w:fldCharType="end"/>
+            </w:r>
+          </w:hyperlink>
+        </w:p>
+        <w:p>
+          <w:pPr>
+            <w:pStyle w:val="Verzeichnis1"/>
+            <w:tabs>
+              <w:tab w:val="left" w:pos="480"/>
+              <w:tab w:val="right" w:leader="dot" w:pos="9062"/>
+            </w:tabs>
+            <w:rPr>
+              <w:rFonts w:eastAsiaTheme="minorEastAsia" w:cstheme="minorBidi"/>
+              <w:b w:val="0"/>
+              <w:bCs w:val="0"/>
+              <w:noProof/>
+              <w:sz w:val="24"/>
+              <w:szCs w:val="24"/>
+              <w:lang w:eastAsia="de-DE"/>
+            </w:rPr>
+          </w:pPr>
+          <w:hyperlink w:anchor="_Toc64145564" w:history="1">
+            <w:r>
+              <w:rPr>
+                <w:rStyle w:val="Hyperlink"/>
+                <w:noProof/>
+                <w:lang w:val="en-US"/>
+              </w:rPr>
+              <w:t>2.</w:t>
+            </w:r>
+            <w:r>
+              <w:rPr>
+                <w:rFonts w:eastAsiaTheme="minorEastAsia" w:cstheme="minorBidi"/>
+                <w:b w:val="0"/>
+                <w:bCs w:val="0"/>
+                <w:noProof/>
+                <w:sz w:val="24"/>
+                <w:szCs w:val="24"/>
+                <w:lang w:eastAsia="de-DE"/>
+              </w:rPr>
+              <w:tab/>
+            </w:r>
+            <w:r>
+              <w:rPr>
+                <w:rStyle w:val="Hyperlink"/>
+                <w:noProof/>
+                <w:lang w:val="en-US"/>
+              </w:rPr>
+              <w:t>Motivation and objectives</w:t>
+            </w:r>
+            <w:r>
+              <w:rPr>
+                <w:noProof/>
+                <w:webHidden/>
+              </w:rPr>
+              <w:tab/>
+            </w:r>
+            <w:r>
+              <w:rPr>
+                <w:noProof/>
+                <w:webHidden/>
+              </w:rPr>
+              <w:fldChar w:fldCharType="begin"/>
+            </w:r>
+            <w:r>
+              <w:rPr>
+                <w:noProof/>
+                <w:webHidden/>
+              </w:rPr>
+              <w:instrText xml:space="preserve"> PAGEREF _Toc64145564 \h </w:instrText>
+            </w:r>
+            <w:r>
+              <w:rPr>
+                <w:noProof/>
+                <w:webHidden/>
+              </w:rPr>
+            </w:r>
+            <w:r>
+              <w:rPr>
+                <w:noProof/>
+                <w:webHidden/>
+              </w:rPr>
+              <w:fldChar w:fldCharType="separate"/>
+            </w:r>
+            <w:r>
+              <w:rPr>
+                <w:noProof/>
+                <w:webHidden/>
+              </w:rPr>
+              <w:t>3</w:t>
+            </w:r>
+            <w:r>
+              <w:rPr>
+                <w:noProof/>
+                <w:webHidden/>
+              </w:rPr>
+              <w:fldChar w:fldCharType="end"/>
+            </w:r>
+          </w:hyperlink>
+        </w:p>
+        <w:p>
+          <w:pPr>
+            <w:pStyle w:val="Verzeichnis1"/>
+            <w:tabs>
+              <w:tab w:val="left" w:pos="480"/>
+              <w:tab w:val="right" w:leader="dot" w:pos="9062"/>
+            </w:tabs>
+            <w:rPr>
+              <w:rFonts w:eastAsiaTheme="minorEastAsia" w:cstheme="minorBidi"/>
+              <w:b w:val="0"/>
+              <w:bCs w:val="0"/>
+              <w:noProof/>
+              <w:sz w:val="24"/>
+              <w:szCs w:val="24"/>
+              <w:lang w:eastAsia="de-DE"/>
+            </w:rPr>
+          </w:pPr>
+          <w:hyperlink w:anchor="_Toc64145565" w:history="1">
+            <w:r>
+              <w:rPr>
+                <w:rStyle w:val="Hyperlink"/>
+                <w:noProof/>
+                <w:lang w:val="en-US"/>
+              </w:rPr>
+              <w:t>3.</w:t>
+            </w:r>
+            <w:r>
+              <w:rPr>
+                <w:rFonts w:eastAsiaTheme="minorEastAsia" w:cstheme="minorBidi"/>
+                <w:b w:val="0"/>
+                <w:bCs w:val="0"/>
+                <w:noProof/>
+                <w:sz w:val="24"/>
+                <w:szCs w:val="24"/>
+                <w:lang w:eastAsia="de-DE"/>
+              </w:rPr>
+              <w:tab/>
+            </w:r>
+            <w:r>
+              <w:rPr>
+                <w:rStyle w:val="Hyperlink"/>
+                <w:noProof/>
+                <w:lang w:val="en-US"/>
+              </w:rPr>
+              <w:t>Preparation</w:t>
+            </w:r>
+            <w:r>
+              <w:rPr>
+                <w:noProof/>
+                <w:webHidden/>
+              </w:rPr>
+              <w:tab/>
+            </w:r>
+            <w:r>
+              <w:rPr>
+                <w:noProof/>
+                <w:webHidden/>
+              </w:rPr>
+              <w:fldChar w:fldCharType="begin"/>
+            </w:r>
+            <w:r>
+              <w:rPr>
+                <w:noProof/>
+                <w:webHidden/>
+              </w:rPr>
+              <w:instrText xml:space="preserve"> PAGEREF _Toc64145565 \h </w:instrText>
+            </w:r>
+            <w:r>
+              <w:rPr>
+                <w:noProof/>
+                <w:webHidden/>
+              </w:rPr>
+            </w:r>
+            <w:r>
+              <w:rPr>
+                <w:noProof/>
+                <w:webHidden/>
+              </w:rPr>
+              <w:fldChar w:fldCharType="separate"/>
+            </w:r>
+            <w:r>
+              <w:rPr>
+                <w:noProof/>
+                <w:webHidden/>
+              </w:rPr>
+              <w:t>3</w:t>
+            </w:r>
+            <w:r>
+              <w:rPr>
+                <w:noProof/>
+                <w:webHidden/>
+              </w:rPr>
+              <w:fldChar w:fldCharType="end"/>
+            </w:r>
+          </w:hyperlink>
+        </w:p>
+        <w:p>
+          <w:pPr>
+            <w:pStyle w:val="Verzeichnis2"/>
+            <w:tabs>
+              <w:tab w:val="left" w:pos="960"/>
+              <w:tab w:val="right" w:leader="dot" w:pos="9062"/>
+            </w:tabs>
+            <w:rPr>
+              <w:rFonts w:eastAsiaTheme="minorEastAsia" w:cstheme="minorBidi"/>
+              <w:i w:val="0"/>
+              <w:iCs w:val="0"/>
+              <w:noProof/>
+              <w:sz w:val="24"/>
+              <w:szCs w:val="24"/>
+              <w:lang w:eastAsia="de-DE"/>
+            </w:rPr>
+          </w:pPr>
+          <w:hyperlink w:anchor="_Toc64145566" w:history="1">
+            <w:r>
+              <w:rPr>
+                <w:rStyle w:val="Hyperlink"/>
+                <w:noProof/>
+                <w:lang w:val="en-US"/>
+              </w:rPr>
+              <w:t>3.1</w:t>
+            </w:r>
+            <w:r>
+              <w:rPr>
+                <w:rFonts w:eastAsiaTheme="minorEastAsia" w:cstheme="minorBidi"/>
+                <w:i w:val="0"/>
+                <w:iCs w:val="0"/>
+                <w:noProof/>
+                <w:sz w:val="24"/>
+                <w:szCs w:val="24"/>
+                <w:lang w:eastAsia="de-DE"/>
+              </w:rPr>
+              <w:tab/>
+            </w:r>
+            <w:r>
+              <w:rPr>
+                <w:rStyle w:val="Hyperlink"/>
+                <w:noProof/>
+                <w:lang w:val="en-US"/>
+              </w:rPr>
+              <w:t>Gantt Chart</w:t>
+            </w:r>
+            <w:r>
+              <w:rPr>
+                <w:noProof/>
+                <w:webHidden/>
+              </w:rPr>
+              <w:tab/>
+            </w:r>
+            <w:r>
+              <w:rPr>
+                <w:noProof/>
+                <w:webHidden/>
+              </w:rPr>
+              <w:fldChar w:fldCharType="begin"/>
+            </w:r>
+            <w:r>
+              <w:rPr>
+                <w:noProof/>
+                <w:webHidden/>
+              </w:rPr>
+              <w:instrText xml:space="preserve"> PAGEREF _Toc64145566 \h </w:instrText>
+            </w:r>
+            <w:r>
+              <w:rPr>
+                <w:noProof/>
+                <w:webHidden/>
+              </w:rPr>
+            </w:r>
+            <w:r>
+              <w:rPr>
+                <w:noProof/>
+                <w:webHidden/>
+              </w:rPr>
+              <w:fldChar w:fldCharType="separate"/>
+            </w:r>
+            <w:r>
+              <w:rPr>
+                <w:noProof/>
+                <w:webHidden/>
+              </w:rPr>
+              <w:t>3</w:t>
+            </w:r>
+            <w:r>
+              <w:rPr>
+                <w:noProof/>
+                <w:webHidden/>
+              </w:rPr>
+              <w:fldChar w:fldCharType="end"/>
+            </w:r>
+          </w:hyperlink>
+        </w:p>
+        <w:p>
+          <w:pPr>
+            <w:pStyle w:val="Verzeichnis2"/>
+            <w:tabs>
+              <w:tab w:val="left" w:pos="960"/>
+              <w:tab w:val="right" w:leader="dot" w:pos="9062"/>
+            </w:tabs>
+            <w:rPr>
+              <w:rFonts w:eastAsiaTheme="minorEastAsia" w:cstheme="minorBidi"/>
+              <w:i w:val="0"/>
+              <w:iCs w:val="0"/>
+              <w:noProof/>
+              <w:sz w:val="24"/>
+              <w:szCs w:val="24"/>
+              <w:lang w:eastAsia="de-DE"/>
+            </w:rPr>
+          </w:pPr>
+          <w:hyperlink w:anchor="_Toc64145567" w:history="1">
+            <w:r>
+              <w:rPr>
+                <w:rStyle w:val="Hyperlink"/>
+                <w:noProof/>
+                <w:lang w:val="en-US"/>
+              </w:rPr>
+              <w:t>3.2</w:t>
+            </w:r>
+            <w:r>
+              <w:rPr>
+                <w:rFonts w:eastAsiaTheme="minorEastAsia" w:cstheme="minorBidi"/>
+                <w:i w:val="0"/>
+                <w:iCs w:val="0"/>
+                <w:noProof/>
+                <w:sz w:val="24"/>
+                <w:szCs w:val="24"/>
+                <w:lang w:eastAsia="de-DE"/>
+              </w:rPr>
+              <w:tab/>
+            </w:r>
+            <w:r>
+              <w:rPr>
+                <w:rStyle w:val="Hyperlink"/>
+                <w:noProof/>
+                <w:lang w:val="en-US"/>
+              </w:rPr>
+              <w:t>Requirements</w:t>
+            </w:r>
+            <w:r>
+              <w:rPr>
+                <w:noProof/>
+                <w:webHidden/>
+              </w:rPr>
+              <w:tab/>
+            </w:r>
+            <w:r>
+              <w:rPr>
+                <w:noProof/>
+                <w:webHidden/>
+              </w:rPr>
+              <w:fldChar w:fldCharType="begin"/>
+            </w:r>
+            <w:r>
+              <w:rPr>
+                <w:noProof/>
+                <w:webHidden/>
+              </w:rPr>
+              <w:instrText xml:space="preserve"> PAGEREF _Toc64145567 \h </w:instrText>
+            </w:r>
+            <w:r>
+              <w:rPr>
+                <w:noProof/>
+                <w:webHidden/>
+              </w:rPr>
+            </w:r>
+            <w:r>
+              <w:rPr>
+                <w:noProof/>
+                <w:webHidden/>
+              </w:rPr>
+              <w:fldChar w:fldCharType="separate"/>
+            </w:r>
+            <w:r>
+              <w:rPr>
+                <w:noProof/>
+                <w:webHidden/>
+              </w:rPr>
+              <w:t>3</w:t>
+            </w:r>
+            <w:r>
+              <w:rPr>
+                <w:noProof/>
+                <w:webHidden/>
+              </w:rPr>
+              <w:fldChar w:fldCharType="end"/>
+            </w:r>
+          </w:hyperlink>
+        </w:p>
+        <w:p>
+          <w:pPr>
+            <w:pStyle w:val="Verzeichnis2"/>
+            <w:tabs>
+              <w:tab w:val="left" w:pos="960"/>
+              <w:tab w:val="right" w:leader="dot" w:pos="9062"/>
+            </w:tabs>
+            <w:rPr>
+              <w:rFonts w:eastAsiaTheme="minorEastAsia" w:cstheme="minorBidi"/>
+              <w:i w:val="0"/>
+              <w:iCs w:val="0"/>
+              <w:noProof/>
+              <w:sz w:val="24"/>
+              <w:szCs w:val="24"/>
+              <w:lang w:eastAsia="de-DE"/>
+            </w:rPr>
+          </w:pPr>
+          <w:hyperlink w:anchor="_Toc64145568" w:history="1">
+            <w:r>
+              <w:rPr>
+                <w:rStyle w:val="Hyperlink"/>
+                <w:noProof/>
+                <w:lang w:val="en-US"/>
+              </w:rPr>
+              <w:t>3.3</w:t>
+            </w:r>
+            <w:r>
+              <w:rPr>
+                <w:rFonts w:eastAsiaTheme="minorEastAsia" w:cstheme="minorBidi"/>
+                <w:i w:val="0"/>
+                <w:iCs w:val="0"/>
+                <w:noProof/>
+                <w:sz w:val="24"/>
+                <w:szCs w:val="24"/>
+                <w:lang w:eastAsia="de-DE"/>
+              </w:rPr>
+              <w:tab/>
+            </w:r>
+            <w:r>
+              <w:rPr>
+                <w:rStyle w:val="Hyperlink"/>
+                <w:noProof/>
+                <w:lang w:val="en-US"/>
+              </w:rPr>
+              <w:t>Risks</w:t>
+            </w:r>
+            <w:r>
+              <w:rPr>
+                <w:noProof/>
+                <w:webHidden/>
+              </w:rPr>
+              <w:tab/>
+            </w:r>
+            <w:r>
+              <w:rPr>
+                <w:noProof/>
+                <w:webHidden/>
+              </w:rPr>
+              <w:fldChar w:fldCharType="begin"/>
+            </w:r>
+            <w:r>
+              <w:rPr>
+                <w:noProof/>
+                <w:webHidden/>
+              </w:rPr>
+              <w:instrText xml:space="preserve"> PAGEREF _Toc64145568 \h </w:instrText>
+            </w:r>
+            <w:r>
+              <w:rPr>
+                <w:noProof/>
+                <w:webHidden/>
+              </w:rPr>
+            </w:r>
+            <w:r>
+              <w:rPr>
+                <w:noProof/>
+                <w:webHidden/>
+              </w:rPr>
+              <w:fldChar w:fldCharType="separate"/>
+            </w:r>
+            <w:r>
+              <w:rPr>
+                <w:noProof/>
+                <w:webHidden/>
+              </w:rPr>
+              <w:t>4</w:t>
+            </w:r>
+            <w:r>
+              <w:rPr>
+                <w:noProof/>
+                <w:webHidden/>
+              </w:rPr>
+              <w:fldChar w:fldCharType="end"/>
+            </w:r>
+          </w:hyperlink>
+        </w:p>
+        <w:p>
+          <w:pPr>
+            <w:pStyle w:val="Verzeichnis2"/>
+            <w:tabs>
+              <w:tab w:val="left" w:pos="960"/>
+              <w:tab w:val="right" w:leader="dot" w:pos="9062"/>
+            </w:tabs>
+            <w:rPr>
+              <w:rFonts w:eastAsiaTheme="minorEastAsia" w:cstheme="minorBidi"/>
+              <w:i w:val="0"/>
+              <w:iCs w:val="0"/>
+              <w:noProof/>
+              <w:sz w:val="24"/>
+              <w:szCs w:val="24"/>
+              <w:lang w:eastAsia="de-DE"/>
+            </w:rPr>
+          </w:pPr>
+          <w:hyperlink w:anchor="_Toc64145569" w:history="1">
+            <w:r>
+              <w:rPr>
+                <w:rStyle w:val="Hyperlink"/>
+                <w:noProof/>
+                <w:lang w:val="en-US"/>
+              </w:rPr>
+              <w:t>3.4</w:t>
+            </w:r>
+            <w:r>
+              <w:rPr>
+                <w:rFonts w:eastAsiaTheme="minorEastAsia" w:cstheme="minorBidi"/>
+                <w:i w:val="0"/>
+                <w:iCs w:val="0"/>
+                <w:noProof/>
+                <w:sz w:val="24"/>
+                <w:szCs w:val="24"/>
+                <w:lang w:eastAsia="de-DE"/>
+              </w:rPr>
+              <w:tab/>
+            </w:r>
+            <w:r>
+              <w:rPr>
+                <w:rStyle w:val="Hyperlink"/>
+                <w:noProof/>
+                <w:lang w:val="en-US"/>
+              </w:rPr>
+              <w:t>Technologies</w:t>
+            </w:r>
+            <w:r>
+              <w:rPr>
+                <w:noProof/>
+                <w:webHidden/>
+              </w:rPr>
+              <w:tab/>
+            </w:r>
+            <w:r>
+              <w:rPr>
+                <w:noProof/>
+                <w:webHidden/>
+              </w:rPr>
+              <w:fldChar w:fldCharType="begin"/>
+            </w:r>
+            <w:r>
+              <w:rPr>
+                <w:noProof/>
+                <w:webHidden/>
+              </w:rPr>
+              <w:instrText xml:space="preserve"> PAGEREF _Toc64145569 \h </w:instrText>
+            </w:r>
+            <w:r>
+              <w:rPr>
+                <w:noProof/>
+                <w:webHidden/>
+              </w:rPr>
+            </w:r>
+            <w:r>
+              <w:rPr>
+                <w:noProof/>
+                <w:webHidden/>
+              </w:rPr>
+              <w:fldChar w:fldCharType="separate"/>
+            </w:r>
+            <w:r>
+              <w:rPr>
+                <w:noProof/>
+                <w:webHidden/>
+              </w:rPr>
+              <w:t>4</w:t>
+            </w:r>
+            <w:r>
+              <w:rPr>
+                <w:noProof/>
+                <w:webHidden/>
+              </w:rPr>
+              <w:fldChar w:fldCharType="end"/>
+            </w:r>
+          </w:hyperlink>
+        </w:p>
+        <w:p>
+          <w:pPr>
+            <w:pStyle w:val="Verzeichnis3"/>
+            <w:tabs>
+              <w:tab w:val="right" w:leader="dot" w:pos="9062"/>
+            </w:tabs>
+            <w:rPr>
+              <w:rFonts w:eastAsiaTheme="minorEastAsia" w:cstheme="minorBidi"/>
+              <w:noProof/>
+              <w:sz w:val="24"/>
+              <w:szCs w:val="24"/>
+              <w:lang w:eastAsia="de-DE"/>
+            </w:rPr>
+          </w:pPr>
+          <w:hyperlink w:anchor="_Toc64145570" w:history="1">
+            <w:r>
+              <w:rPr>
+                <w:rStyle w:val="Hyperlink"/>
+                <w:noProof/>
+                <w:lang w:val="en-US"/>
+              </w:rPr>
+              <w:t>3.4.1 Frameworks and libraries</w:t>
+            </w:r>
+            <w:r>
+              <w:rPr>
+                <w:noProof/>
+                <w:webHidden/>
+              </w:rPr>
+              <w:tab/>
+            </w:r>
+            <w:r>
+              <w:rPr>
+                <w:noProof/>
+                <w:webHidden/>
+              </w:rPr>
+              <w:fldChar w:fldCharType="begin"/>
+            </w:r>
+            <w:r>
+              <w:rPr>
+                <w:noProof/>
+                <w:webHidden/>
+              </w:rPr>
+              <w:instrText xml:space="preserve"> PAGEREF _Toc64145570 \h </w:instrText>
+            </w:r>
+            <w:r>
+              <w:rPr>
+                <w:noProof/>
+                <w:webHidden/>
+              </w:rPr>
+            </w:r>
+            <w:r>
+              <w:rPr>
+                <w:noProof/>
+                <w:webHidden/>
+              </w:rPr>
+              <w:fldChar w:fldCharType="separate"/>
+            </w:r>
+            <w:r>
+              <w:rPr>
+                <w:noProof/>
+                <w:webHidden/>
+              </w:rPr>
+              <w:t>4</w:t>
+            </w:r>
+            <w:r>
+              <w:rPr>
+                <w:noProof/>
+                <w:webHidden/>
+              </w:rPr>
+              <w:fldChar w:fldCharType="end"/>
+            </w:r>
+          </w:hyperlink>
+        </w:p>
+        <w:p>
+          <w:pPr>
+            <w:pStyle w:val="Verzeichnis3"/>
+            <w:tabs>
+              <w:tab w:val="right" w:leader="dot" w:pos="9062"/>
+            </w:tabs>
+            <w:rPr>
+              <w:rFonts w:eastAsiaTheme="minorEastAsia" w:cstheme="minorBidi"/>
+              <w:noProof/>
+              <w:sz w:val="24"/>
+              <w:szCs w:val="24"/>
+              <w:lang w:eastAsia="de-DE"/>
+            </w:rPr>
+          </w:pPr>
+          <w:hyperlink w:anchor="_Toc64145571" w:history="1">
+            <w:r>
+              <w:rPr>
+                <w:rStyle w:val="Hyperlink"/>
+                <w:noProof/>
+                <w:lang w:val="en-US"/>
+              </w:rPr>
+              <w:t>3.4.2 Task tracking</w:t>
+            </w:r>
+            <w:r>
+              <w:rPr>
+                <w:noProof/>
+                <w:webHidden/>
+              </w:rPr>
+              <w:tab/>
+            </w:r>
+            <w:r>
+              <w:rPr>
+                <w:noProof/>
+                <w:webHidden/>
+              </w:rPr>
+              <w:fldChar w:fldCharType="begin"/>
+            </w:r>
+            <w:r>
+              <w:rPr>
+                <w:noProof/>
+                <w:webHidden/>
+              </w:rPr>
+              <w:instrText xml:space="preserve"> PAGEREF _Toc64145571 \h </w:instrText>
+            </w:r>
+            <w:r>
+              <w:rPr>
+                <w:noProof/>
+                <w:webHidden/>
+              </w:rPr>
+            </w:r>
+            <w:r>
+              <w:rPr>
+                <w:noProof/>
+                <w:webHidden/>
+              </w:rPr>
+              <w:fldChar w:fldCharType="separate"/>
+            </w:r>
+            <w:r>
+              <w:rPr>
+                <w:noProof/>
+                <w:webHidden/>
+              </w:rPr>
+              <w:t>5</w:t>
+            </w:r>
+            <w:r>
+              <w:rPr>
+                <w:noProof/>
+                <w:webHidden/>
+              </w:rPr>
+              <w:fldChar w:fldCharType="end"/>
+            </w:r>
+          </w:hyperlink>
+        </w:p>
+        <w:p>
+          <w:pPr>
+            <w:pStyle w:val="Verzeichnis3"/>
+            <w:tabs>
+              <w:tab w:val="right" w:leader="dot" w:pos="9062"/>
+            </w:tabs>
+            <w:rPr>
+              <w:rFonts w:eastAsiaTheme="minorEastAsia" w:cstheme="minorBidi"/>
+              <w:noProof/>
+              <w:sz w:val="24"/>
+              <w:szCs w:val="24"/>
+              <w:lang w:eastAsia="de-DE"/>
+            </w:rPr>
+          </w:pPr>
+          <w:hyperlink w:anchor="_Toc64145572" w:history="1">
+            <w:r>
+              <w:rPr>
+                <w:rStyle w:val="Hyperlink"/>
+                <w:noProof/>
+                <w:lang w:val="en-US"/>
+              </w:rPr>
+              <w:t>3.4.3 Version Control</w:t>
+            </w:r>
+            <w:r>
+              <w:rPr>
+                <w:noProof/>
+                <w:webHidden/>
+              </w:rPr>
+              <w:tab/>
+            </w:r>
+            <w:r>
+              <w:rPr>
+                <w:noProof/>
+                <w:webHidden/>
+              </w:rPr>
+              <w:fldChar w:fldCharType="begin"/>
+            </w:r>
+            <w:r>
+              <w:rPr>
+                <w:noProof/>
+                <w:webHidden/>
+              </w:rPr>
+              <w:instrText xml:space="preserve"> PAGEREF _Toc64145572 \h </w:instrText>
+            </w:r>
+            <w:r>
+              <w:rPr>
+                <w:noProof/>
+                <w:webHidden/>
+              </w:rPr>
+            </w:r>
+            <w:r>
+              <w:rPr>
+                <w:noProof/>
+                <w:webHidden/>
+              </w:rPr>
+              <w:fldChar w:fldCharType="separate"/>
+            </w:r>
+            <w:r>
+              <w:rPr>
+                <w:noProof/>
+                <w:webHidden/>
+              </w:rPr>
+              <w:t>5</w:t>
+            </w:r>
+            <w:r>
+              <w:rPr>
+                <w:noProof/>
+                <w:webHidden/>
+              </w:rPr>
+              <w:fldChar w:fldCharType="end"/>
+            </w:r>
+          </w:hyperlink>
+        </w:p>
+        <w:p>
+          <w:pPr>
+            <w:pStyle w:val="Verzeichnis1"/>
+            <w:tabs>
+              <w:tab w:val="left" w:pos="480"/>
+              <w:tab w:val="right" w:leader="dot" w:pos="9062"/>
+            </w:tabs>
+            <w:rPr>
+              <w:rFonts w:eastAsiaTheme="minorEastAsia" w:cstheme="minorBidi"/>
+              <w:b w:val="0"/>
+              <w:bCs w:val="0"/>
+              <w:noProof/>
+              <w:sz w:val="24"/>
+              <w:szCs w:val="24"/>
+              <w:lang w:eastAsia="de-DE"/>
+            </w:rPr>
+          </w:pPr>
+          <w:hyperlink w:anchor="_Toc64145573" w:history="1">
+            <w:r>
+              <w:rPr>
+                <w:rStyle w:val="Hyperlink"/>
+                <w:rFonts w:eastAsia="Times New Roman"/>
+                <w:noProof/>
+                <w:lang w:val="en-US" w:eastAsia="de-DE"/>
+              </w:rPr>
+              <w:t>4.</w:t>
+            </w:r>
+            <w:r>
+              <w:rPr>
+                <w:rFonts w:eastAsiaTheme="minorEastAsia" w:cstheme="minorBidi"/>
+                <w:b w:val="0"/>
+                <w:bCs w:val="0"/>
+                <w:noProof/>
+                <w:sz w:val="24"/>
+                <w:szCs w:val="24"/>
+                <w:lang w:eastAsia="de-DE"/>
+              </w:rPr>
+              <w:tab/>
+            </w:r>
+            <w:r>
+              <w:rPr>
+                <w:rStyle w:val="Hyperlink"/>
+                <w:rFonts w:eastAsia="Times New Roman"/>
+                <w:noProof/>
+                <w:lang w:val="en-US" w:eastAsia="de-DE"/>
+              </w:rPr>
+              <w:t>Use case diagram</w:t>
+            </w:r>
+            <w:r>
+              <w:rPr>
+                <w:noProof/>
+                <w:webHidden/>
+              </w:rPr>
+              <w:tab/>
+            </w:r>
+            <w:r>
+              <w:rPr>
+                <w:noProof/>
+                <w:webHidden/>
+              </w:rPr>
+              <w:fldChar w:fldCharType="begin"/>
+            </w:r>
+            <w:r>
+              <w:rPr>
+                <w:noProof/>
+                <w:webHidden/>
+              </w:rPr>
+              <w:instrText xml:space="preserve"> PAGEREF _Toc64145573 \h </w:instrText>
+            </w:r>
+            <w:r>
+              <w:rPr>
+                <w:noProof/>
+                <w:webHidden/>
+              </w:rPr>
+            </w:r>
+            <w:r>
+              <w:rPr>
+                <w:noProof/>
+                <w:webHidden/>
+              </w:rPr>
+              <w:fldChar w:fldCharType="separate"/>
+            </w:r>
+            <w:r>
+              <w:rPr>
+                <w:noProof/>
+                <w:webHidden/>
+              </w:rPr>
+              <w:t>5</w:t>
+            </w:r>
+            <w:r>
+              <w:rPr>
+                <w:noProof/>
+                <w:webHidden/>
+              </w:rPr>
+              <w:fldChar w:fldCharType="end"/>
+            </w:r>
+          </w:hyperlink>
+        </w:p>
+        <w:p>
+          <w:r>
+            <w:rPr>
+              <w:b/>
+              <w:bCs/>
+              <w:noProof/>
+            </w:rPr>
+            <w:fldChar w:fldCharType="end"/>
+          </w:r>
+        </w:p>
+      </w:sdtContent>
+    </w:sdt>
     <w:p>
       <w:pPr>
         <w:pStyle w:val="berschrift1"/>
@@ -441,13 +1486,14 @@
           <w:lang w:val="en-US"/>
         </w:rPr>
       </w:pPr>
-      <w:r>
-        <w:rPr>
-          <w:lang w:val="en-US"/>
-        </w:rPr>
-        <w:lastRenderedPageBreak/>
+      <w:bookmarkStart w:id="0" w:name="_Toc64145563"/>
+      <w:r>
+        <w:rPr>
+          <w:lang w:val="en-US"/>
+        </w:rPr>
         <w:t>Introduction</w:t>
       </w:r>
+      <w:bookmarkEnd w:id="0"/>
     </w:p>
     <w:p>
       <w:pPr>
@@ -1900,12 +2946,14 @@
           <w:lang w:val="en-US"/>
         </w:rPr>
       </w:pPr>
+      <w:bookmarkStart w:id="1" w:name="_Toc64145564"/>
       <w:r>
         <w:rPr>
           <w:lang w:val="en-US"/>
         </w:rPr>
         <w:t>Motivation and objectives</w:t>
       </w:r>
+      <w:bookmarkEnd w:id="1"/>
     </w:p>
     <w:p>
       <w:pPr>
@@ -2051,7 +3099,6 @@
         <w:rPr>
           <w:lang w:val="en-US"/>
         </w:rPr>
-        <w:lastRenderedPageBreak/>
         <w:t xml:space="preserve">Finally, our goal was to have a working prototype that can be open for building additional functionality and third-party integrations on top. The main features were planned with look into keeping up to a general time frame for a project. But we would like to continue working on it in future as well. The main features </w:t>
       </w:r>
       <w:r>
@@ -2085,32 +3132,14 @@
           <w:lang w:val="en-US"/>
         </w:rPr>
       </w:pPr>
+      <w:bookmarkStart w:id="2" w:name="_Toc64145565"/>
       <w:r>
         <w:rPr>
           <w:lang w:val="en-US"/>
         </w:rPr>
         <w:t>Preparation</w:t>
       </w:r>
-    </w:p>
-    <w:p>
-      <w:pPr>
-        <w:rPr>
-          <w:lang w:val="en-US"/>
-        </w:rPr>
-      </w:pPr>
-    </w:p>
-    <w:p>
-      <w:pPr>
-        <w:rPr>
-          <w:lang w:val="en-US"/>
-        </w:rPr>
-      </w:pPr>
-      <w:r>
-        <w:rPr>
-          <w:lang w:val="en-US"/>
-        </w:rPr>
-        <w:t>Gantt chart, objectives, risks</w:t>
-      </w:r>
+      <w:bookmarkEnd w:id="2"/>
     </w:p>
     <w:p>
       <w:pPr>
@@ -2130,12 +3159,14 @@
           <w:lang w:val="en-US"/>
         </w:rPr>
       </w:pPr>
+      <w:bookmarkStart w:id="3" w:name="_Toc64145566"/>
       <w:r>
         <w:rPr>
           <w:lang w:val="en-US"/>
         </w:rPr>
         <w:t>Gantt Chart</w:t>
       </w:r>
+      <w:bookmarkEnd w:id="3"/>
     </w:p>
     <w:p>
       <w:pPr>
@@ -2149,8 +3180,7 @@
     <w:p>
       <w:pPr>
         <w:rPr>
-          <w:rFonts w:ascii="Times New Roman" w:eastAsia="Times New Roman" w:hAnsi="Times New Roman" w:cs="Times New Roman"/>
-          <w:lang w:val="en-US" w:eastAsia="de-DE"/>
+          <w:lang w:val="en-US"/>
         </w:rPr>
       </w:pPr>
       <w:r>
@@ -2177,34 +3207,842 @@
         <w:rPr>
           <w:lang w:val="en-US"/>
         </w:rPr>
-        <w:t xml:space="preserve"> For our project we used an Excel Gantt chart template as it is simple and easy to use. We needed the chart to plan the tasks for team members f</w:t>
+        <w:t xml:space="preserve"> For our project we used an Excel Gantt chart template as it is simple and easy to use. We needed the chart to plan the tasks for team members for the whole project according to given time frame. We did not include there every possible single task, but rather main general tasks to complete the project. We understood at that point that some additional tasks will appear as we progress and planned the time accordingly. We split tasks into </w:t>
+      </w:r>
+      <w:r>
+        <w:rPr>
+          <w:lang w:val="en-US"/>
+        </w:rPr>
+        <w:t>five</w:t>
+      </w:r>
+      <w:r>
+        <w:rPr>
+          <w:lang w:val="en-US"/>
+        </w:rPr>
+        <w:t xml:space="preserve"> </w:t>
+      </w:r>
+      <w:r>
+        <w:rPr>
+          <w:lang w:val="en-US"/>
+        </w:rPr>
+        <w:t>phases</w:t>
+      </w:r>
+      <w:r>
+        <w:rPr>
+          <w:lang w:val="en-US"/>
+        </w:rPr>
+        <w:t xml:space="preserve">. </w:t>
+      </w:r>
+      <w:r>
+        <w:rPr>
+          <w:lang w:val="en-US"/>
+        </w:rPr>
+        <w:t>Task were assigned to a Task Owner, but it did not mean that the person should do the whole task alone, but to control and be responsible for task completion.</w:t>
+      </w:r>
+      <w:r>
+        <w:rPr>
+          <w:lang w:val="en-US"/>
+        </w:rPr>
+        <w:t xml:space="preserve"> Our Gantt chart is included at the end of this report.</w:t>
+      </w:r>
+    </w:p>
+    <w:p>
+      <w:pPr>
+        <w:pStyle w:val="berschrift2"/>
+        <w:ind w:left="740"/>
+        <w:rPr>
+          <w:lang w:val="en-US"/>
+        </w:rPr>
+      </w:pPr>
+    </w:p>
+    <w:p>
+      <w:pPr>
+        <w:pStyle w:val="berschrift2"/>
+        <w:numPr>
+          <w:ilvl w:val="1"/>
+          <w:numId w:val="1"/>
+        </w:numPr>
+        <w:rPr>
+          <w:lang w:val="en-US"/>
+        </w:rPr>
+      </w:pPr>
+      <w:bookmarkStart w:id="4" w:name="_Toc64145567"/>
+      <w:r>
+        <w:rPr>
+          <w:lang w:val="en-US"/>
+        </w:rPr>
+        <w:t>Requirements</w:t>
+      </w:r>
+      <w:bookmarkEnd w:id="4"/>
+    </w:p>
+    <w:p>
+      <w:pPr>
+        <w:rPr>
+          <w:lang w:val="en-US"/>
+        </w:rPr>
+      </w:pPr>
+    </w:p>
+    <w:p>
+      <w:pPr>
+        <w:rPr>
+          <w:lang w:val="en-US"/>
+        </w:rPr>
+      </w:pPr>
+      <w:r>
+        <w:rPr>
+          <w:lang w:val="en-US"/>
+        </w:rPr>
+        <w:t xml:space="preserve">As a part of the planning </w:t>
+      </w:r>
+      <w:r>
+        <w:rPr>
+          <w:lang w:val="en-US"/>
+        </w:rPr>
+        <w:t>process,</w:t>
+      </w:r>
+      <w:r>
+        <w:rPr>
+          <w:lang w:val="en-US"/>
+        </w:rPr>
+        <w:t xml:space="preserve"> we had a team meeting where we brainstormed the possible projects features and derived requirements. </w:t>
+      </w:r>
+    </w:p>
+    <w:p>
+      <w:pPr>
+        <w:rPr>
+          <w:lang w:val="en-US"/>
+        </w:rPr>
+      </w:pPr>
+      <w:r>
+        <w:rPr>
+          <w:lang w:val="en-US"/>
+        </w:rPr>
+        <w:lastRenderedPageBreak/>
+        <w:drawing>
+          <wp:inline distT="0" distB="0" distL="0" distR="0" wp14:anchorId="6BBA66EC" wp14:editId="1BB8A463">
+            <wp:extent cx="3597639" cy="3623812"/>
+            <wp:effectExtent l="0" t="0" r="0" b="0"/>
+            <wp:docPr id="14" name="Grafik 14" descr="Ein Bild, das Tisch enthält.&#10;&#10;Automatisch generierte Beschreibung"/>
+            <wp:cNvGraphicFramePr>
+              <a:graphicFrameLocks xmlns:a="http://schemas.openxmlformats.org/drawingml/2006/main" noChangeAspect="1"/>
+            </wp:cNvGraphicFramePr>
+            <a:graphic xmlns:a="http://schemas.openxmlformats.org/drawingml/2006/main">
+              <a:graphicData uri="http://schemas.openxmlformats.org/drawingml/2006/picture">
+                <pic:pic xmlns:pic="http://schemas.openxmlformats.org/drawingml/2006/picture">
+                  <pic:nvPicPr>
+                    <pic:cNvPr id="14" name="Grafik 14" descr="Ein Bild, das Tisch enthält.&#10;&#10;Automatisch generierte Beschreibung"/>
+                    <pic:cNvPicPr/>
+                  </pic:nvPicPr>
+                  <pic:blipFill>
+                    <a:blip r:embed="rId8"/>
+                    <a:stretch>
+                      <a:fillRect/>
+                    </a:stretch>
+                  </pic:blipFill>
+                  <pic:spPr>
+                    <a:xfrm>
+                      <a:off x="0" y="0"/>
+                      <a:ext cx="3607880" cy="3634127"/>
+                    </a:xfrm>
+                    <a:prstGeom prst="rect">
+                      <a:avLst/>
+                    </a:prstGeom>
+                  </pic:spPr>
+                </pic:pic>
+              </a:graphicData>
+            </a:graphic>
+          </wp:inline>
+        </w:drawing>
+      </w:r>
+    </w:p>
+    <w:p>
+      <w:pPr>
+        <w:rPr>
+          <w:lang w:val="en-US"/>
+        </w:rPr>
+      </w:pPr>
+      <w:r>
+        <w:rPr>
+          <w:lang w:val="en-US"/>
+        </w:rPr>
+        <w:t>It was a draft list of what the project prototype should be able to do by the end of the planned project schedule.</w:t>
+      </w:r>
+    </w:p>
+    <w:p>
+      <w:pPr>
+        <w:rPr>
+          <w:lang w:val="en-US"/>
+        </w:rPr>
+      </w:pPr>
+    </w:p>
+    <w:p>
+      <w:pPr>
+        <w:rPr>
+          <w:lang w:val="en-US"/>
+        </w:rPr>
+      </w:pPr>
+    </w:p>
+    <w:p>
+      <w:pPr>
+        <w:pStyle w:val="berschrift2"/>
+        <w:numPr>
+          <w:ilvl w:val="1"/>
+          <w:numId w:val="1"/>
+        </w:numPr>
+        <w:rPr>
+          <w:lang w:val="en-US"/>
+        </w:rPr>
+      </w:pPr>
+      <w:bookmarkStart w:id="5" w:name="_Toc64145568"/>
+      <w:r>
+        <w:rPr>
+          <w:lang w:val="en-US"/>
+        </w:rPr>
+        <w:t>Risks</w:t>
+      </w:r>
+      <w:bookmarkEnd w:id="5"/>
+      <w:r>
+        <w:rPr>
+          <w:lang w:val="en-US"/>
+        </w:rPr>
+        <w:br/>
+      </w:r>
+    </w:p>
+    <w:p>
+      <w:pPr>
+        <w:rPr>
+          <w:lang w:val="en-US"/>
+        </w:rPr>
+      </w:pPr>
+      <w:r>
+        <w:rPr>
+          <w:lang w:val="en-US"/>
+        </w:rPr>
+        <w:t>Risk management is a crucial part in any long running project. As we planned to do the project for at least 4 months, we decided to discuss all possible issues that could happen and influence the project. We created an xml table with risks descriptions, likelihood, impact, severity, owner, mitigation actions and contingent actions. The full table can be found in the annex.</w:t>
+      </w:r>
+    </w:p>
+    <w:p>
+      <w:pPr>
+        <w:rPr>
+          <w:lang w:val="en-US"/>
+        </w:rPr>
+      </w:pPr>
+    </w:p>
+    <w:p>
+      <w:pPr>
+        <w:pStyle w:val="berschrift2"/>
+        <w:numPr>
+          <w:ilvl w:val="1"/>
+          <w:numId w:val="1"/>
+        </w:numPr>
+        <w:rPr>
+          <w:lang w:val="en-US"/>
+        </w:rPr>
+      </w:pPr>
+      <w:bookmarkStart w:id="6" w:name="_Toc64145569"/>
+      <w:r>
+        <w:rPr>
+          <w:lang w:val="en-US"/>
+        </w:rPr>
+        <w:t>Technologies</w:t>
+      </w:r>
+      <w:bookmarkEnd w:id="6"/>
+    </w:p>
+    <w:p>
+      <w:pPr>
+        <w:rPr>
+          <w:lang w:val="en-US"/>
+        </w:rPr>
+      </w:pPr>
+    </w:p>
+    <w:p>
+      <w:pPr>
+        <w:rPr>
+          <w:lang w:val="en-US"/>
+        </w:rPr>
+      </w:pPr>
+      <w:r>
+        <w:rPr>
+          <w:lang w:val="en-US"/>
+        </w:rPr>
+        <w:t xml:space="preserve">It is really </w:t>
       </w:r>
       <w:proofErr w:type="spellStart"/>
       <w:r>
-        <w:rPr>
-          <w:lang w:val="en-US"/>
-        </w:rPr>
-        <w:t>or</w:t>
+        <w:t>important</w:t>
       </w:r>
       <w:proofErr w:type="spellEnd"/>
       <w:r>
-        <w:rPr>
-          <w:lang w:val="en-US"/>
-        </w:rPr>
-        <w:t xml:space="preserve"> the whole project according to given time frame. We did not include there every possible single task, but rather main general tasks to complete the project. We understood at that point that some additional tasks will appear as we progress and planned the time accordingly. We split tasks into six Milestones. </w:t>
-      </w:r>
-      <w:r>
-        <w:rPr>
-          <w:lang w:val="en-US"/>
-        </w:rPr>
-        <w:t>Task were assigned to a Task Owner, but it did not mean that the person should do the whole task alone, but to control and be responsible for task completion.</w:t>
-      </w:r>
-      <w:r>
-        <w:rPr>
-          <w:lang w:val="en-US"/>
-        </w:rPr>
-        <w:t xml:space="preserve"> Our Gantt chart is included at the end of this report.</w:t>
-      </w:r>
+        <w:t xml:space="preserve"> </w:t>
+      </w:r>
+      <w:proofErr w:type="spellStart"/>
+      <w:r>
+        <w:t>to</w:t>
+      </w:r>
+      <w:proofErr w:type="spellEnd"/>
+      <w:r>
+        <w:t xml:space="preserve"> </w:t>
+      </w:r>
+      <w:proofErr w:type="spellStart"/>
+      <w:r>
+        <w:t>choose</w:t>
+      </w:r>
+      <w:proofErr w:type="spellEnd"/>
+      <w:r>
+        <w:t xml:space="preserve"> </w:t>
+      </w:r>
+      <w:proofErr w:type="spellStart"/>
+      <w:r>
+        <w:t>the</w:t>
+      </w:r>
+      <w:proofErr w:type="spellEnd"/>
+      <w:r>
+        <w:t xml:space="preserve"> </w:t>
+      </w:r>
+      <w:proofErr w:type="spellStart"/>
+      <w:r>
+        <w:t>right</w:t>
+      </w:r>
+      <w:proofErr w:type="spellEnd"/>
+      <w:r>
+        <w:t xml:space="preserve"> </w:t>
+      </w:r>
+      <w:proofErr w:type="spellStart"/>
+      <w:r>
+        <w:t>technologies</w:t>
+      </w:r>
+      <w:proofErr w:type="spellEnd"/>
+      <w:r>
+        <w:t xml:space="preserve"> at </w:t>
+      </w:r>
+      <w:proofErr w:type="spellStart"/>
+      <w:r>
+        <w:t>the</w:t>
+      </w:r>
+      <w:proofErr w:type="spellEnd"/>
+      <w:r>
+        <w:t xml:space="preserve"> </w:t>
+      </w:r>
+      <w:proofErr w:type="spellStart"/>
+      <w:r>
+        <w:t>beginning</w:t>
+      </w:r>
+      <w:proofErr w:type="spellEnd"/>
+      <w:r>
+        <w:t xml:space="preserve"> </w:t>
+      </w:r>
+      <w:proofErr w:type="spellStart"/>
+      <w:r>
+        <w:t>and</w:t>
+      </w:r>
+      <w:proofErr w:type="spellEnd"/>
+      <w:r>
+        <w:t xml:space="preserve"> not </w:t>
+      </w:r>
+      <w:proofErr w:type="spellStart"/>
+      <w:r>
+        <w:t>to</w:t>
+      </w:r>
+      <w:proofErr w:type="spellEnd"/>
+      <w:r>
+        <w:t xml:space="preserve"> </w:t>
+      </w:r>
+      <w:proofErr w:type="spellStart"/>
+      <w:r>
+        <w:t>switch</w:t>
+      </w:r>
+      <w:proofErr w:type="spellEnd"/>
+      <w:r>
+        <w:t xml:space="preserve"> </w:t>
+      </w:r>
+      <w:proofErr w:type="spellStart"/>
+      <w:r>
+        <w:t>it</w:t>
+      </w:r>
+      <w:proofErr w:type="spellEnd"/>
+      <w:r>
+        <w:t xml:space="preserve"> in </w:t>
+      </w:r>
+      <w:proofErr w:type="spellStart"/>
+      <w:r>
+        <w:t>the</w:t>
+      </w:r>
+      <w:proofErr w:type="spellEnd"/>
+      <w:r>
+        <w:t xml:space="preserve"> </w:t>
+      </w:r>
+      <w:proofErr w:type="spellStart"/>
+      <w:r>
+        <w:t>middle</w:t>
+      </w:r>
+      <w:proofErr w:type="spellEnd"/>
+      <w:r>
+        <w:t xml:space="preserve"> </w:t>
+      </w:r>
+      <w:proofErr w:type="spellStart"/>
+      <w:r>
+        <w:t>of</w:t>
+      </w:r>
+      <w:proofErr w:type="spellEnd"/>
+      <w:r>
+        <w:t xml:space="preserve"> </w:t>
+      </w:r>
+      <w:proofErr w:type="spellStart"/>
+      <w:r>
+        <w:t>the</w:t>
+      </w:r>
+      <w:proofErr w:type="spellEnd"/>
+      <w:r>
+        <w:t xml:space="preserve"> </w:t>
+      </w:r>
+      <w:proofErr w:type="spellStart"/>
+      <w:r>
+        <w:t>project</w:t>
+      </w:r>
+      <w:proofErr w:type="spellEnd"/>
+      <w:r>
+        <w:t xml:space="preserve">. The </w:t>
+      </w:r>
+      <w:proofErr w:type="spellStart"/>
+      <w:r>
+        <w:t>main</w:t>
+      </w:r>
+      <w:proofErr w:type="spellEnd"/>
+      <w:r>
+        <w:t xml:space="preserve"> </w:t>
+      </w:r>
+      <w:proofErr w:type="spellStart"/>
+      <w:r>
+        <w:t>points</w:t>
+      </w:r>
+      <w:proofErr w:type="spellEnd"/>
+      <w:r>
+        <w:t xml:space="preserve"> in </w:t>
+      </w:r>
+      <w:proofErr w:type="spellStart"/>
+      <w:r>
+        <w:t>choosing</w:t>
+      </w:r>
+      <w:proofErr w:type="spellEnd"/>
+      <w:r>
+        <w:t xml:space="preserve"> </w:t>
+      </w:r>
+      <w:proofErr w:type="spellStart"/>
+      <w:r>
+        <w:t>the</w:t>
+      </w:r>
+      <w:proofErr w:type="spellEnd"/>
+      <w:r>
+        <w:t xml:space="preserve"> </w:t>
+      </w:r>
+      <w:proofErr w:type="spellStart"/>
+      <w:r>
+        <w:t>technologies</w:t>
+      </w:r>
+      <w:proofErr w:type="spellEnd"/>
+      <w:r>
+        <w:t xml:space="preserve"> </w:t>
+      </w:r>
+      <w:proofErr w:type="spellStart"/>
+      <w:r>
+        <w:t>for</w:t>
+      </w:r>
+      <w:proofErr w:type="spellEnd"/>
+      <w:r>
+        <w:t xml:space="preserve"> </w:t>
+      </w:r>
+      <w:proofErr w:type="spellStart"/>
+      <w:r>
+        <w:t>the</w:t>
+      </w:r>
+      <w:proofErr w:type="spellEnd"/>
+      <w:r>
+        <w:t xml:space="preserve"> </w:t>
+      </w:r>
+      <w:proofErr w:type="spellStart"/>
+      <w:r>
+        <w:t>project</w:t>
+      </w:r>
+      <w:proofErr w:type="spellEnd"/>
+      <w:r>
+        <w:t xml:space="preserve"> </w:t>
+      </w:r>
+      <w:proofErr w:type="spellStart"/>
+      <w:r>
+        <w:t>were</w:t>
+      </w:r>
+      <w:proofErr w:type="spellEnd"/>
+      <w:r>
+        <w:t>:</w:t>
+      </w:r>
+    </w:p>
+    <w:p>
+      <w:pPr>
+        <w:rPr>
+          <w:lang w:val="en-US"/>
+        </w:rPr>
+      </w:pPr>
+      <w:r>
+        <w:rPr>
+          <w:lang w:val="en-US"/>
+        </w:rPr>
+        <w:br/>
+        <w:t>1. Fitting to the project requirements (Web-App that can be run on a Raspberry PI microcomputer, mobile apps for the client)</w:t>
+      </w:r>
+    </w:p>
+    <w:p>
+      <w:pPr>
+        <w:rPr>
+          <w:lang w:val="en-US"/>
+        </w:rPr>
+      </w:pPr>
+      <w:r>
+        <w:rPr>
+          <w:lang w:val="en-US"/>
+        </w:rPr>
+        <w:t xml:space="preserve">2. Popularity on the job market (Our interest </w:t>
+      </w:r>
+      <w:r>
+        <w:rPr>
+          <w:lang w:val="en-US"/>
+        </w:rPr>
+        <w:t>is to learn and work with modern tools that are required by potential employers)</w:t>
+      </w:r>
+    </w:p>
+    <w:p>
+      <w:pPr>
+        <w:rPr>
+          <w:lang w:val="en-US"/>
+        </w:rPr>
+      </w:pPr>
+      <w:r>
+        <w:rPr>
+          <w:lang w:val="en-US"/>
+        </w:rPr>
+        <w:t>3. Good documentation, tutorials etc. (To be able to learn it fast)</w:t>
+      </w:r>
+    </w:p>
+    <w:p>
+      <w:pPr>
+        <w:pStyle w:val="berschrift2"/>
+        <w:rPr>
+          <w:rFonts w:asciiTheme="minorHAnsi" w:eastAsiaTheme="minorHAnsi" w:hAnsiTheme="minorHAnsi" w:cstheme="minorBidi"/>
+          <w:color w:val="auto"/>
+          <w:sz w:val="24"/>
+          <w:szCs w:val="24"/>
+          <w:lang w:val="en-US"/>
+        </w:rPr>
+      </w:pPr>
+    </w:p>
+    <w:p>
+      <w:pPr>
+        <w:pStyle w:val="berschrift3"/>
+        <w:ind w:firstLine="708"/>
+        <w:rPr>
+          <w:rFonts w:eastAsiaTheme="minorHAnsi"/>
+          <w:lang w:val="en-US"/>
+        </w:rPr>
+      </w:pPr>
+      <w:bookmarkStart w:id="7" w:name="_Toc64145570"/>
+      <w:r>
+        <w:rPr>
+          <w:rFonts w:eastAsiaTheme="minorHAnsi"/>
+          <w:lang w:val="en-US"/>
+        </w:rPr>
+        <w:t>3.4.1 Frameworks and libraries</w:t>
+      </w:r>
+      <w:bookmarkEnd w:id="7"/>
+    </w:p>
+    <w:p>
+      <w:pPr>
+        <w:pStyle w:val="berschrift2"/>
+        <w:rPr>
+          <w:rFonts w:asciiTheme="minorHAnsi" w:eastAsiaTheme="minorHAnsi" w:hAnsiTheme="minorHAnsi" w:cstheme="minorBidi"/>
+          <w:color w:val="auto"/>
+          <w:sz w:val="24"/>
+          <w:szCs w:val="24"/>
+          <w:lang w:val="en-US"/>
+        </w:rPr>
+      </w:pPr>
+    </w:p>
+    <w:p>
+      <w:pPr>
+        <w:rPr>
+          <w:lang w:val="en-US"/>
+        </w:rPr>
+      </w:pPr>
+      <w:r>
+        <w:rPr>
+          <w:lang w:val="en-US"/>
+        </w:rPr>
+        <w:t xml:space="preserve">Any web application can be generally divided into two parts: </w:t>
+      </w:r>
+      <w:r>
+        <w:rPr>
+          <w:lang w:val="en-US"/>
+        </w:rPr>
+        <w:t>backend (</w:t>
+      </w:r>
+      <w:r>
+        <w:rPr>
+          <w:lang w:val="en-US"/>
+        </w:rPr>
+        <w:t xml:space="preserve">running on the server) and </w:t>
+      </w:r>
+      <w:proofErr w:type="gramStart"/>
+      <w:r>
+        <w:rPr>
+          <w:lang w:val="en-US"/>
+        </w:rPr>
+        <w:t>frontend(</w:t>
+      </w:r>
+      <w:proofErr w:type="gramEnd"/>
+      <w:r>
+        <w:rPr>
+          <w:lang w:val="en-US"/>
+        </w:rPr>
+        <w:t xml:space="preserve">running on the user device). Nowadays all web-applications are developed using frameworks and libraries. Frameworks usage increases the development </w:t>
+      </w:r>
+      <w:r>
+        <w:rPr>
+          <w:lang w:val="en-US"/>
+        </w:rPr>
+        <w:lastRenderedPageBreak/>
+        <w:t xml:space="preserve">speed and makes it possible to invest more time into implementing concrete features rather than inventing a bicycle and do some low-layer programming. For the backend we decided to choose some framework based on one of the following languages: Java, C++, </w:t>
+      </w:r>
+      <w:r>
+        <w:rPr>
+          <w:lang w:val="en-US"/>
+        </w:rPr>
+        <w:t>JavaScript (as</w:t>
+      </w:r>
+      <w:r>
+        <w:rPr>
+          <w:lang w:val="en-US"/>
+        </w:rPr>
+        <w:t xml:space="preserve"> team members had some knowledge in these three). The respective frameworks to look at </w:t>
+      </w:r>
+      <w:proofErr w:type="spellStart"/>
+      <w:r>
+        <w:rPr>
+          <w:lang w:val="en-US"/>
+        </w:rPr>
+        <w:t>were</w:t>
+      </w:r>
+      <w:proofErr w:type="spellEnd"/>
+      <w:r>
+        <w:rPr>
+          <w:lang w:val="en-US"/>
+        </w:rPr>
+        <w:t>: Spring Boot, Treefrog, Express.js.</w:t>
+      </w:r>
+      <w:r>
+        <w:rPr>
+          <w:lang w:val="en-US"/>
+        </w:rPr>
+        <w:t xml:space="preserve"> Discussing them in a team according to the 3 technology requirements mentioned above, we decided to develop the backend with Java </w:t>
+      </w:r>
+      <w:r>
+        <w:rPr>
+          <w:i/>
+          <w:iCs/>
+          <w:lang w:val="en-US"/>
+        </w:rPr>
+        <w:t>Spring Boot</w:t>
+      </w:r>
+      <w:r>
+        <w:rPr>
+          <w:lang w:val="en-US"/>
+        </w:rPr>
+        <w:t>. Research showed that there were some other successful web-application projects that were run on the Raspberry PI without problems, Java is a very popular language through the Hamburg companies and, finally, there are a really nice official documentation and non-official tutorials. The dominating language for the browser frontend is JavaScript. And we decided to use React framework as it has very useful official documentation with tutorial and it is the most popular frontend framework today.</w:t>
+      </w:r>
+    </w:p>
+    <w:p>
+      <w:pPr>
+        <w:rPr>
+          <w:color w:val="FF0000"/>
+          <w:lang w:val="en-US"/>
+        </w:rPr>
+      </w:pPr>
+      <w:r>
+        <w:rPr>
+          <w:lang w:val="en-US"/>
+        </w:rPr>
+        <w:t>For the mobile clients the choice was to write native apps for Android and iOS in Java and Swift respectively or to choose some multiplatform solution. As we did not have enough manpower, we decided to search for the latter one. The choice here was between Flutter and React native. We decided to use Flutter.</w:t>
+      </w:r>
+      <w:r>
+        <w:rPr>
+          <w:lang w:val="en-US"/>
+        </w:rPr>
+        <w:br/>
+      </w:r>
+      <w:r>
+        <w:rPr>
+          <w:color w:val="FF0000"/>
+          <w:lang w:val="en-US"/>
+        </w:rPr>
+        <w:t xml:space="preserve">//Elvin – write </w:t>
+      </w:r>
+      <w:r>
+        <w:rPr>
+          <w:color w:val="FF0000"/>
+          <w:lang w:val="en-US"/>
+        </w:rPr>
+        <w:t>about Flutter technology and why did we choose it for the project</w:t>
+      </w:r>
+    </w:p>
+    <w:p>
+      <w:pPr>
+        <w:rPr>
+          <w:color w:val="FF0000"/>
+          <w:lang w:val="en-US"/>
+        </w:rPr>
+      </w:pPr>
+    </w:p>
+    <w:p>
+      <w:pPr>
+        <w:pStyle w:val="berschrift3"/>
+        <w:ind w:firstLine="360"/>
+        <w:rPr>
+          <w:lang w:val="en-US"/>
+        </w:rPr>
+      </w:pPr>
+      <w:bookmarkStart w:id="8" w:name="_Toc64145571"/>
+      <w:r>
+        <w:rPr>
+          <w:lang w:val="en-US"/>
+        </w:rPr>
+        <w:t>3.4.2 Task tracking</w:t>
+      </w:r>
+      <w:bookmarkEnd w:id="8"/>
+    </w:p>
+    <w:p>
+      <w:pPr>
+        <w:rPr>
+          <w:lang w:val="en-US"/>
+        </w:rPr>
+      </w:pPr>
+    </w:p>
+    <w:p>
+      <w:pPr>
+        <w:rPr>
+          <w:lang w:val="en-US"/>
+        </w:rPr>
+      </w:pPr>
+      <w:r>
+        <w:rPr>
+          <w:lang w:val="en-US"/>
+        </w:rPr>
+        <w:t xml:space="preserve">Describe </w:t>
+      </w:r>
+      <w:proofErr w:type="spellStart"/>
+      <w:r>
+        <w:rPr>
+          <w:lang w:val="en-US"/>
+        </w:rPr>
+        <w:t>YouTrack</w:t>
+      </w:r>
+      <w:proofErr w:type="spellEnd"/>
+      <w:r>
+        <w:rPr>
+          <w:lang w:val="en-US"/>
+        </w:rPr>
+        <w:t xml:space="preserve"> in details</w:t>
+      </w:r>
+    </w:p>
+    <w:p>
+      <w:pPr>
+        <w:rPr>
+          <w:lang w:val="en-US"/>
+        </w:rPr>
+      </w:pPr>
+    </w:p>
+    <w:p>
+      <w:pPr>
+        <w:pStyle w:val="berschrift3"/>
+        <w:ind w:firstLine="360"/>
+        <w:rPr>
+          <w:lang w:val="en-US"/>
+        </w:rPr>
+      </w:pPr>
+      <w:bookmarkStart w:id="9" w:name="_Toc64145572"/>
+      <w:r>
+        <w:rPr>
+          <w:lang w:val="en-US"/>
+        </w:rPr>
+        <w:t>3.4.3 Version Control</w:t>
+      </w:r>
+      <w:bookmarkEnd w:id="9"/>
+    </w:p>
+    <w:p>
+      <w:pPr>
+        <w:rPr>
+          <w:lang w:val="en-US"/>
+        </w:rPr>
+      </w:pPr>
+    </w:p>
+    <w:p>
+      <w:pPr>
+        <w:rPr>
+          <w:lang w:val="en-US"/>
+        </w:rPr>
+      </w:pPr>
+      <w:r>
+        <w:rPr>
+          <w:lang w:val="en-US"/>
+        </w:rPr>
+        <w:t xml:space="preserve">Describe git, alternatives, </w:t>
+      </w:r>
+      <w:proofErr w:type="spellStart"/>
+      <w:r>
+        <w:rPr>
+          <w:lang w:val="en-US"/>
+        </w:rPr>
+        <w:t>github</w:t>
+      </w:r>
+      <w:proofErr w:type="spellEnd"/>
+      <w:r>
+        <w:rPr>
+          <w:lang w:val="en-US"/>
+        </w:rPr>
+        <w:t xml:space="preserve"> as hosting.</w:t>
+      </w:r>
+    </w:p>
+    <w:p>
+      <w:pPr>
+        <w:rPr>
+          <w:lang w:val="en-US"/>
+        </w:rPr>
+      </w:pPr>
+    </w:p>
+    <w:p>
+      <w:pPr>
+        <w:rPr>
+          <w:lang w:val="en-US"/>
+        </w:rPr>
+      </w:pPr>
+    </w:p>
+    <w:p>
+      <w:pPr>
+        <w:pStyle w:val="berschrift1"/>
+        <w:numPr>
+          <w:ilvl w:val="0"/>
+          <w:numId w:val="1"/>
+        </w:numPr>
+        <w:rPr>
+          <w:rFonts w:eastAsia="Times New Roman"/>
+          <w:lang w:val="en-US" w:eastAsia="de-DE"/>
+        </w:rPr>
+      </w:pPr>
+      <w:bookmarkStart w:id="10" w:name="_Toc64145573"/>
+      <w:r>
+        <w:rPr>
+          <w:rFonts w:eastAsia="Times New Roman"/>
+          <w:lang w:val="en-US" w:eastAsia="de-DE"/>
+        </w:rPr>
+        <w:t>Use case diagram</w:t>
+      </w:r>
+      <w:bookmarkEnd w:id="10"/>
     </w:p>
     <w:p>
       <w:pPr>
@@ -2237,8 +4075,8 @@
       </w:pPr>
     </w:p>
     <w:sectPr>
-      <w:footerReference w:type="even" r:id="rId8"/>
-      <w:footerReference w:type="default" r:id="rId9"/>
+      <w:footerReference w:type="even" r:id="rId9"/>
+      <w:footerReference w:type="default" r:id="rId10"/>
       <w:pgSz w:w="11906" w:h="16838"/>
       <w:pgMar w:top="1417" w:right="1417" w:bottom="1134" w:left="1417" w:header="708" w:footer="708" w:gutter="0"/>
       <w:cols w:space="708"/>
@@ -2591,8 +4429,380 @@
       </w:rPr>
     </w:lvl>
   </w:abstractNum>
+  <w:abstractNum w:abstractNumId="1" w15:restartNumberingAfterBreak="0">
+    <w:nsid w:val="06621502"/>
+    <w:multiLevelType w:val="multilevel"/>
+    <w:tmpl w:val="6DE68C52"/>
+    <w:lvl w:ilvl="0">
+      <w:start w:val="1"/>
+      <w:numFmt w:val="decimal"/>
+      <w:lvlText w:val="%1."/>
+      <w:lvlJc w:val="left"/>
+      <w:pPr>
+        <w:ind w:left="720" w:hanging="360"/>
+      </w:pPr>
+      <w:rPr>
+        <w:rFonts w:hint="default"/>
+      </w:rPr>
+    </w:lvl>
+    <w:lvl w:ilvl="1">
+      <w:start w:val="1"/>
+      <w:numFmt w:val="decimal"/>
+      <w:isLgl/>
+      <w:lvlText w:val="%1.%2"/>
+      <w:lvlJc w:val="left"/>
+      <w:pPr>
+        <w:ind w:left="740" w:hanging="380"/>
+      </w:pPr>
+      <w:rPr>
+        <w:rFonts w:hint="default"/>
+      </w:rPr>
+    </w:lvl>
+    <w:lvl w:ilvl="2">
+      <w:start w:val="1"/>
+      <w:numFmt w:val="decimal"/>
+      <w:isLgl/>
+      <w:lvlText w:val="%1.%2.%3"/>
+      <w:lvlJc w:val="left"/>
+      <w:pPr>
+        <w:ind w:left="1080" w:hanging="720"/>
+      </w:pPr>
+      <w:rPr>
+        <w:rFonts w:hint="default"/>
+      </w:rPr>
+    </w:lvl>
+    <w:lvl w:ilvl="3">
+      <w:start w:val="1"/>
+      <w:numFmt w:val="decimal"/>
+      <w:isLgl/>
+      <w:lvlText w:val="%1.%2.%3.%4"/>
+      <w:lvlJc w:val="left"/>
+      <w:pPr>
+        <w:ind w:left="1080" w:hanging="720"/>
+      </w:pPr>
+      <w:rPr>
+        <w:rFonts w:hint="default"/>
+      </w:rPr>
+    </w:lvl>
+    <w:lvl w:ilvl="4">
+      <w:start w:val="1"/>
+      <w:numFmt w:val="decimal"/>
+      <w:isLgl/>
+      <w:lvlText w:val="%1.%2.%3.%4.%5"/>
+      <w:lvlJc w:val="left"/>
+      <w:pPr>
+        <w:ind w:left="1440" w:hanging="1080"/>
+      </w:pPr>
+      <w:rPr>
+        <w:rFonts w:hint="default"/>
+      </w:rPr>
+    </w:lvl>
+    <w:lvl w:ilvl="5">
+      <w:start w:val="1"/>
+      <w:numFmt w:val="decimal"/>
+      <w:isLgl/>
+      <w:lvlText w:val="%1.%2.%3.%4.%5.%6"/>
+      <w:lvlJc w:val="left"/>
+      <w:pPr>
+        <w:ind w:left="1440" w:hanging="1080"/>
+      </w:pPr>
+      <w:rPr>
+        <w:rFonts w:hint="default"/>
+      </w:rPr>
+    </w:lvl>
+    <w:lvl w:ilvl="6">
+      <w:start w:val="1"/>
+      <w:numFmt w:val="decimal"/>
+      <w:isLgl/>
+      <w:lvlText w:val="%1.%2.%3.%4.%5.%6.%7"/>
+      <w:lvlJc w:val="left"/>
+      <w:pPr>
+        <w:ind w:left="1800" w:hanging="1440"/>
+      </w:pPr>
+      <w:rPr>
+        <w:rFonts w:hint="default"/>
+      </w:rPr>
+    </w:lvl>
+    <w:lvl w:ilvl="7">
+      <w:start w:val="1"/>
+      <w:numFmt w:val="decimal"/>
+      <w:isLgl/>
+      <w:lvlText w:val="%1.%2.%3.%4.%5.%6.%7.%8"/>
+      <w:lvlJc w:val="left"/>
+      <w:pPr>
+        <w:ind w:left="1800" w:hanging="1440"/>
+      </w:pPr>
+      <w:rPr>
+        <w:rFonts w:hint="default"/>
+      </w:rPr>
+    </w:lvl>
+    <w:lvl w:ilvl="8">
+      <w:start w:val="1"/>
+      <w:numFmt w:val="decimal"/>
+      <w:isLgl/>
+      <w:lvlText w:val="%1.%2.%3.%4.%5.%6.%7.%8.%9"/>
+      <w:lvlJc w:val="left"/>
+      <w:pPr>
+        <w:ind w:left="2160" w:hanging="1800"/>
+      </w:pPr>
+      <w:rPr>
+        <w:rFonts w:hint="default"/>
+      </w:rPr>
+    </w:lvl>
+  </w:abstractNum>
+  <w:abstractNum w:abstractNumId="2" w15:restartNumberingAfterBreak="0">
+    <w:nsid w:val="5865665F"/>
+    <w:multiLevelType w:val="multilevel"/>
+    <w:tmpl w:val="6DE68C52"/>
+    <w:lvl w:ilvl="0">
+      <w:start w:val="1"/>
+      <w:numFmt w:val="decimal"/>
+      <w:lvlText w:val="%1."/>
+      <w:lvlJc w:val="left"/>
+      <w:pPr>
+        <w:ind w:left="720" w:hanging="360"/>
+      </w:pPr>
+      <w:rPr>
+        <w:rFonts w:hint="default"/>
+      </w:rPr>
+    </w:lvl>
+    <w:lvl w:ilvl="1">
+      <w:start w:val="1"/>
+      <w:numFmt w:val="decimal"/>
+      <w:isLgl/>
+      <w:lvlText w:val="%1.%2"/>
+      <w:lvlJc w:val="left"/>
+      <w:pPr>
+        <w:ind w:left="740" w:hanging="380"/>
+      </w:pPr>
+      <w:rPr>
+        <w:rFonts w:hint="default"/>
+      </w:rPr>
+    </w:lvl>
+    <w:lvl w:ilvl="2">
+      <w:start w:val="1"/>
+      <w:numFmt w:val="decimal"/>
+      <w:isLgl/>
+      <w:lvlText w:val="%1.%2.%3"/>
+      <w:lvlJc w:val="left"/>
+      <w:pPr>
+        <w:ind w:left="1080" w:hanging="720"/>
+      </w:pPr>
+      <w:rPr>
+        <w:rFonts w:hint="default"/>
+      </w:rPr>
+    </w:lvl>
+    <w:lvl w:ilvl="3">
+      <w:start w:val="1"/>
+      <w:numFmt w:val="decimal"/>
+      <w:isLgl/>
+      <w:lvlText w:val="%1.%2.%3.%4"/>
+      <w:lvlJc w:val="left"/>
+      <w:pPr>
+        <w:ind w:left="1080" w:hanging="720"/>
+      </w:pPr>
+      <w:rPr>
+        <w:rFonts w:hint="default"/>
+      </w:rPr>
+    </w:lvl>
+    <w:lvl w:ilvl="4">
+      <w:start w:val="1"/>
+      <w:numFmt w:val="decimal"/>
+      <w:isLgl/>
+      <w:lvlText w:val="%1.%2.%3.%4.%5"/>
+      <w:lvlJc w:val="left"/>
+      <w:pPr>
+        <w:ind w:left="1440" w:hanging="1080"/>
+      </w:pPr>
+      <w:rPr>
+        <w:rFonts w:hint="default"/>
+      </w:rPr>
+    </w:lvl>
+    <w:lvl w:ilvl="5">
+      <w:start w:val="1"/>
+      <w:numFmt w:val="decimal"/>
+      <w:isLgl/>
+      <w:lvlText w:val="%1.%2.%3.%4.%5.%6"/>
+      <w:lvlJc w:val="left"/>
+      <w:pPr>
+        <w:ind w:left="1440" w:hanging="1080"/>
+      </w:pPr>
+      <w:rPr>
+        <w:rFonts w:hint="default"/>
+      </w:rPr>
+    </w:lvl>
+    <w:lvl w:ilvl="6">
+      <w:start w:val="1"/>
+      <w:numFmt w:val="decimal"/>
+      <w:isLgl/>
+      <w:lvlText w:val="%1.%2.%3.%4.%5.%6.%7"/>
+      <w:lvlJc w:val="left"/>
+      <w:pPr>
+        <w:ind w:left="1800" w:hanging="1440"/>
+      </w:pPr>
+      <w:rPr>
+        <w:rFonts w:hint="default"/>
+      </w:rPr>
+    </w:lvl>
+    <w:lvl w:ilvl="7">
+      <w:start w:val="1"/>
+      <w:numFmt w:val="decimal"/>
+      <w:isLgl/>
+      <w:lvlText w:val="%1.%2.%3.%4.%5.%6.%7.%8"/>
+      <w:lvlJc w:val="left"/>
+      <w:pPr>
+        <w:ind w:left="1800" w:hanging="1440"/>
+      </w:pPr>
+      <w:rPr>
+        <w:rFonts w:hint="default"/>
+      </w:rPr>
+    </w:lvl>
+    <w:lvl w:ilvl="8">
+      <w:start w:val="1"/>
+      <w:numFmt w:val="decimal"/>
+      <w:isLgl/>
+      <w:lvlText w:val="%1.%2.%3.%4.%5.%6.%7.%8.%9"/>
+      <w:lvlJc w:val="left"/>
+      <w:pPr>
+        <w:ind w:left="2160" w:hanging="1800"/>
+      </w:pPr>
+      <w:rPr>
+        <w:rFonts w:hint="default"/>
+      </w:rPr>
+    </w:lvl>
+  </w:abstractNum>
+  <w:abstractNum w:abstractNumId="3" w15:restartNumberingAfterBreak="0">
+    <w:nsid w:val="757A25B7"/>
+    <w:multiLevelType w:val="multilevel"/>
+    <w:tmpl w:val="6DE68C52"/>
+    <w:lvl w:ilvl="0">
+      <w:start w:val="1"/>
+      <w:numFmt w:val="decimal"/>
+      <w:lvlText w:val="%1."/>
+      <w:lvlJc w:val="left"/>
+      <w:pPr>
+        <w:ind w:left="720" w:hanging="360"/>
+      </w:pPr>
+      <w:rPr>
+        <w:rFonts w:hint="default"/>
+      </w:rPr>
+    </w:lvl>
+    <w:lvl w:ilvl="1">
+      <w:start w:val="1"/>
+      <w:numFmt w:val="decimal"/>
+      <w:isLgl/>
+      <w:lvlText w:val="%1.%2"/>
+      <w:lvlJc w:val="left"/>
+      <w:pPr>
+        <w:ind w:left="740" w:hanging="380"/>
+      </w:pPr>
+      <w:rPr>
+        <w:rFonts w:hint="default"/>
+      </w:rPr>
+    </w:lvl>
+    <w:lvl w:ilvl="2">
+      <w:start w:val="1"/>
+      <w:numFmt w:val="decimal"/>
+      <w:isLgl/>
+      <w:lvlText w:val="%1.%2.%3"/>
+      <w:lvlJc w:val="left"/>
+      <w:pPr>
+        <w:ind w:left="1080" w:hanging="720"/>
+      </w:pPr>
+      <w:rPr>
+        <w:rFonts w:hint="default"/>
+      </w:rPr>
+    </w:lvl>
+    <w:lvl w:ilvl="3">
+      <w:start w:val="1"/>
+      <w:numFmt w:val="decimal"/>
+      <w:isLgl/>
+      <w:lvlText w:val="%1.%2.%3.%4"/>
+      <w:lvlJc w:val="left"/>
+      <w:pPr>
+        <w:ind w:left="1080" w:hanging="720"/>
+      </w:pPr>
+      <w:rPr>
+        <w:rFonts w:hint="default"/>
+      </w:rPr>
+    </w:lvl>
+    <w:lvl w:ilvl="4">
+      <w:start w:val="1"/>
+      <w:numFmt w:val="decimal"/>
+      <w:isLgl/>
+      <w:lvlText w:val="%1.%2.%3.%4.%5"/>
+      <w:lvlJc w:val="left"/>
+      <w:pPr>
+        <w:ind w:left="1440" w:hanging="1080"/>
+      </w:pPr>
+      <w:rPr>
+        <w:rFonts w:hint="default"/>
+      </w:rPr>
+    </w:lvl>
+    <w:lvl w:ilvl="5">
+      <w:start w:val="1"/>
+      <w:numFmt w:val="decimal"/>
+      <w:isLgl/>
+      <w:lvlText w:val="%1.%2.%3.%4.%5.%6"/>
+      <w:lvlJc w:val="left"/>
+      <w:pPr>
+        <w:ind w:left="1440" w:hanging="1080"/>
+      </w:pPr>
+      <w:rPr>
+        <w:rFonts w:hint="default"/>
+      </w:rPr>
+    </w:lvl>
+    <w:lvl w:ilvl="6">
+      <w:start w:val="1"/>
+      <w:numFmt w:val="decimal"/>
+      <w:isLgl/>
+      <w:lvlText w:val="%1.%2.%3.%4.%5.%6.%7"/>
+      <w:lvlJc w:val="left"/>
+      <w:pPr>
+        <w:ind w:left="1800" w:hanging="1440"/>
+      </w:pPr>
+      <w:rPr>
+        <w:rFonts w:hint="default"/>
+      </w:rPr>
+    </w:lvl>
+    <w:lvl w:ilvl="7">
+      <w:start w:val="1"/>
+      <w:numFmt w:val="decimal"/>
+      <w:isLgl/>
+      <w:lvlText w:val="%1.%2.%3.%4.%5.%6.%7.%8"/>
+      <w:lvlJc w:val="left"/>
+      <w:pPr>
+        <w:ind w:left="1800" w:hanging="1440"/>
+      </w:pPr>
+      <w:rPr>
+        <w:rFonts w:hint="default"/>
+      </w:rPr>
+    </w:lvl>
+    <w:lvl w:ilvl="8">
+      <w:start w:val="1"/>
+      <w:numFmt w:val="decimal"/>
+      <w:isLgl/>
+      <w:lvlText w:val="%1.%2.%3.%4.%5.%6.%7.%8.%9"/>
+      <w:lvlJc w:val="left"/>
+      <w:pPr>
+        <w:ind w:left="2160" w:hanging="1800"/>
+      </w:pPr>
+      <w:rPr>
+        <w:rFonts w:hint="default"/>
+      </w:rPr>
+    </w:lvl>
+  </w:abstractNum>
   <w:num w:numId="1">
     <w:abstractNumId w:val="0"/>
+  </w:num>
+  <w:num w:numId="2">
+    <w:abstractNumId w:val="1"/>
+  </w:num>
+  <w:num w:numId="3">
+    <w:abstractNumId w:val="2"/>
+  </w:num>
+  <w:num w:numId="4">
+    <w:abstractNumId w:val="3"/>
   </w:num>
 </w:numbering>
 </file>
@@ -3035,10 +5245,29 @@
       <w:szCs w:val="26"/>
     </w:rPr>
   </w:style>
+  <w:style w:type="paragraph" w:styleId="berschrift3">
+    <w:name w:val="heading 3"/>
+    <w:basedOn w:val="Standard"/>
+    <w:next w:val="Standard"/>
+    <w:link w:val="berschrift3Zchn"/>
+    <w:uiPriority w:val="9"/>
+    <w:unhideWhenUsed/>
+    <w:qFormat/>
+    <w:rsid w:val="00AC2F38"/>
+    <w:pPr>
+      <w:keepNext/>
+      <w:keepLines/>
+      <w:spacing w:before="40"/>
+      <w:outlineLvl w:val="2"/>
+    </w:pPr>
+    <w:rPr>
+      <w:rFonts w:asciiTheme="majorHAnsi" w:eastAsiaTheme="majorEastAsia" w:hAnsiTheme="majorHAnsi" w:cstheme="majorBidi"/>
+      <w:color w:val="1F3763" w:themeColor="accent1" w:themeShade="7F"/>
+    </w:rPr>
+  </w:style>
   <w:style w:type="character" w:default="1" w:styleId="Absatz-Standardschriftart">
     <w:name w:val="Default Paragraph Font"/>
     <w:uiPriority w:val="1"/>
-    <w:semiHidden/>
     <w:unhideWhenUsed/>
   </w:style>
   <w:style w:type="table" w:default="1" w:styleId="NormaleTabelle">
@@ -3195,6 +5424,212 @@
       <w:color w:val="2F5496" w:themeColor="accent1" w:themeShade="BF"/>
       <w:sz w:val="26"/>
       <w:szCs w:val="26"/>
+    </w:rPr>
+  </w:style>
+  <w:style w:type="paragraph" w:styleId="Inhaltsverzeichnisberschrift">
+    <w:name w:val="TOC Heading"/>
+    <w:basedOn w:val="berschrift1"/>
+    <w:next w:val="Standard"/>
+    <w:uiPriority w:val="39"/>
+    <w:unhideWhenUsed/>
+    <w:qFormat/>
+    <w:rsid w:val="001B62C0"/>
+    <w:pPr>
+      <w:spacing w:before="480" w:line="276" w:lineRule="auto"/>
+      <w:outlineLvl w:val="9"/>
+    </w:pPr>
+    <w:rPr>
+      <w:b/>
+      <w:bCs/>
+      <w:sz w:val="28"/>
+      <w:szCs w:val="28"/>
+      <w:lang w:eastAsia="de-DE"/>
+    </w:rPr>
+  </w:style>
+  <w:style w:type="paragraph" w:styleId="Verzeichnis1">
+    <w:name w:val="toc 1"/>
+    <w:basedOn w:val="Standard"/>
+    <w:next w:val="Standard"/>
+    <w:autoRedefine/>
+    <w:uiPriority w:val="39"/>
+    <w:unhideWhenUsed/>
+    <w:rsid w:val="001B62C0"/>
+    <w:pPr>
+      <w:spacing w:before="240" w:after="120"/>
+    </w:pPr>
+    <w:rPr>
+      <w:rFonts w:cstheme="minorHAnsi"/>
+      <w:b/>
+      <w:bCs/>
+      <w:sz w:val="20"/>
+      <w:szCs w:val="20"/>
+    </w:rPr>
+  </w:style>
+  <w:style w:type="paragraph" w:styleId="Verzeichnis2">
+    <w:name w:val="toc 2"/>
+    <w:basedOn w:val="Standard"/>
+    <w:next w:val="Standard"/>
+    <w:autoRedefine/>
+    <w:uiPriority w:val="39"/>
+    <w:unhideWhenUsed/>
+    <w:rsid w:val="001B62C0"/>
+    <w:pPr>
+      <w:spacing w:before="120"/>
+      <w:ind w:left="240"/>
+    </w:pPr>
+    <w:rPr>
+      <w:rFonts w:cstheme="minorHAnsi"/>
+      <w:i/>
+      <w:iCs/>
+      <w:sz w:val="20"/>
+      <w:szCs w:val="20"/>
+    </w:rPr>
+  </w:style>
+  <w:style w:type="character" w:styleId="Hyperlink">
+    <w:name w:val="Hyperlink"/>
+    <w:basedOn w:val="Absatz-Standardschriftart"/>
+    <w:uiPriority w:val="99"/>
+    <w:unhideWhenUsed/>
+    <w:rsid w:val="001B62C0"/>
+    <w:rPr>
+      <w:color w:val="0563C1" w:themeColor="hyperlink"/>
+      <w:u w:val="single"/>
+    </w:rPr>
+  </w:style>
+  <w:style w:type="paragraph" w:styleId="Verzeichnis3">
+    <w:name w:val="toc 3"/>
+    <w:basedOn w:val="Standard"/>
+    <w:next w:val="Standard"/>
+    <w:autoRedefine/>
+    <w:uiPriority w:val="39"/>
+    <w:unhideWhenUsed/>
+    <w:rsid w:val="001B62C0"/>
+    <w:pPr>
+      <w:ind w:left="480"/>
+    </w:pPr>
+    <w:rPr>
+      <w:rFonts w:cstheme="minorHAnsi"/>
+      <w:sz w:val="20"/>
+      <w:szCs w:val="20"/>
+    </w:rPr>
+  </w:style>
+  <w:style w:type="paragraph" w:styleId="Verzeichnis4">
+    <w:name w:val="toc 4"/>
+    <w:basedOn w:val="Standard"/>
+    <w:next w:val="Standard"/>
+    <w:autoRedefine/>
+    <w:uiPriority w:val="39"/>
+    <w:semiHidden/>
+    <w:unhideWhenUsed/>
+    <w:rsid w:val="001B62C0"/>
+    <w:pPr>
+      <w:ind w:left="720"/>
+    </w:pPr>
+    <w:rPr>
+      <w:rFonts w:cstheme="minorHAnsi"/>
+      <w:sz w:val="20"/>
+      <w:szCs w:val="20"/>
+    </w:rPr>
+  </w:style>
+  <w:style w:type="paragraph" w:styleId="Verzeichnis5">
+    <w:name w:val="toc 5"/>
+    <w:basedOn w:val="Standard"/>
+    <w:next w:val="Standard"/>
+    <w:autoRedefine/>
+    <w:uiPriority w:val="39"/>
+    <w:semiHidden/>
+    <w:unhideWhenUsed/>
+    <w:rsid w:val="001B62C0"/>
+    <w:pPr>
+      <w:ind w:left="960"/>
+    </w:pPr>
+    <w:rPr>
+      <w:rFonts w:cstheme="minorHAnsi"/>
+      <w:sz w:val="20"/>
+      <w:szCs w:val="20"/>
+    </w:rPr>
+  </w:style>
+  <w:style w:type="paragraph" w:styleId="Verzeichnis6">
+    <w:name w:val="toc 6"/>
+    <w:basedOn w:val="Standard"/>
+    <w:next w:val="Standard"/>
+    <w:autoRedefine/>
+    <w:uiPriority w:val="39"/>
+    <w:semiHidden/>
+    <w:unhideWhenUsed/>
+    <w:rsid w:val="001B62C0"/>
+    <w:pPr>
+      <w:ind w:left="1200"/>
+    </w:pPr>
+    <w:rPr>
+      <w:rFonts w:cstheme="minorHAnsi"/>
+      <w:sz w:val="20"/>
+      <w:szCs w:val="20"/>
+    </w:rPr>
+  </w:style>
+  <w:style w:type="paragraph" w:styleId="Verzeichnis7">
+    <w:name w:val="toc 7"/>
+    <w:basedOn w:val="Standard"/>
+    <w:next w:val="Standard"/>
+    <w:autoRedefine/>
+    <w:uiPriority w:val="39"/>
+    <w:semiHidden/>
+    <w:unhideWhenUsed/>
+    <w:rsid w:val="001B62C0"/>
+    <w:pPr>
+      <w:ind w:left="1440"/>
+    </w:pPr>
+    <w:rPr>
+      <w:rFonts w:cstheme="minorHAnsi"/>
+      <w:sz w:val="20"/>
+      <w:szCs w:val="20"/>
+    </w:rPr>
+  </w:style>
+  <w:style w:type="paragraph" w:styleId="Verzeichnis8">
+    <w:name w:val="toc 8"/>
+    <w:basedOn w:val="Standard"/>
+    <w:next w:val="Standard"/>
+    <w:autoRedefine/>
+    <w:uiPriority w:val="39"/>
+    <w:semiHidden/>
+    <w:unhideWhenUsed/>
+    <w:rsid w:val="001B62C0"/>
+    <w:pPr>
+      <w:ind w:left="1680"/>
+    </w:pPr>
+    <w:rPr>
+      <w:rFonts w:cstheme="minorHAnsi"/>
+      <w:sz w:val="20"/>
+      <w:szCs w:val="20"/>
+    </w:rPr>
+  </w:style>
+  <w:style w:type="paragraph" w:styleId="Verzeichnis9">
+    <w:name w:val="toc 9"/>
+    <w:basedOn w:val="Standard"/>
+    <w:next w:val="Standard"/>
+    <w:autoRedefine/>
+    <w:uiPriority w:val="39"/>
+    <w:semiHidden/>
+    <w:unhideWhenUsed/>
+    <w:rsid w:val="001B62C0"/>
+    <w:pPr>
+      <w:ind w:left="1920"/>
+    </w:pPr>
+    <w:rPr>
+      <w:rFonts w:cstheme="minorHAnsi"/>
+      <w:sz w:val="20"/>
+      <w:szCs w:val="20"/>
+    </w:rPr>
+  </w:style>
+  <w:style w:type="character" w:customStyle="1" w:styleId="berschrift3Zchn">
+    <w:name w:val="Überschrift 3 Zchn"/>
+    <w:basedOn w:val="Absatz-Standardschriftart"/>
+    <w:link w:val="berschrift3"/>
+    <w:uiPriority w:val="9"/>
+    <w:rsid w:val="00AC2F38"/>
+    <w:rPr>
+      <w:rFonts w:asciiTheme="majorHAnsi" w:eastAsiaTheme="majorEastAsia" w:hAnsiTheme="majorHAnsi" w:cstheme="majorBidi"/>
+      <w:color w:val="1F3763" w:themeColor="accent1" w:themeShade="7F"/>
     </w:rPr>
   </w:style>
 </w:styles>

</xml_diff>

<commit_message>
Doc: update VCS part
</commit_message>
<xml_diff>
--- a/doc.docx
+++ b/doc.docx
@@ -432,6 +432,15 @@
     </w:p>
     <w:sdt>
       <w:sdtPr>
+        <w:rPr>
+          <w:rFonts w:asciiTheme="minorHAnsi" w:eastAsiaTheme="minorHAnsi" w:hAnsiTheme="minorHAnsi" w:cstheme="minorBidi"/>
+          <w:b w:val="0"/>
+          <w:bCs w:val="0"/>
+          <w:color w:val="auto"/>
+          <w:sz w:val="24"/>
+          <w:szCs w:val="24"/>
+          <w:lang w:eastAsia="en-US"/>
+        </w:rPr>
         <w:id w:val="-234169171"/>
         <w:docPartObj>
           <w:docPartGallery w:val="Table of Contents"/>
@@ -440,12 +449,7 @@
       </w:sdtPr>
       <w:sdtEndPr>
         <w:rPr>
-          <w:rFonts w:asciiTheme="minorHAnsi" w:eastAsiaTheme="minorHAnsi" w:hAnsiTheme="minorHAnsi" w:cstheme="minorBidi"/>
           <w:noProof/>
-          <w:color w:val="auto"/>
-          <w:sz w:val="24"/>
-          <w:szCs w:val="24"/>
-          <w:lang w:eastAsia="en-US"/>
         </w:rPr>
       </w:sdtEndPr>
       <w:sdtContent>
@@ -491,7 +495,7 @@
             </w:rPr>
             <w:fldChar w:fldCharType="separate"/>
           </w:r>
-          <w:hyperlink w:anchor="_Toc64145563" w:history="1">
+          <w:hyperlink w:anchor="_Toc64318107" w:history="1">
             <w:r>
               <w:rPr>
                 <w:rStyle w:val="Hyperlink"/>
@@ -539,7 +543,7 @@
                 <w:noProof/>
                 <w:webHidden/>
               </w:rPr>
-              <w:instrText xml:space="preserve"> PAGEREF _Toc64145563 \h </w:instrText>
+              <w:instrText xml:space="preserve"> PAGEREF _Toc64318107 \h </w:instrText>
             </w:r>
             <w:r>
               <w:rPr>
@@ -587,7 +591,7 @@
               <w:lang w:eastAsia="de-DE"/>
             </w:rPr>
           </w:pPr>
-          <w:hyperlink w:anchor="_Toc64145564" w:history="1">
+          <w:hyperlink w:anchor="_Toc64318108" w:history="1">
             <w:r>
               <w:rPr>
                 <w:rStyle w:val="Hyperlink"/>
@@ -635,7 +639,7 @@
                 <w:noProof/>
                 <w:webHidden/>
               </w:rPr>
-              <w:instrText xml:space="preserve"> PAGEREF _Toc64145564 \h </w:instrText>
+              <w:instrText xml:space="preserve"> PAGEREF _Toc64318108 \h </w:instrText>
             </w:r>
             <w:r>
               <w:rPr>
@@ -683,7 +687,7 @@
               <w:lang w:eastAsia="de-DE"/>
             </w:rPr>
           </w:pPr>
-          <w:hyperlink w:anchor="_Toc64145565" w:history="1">
+          <w:hyperlink w:anchor="_Toc64318109" w:history="1">
             <w:r>
               <w:rPr>
                 <w:rStyle w:val="Hyperlink"/>
@@ -731,7 +735,7 @@
                 <w:noProof/>
                 <w:webHidden/>
               </w:rPr>
-              <w:instrText xml:space="preserve"> PAGEREF _Toc64145565 \h </w:instrText>
+              <w:instrText xml:space="preserve"> PAGEREF _Toc64318109 \h </w:instrText>
             </w:r>
             <w:r>
               <w:rPr>
@@ -779,7 +783,7 @@
               <w:lang w:eastAsia="de-DE"/>
             </w:rPr>
           </w:pPr>
-          <w:hyperlink w:anchor="_Toc64145566" w:history="1">
+          <w:hyperlink w:anchor="_Toc64318110" w:history="1">
             <w:r>
               <w:rPr>
                 <w:rStyle w:val="Hyperlink"/>
@@ -827,7 +831,7 @@
                 <w:noProof/>
                 <w:webHidden/>
               </w:rPr>
-              <w:instrText xml:space="preserve"> PAGEREF _Toc64145566 \h </w:instrText>
+              <w:instrText xml:space="preserve"> PAGEREF _Toc64318110 \h </w:instrText>
             </w:r>
             <w:r>
               <w:rPr>
@@ -875,7 +879,7 @@
               <w:lang w:eastAsia="de-DE"/>
             </w:rPr>
           </w:pPr>
-          <w:hyperlink w:anchor="_Toc64145567" w:history="1">
+          <w:hyperlink w:anchor="_Toc64318111" w:history="1">
             <w:r>
               <w:rPr>
                 <w:rStyle w:val="Hyperlink"/>
@@ -923,7 +927,7 @@
                 <w:noProof/>
                 <w:webHidden/>
               </w:rPr>
-              <w:instrText xml:space="preserve"> PAGEREF _Toc64145567 \h </w:instrText>
+              <w:instrText xml:space="preserve"> PAGEREF _Toc64318111 \h </w:instrText>
             </w:r>
             <w:r>
               <w:rPr>
@@ -971,7 +975,7 @@
               <w:lang w:eastAsia="de-DE"/>
             </w:rPr>
           </w:pPr>
-          <w:hyperlink w:anchor="_Toc64145568" w:history="1">
+          <w:hyperlink w:anchor="_Toc64318112" w:history="1">
             <w:r>
               <w:rPr>
                 <w:rStyle w:val="Hyperlink"/>
@@ -1019,7 +1023,7 @@
                 <w:noProof/>
                 <w:webHidden/>
               </w:rPr>
-              <w:instrText xml:space="preserve"> PAGEREF _Toc64145568 \h </w:instrText>
+              <w:instrText xml:space="preserve"> PAGEREF _Toc64318112 \h </w:instrText>
             </w:r>
             <w:r>
               <w:rPr>
@@ -1067,7 +1071,7 @@
               <w:lang w:eastAsia="de-DE"/>
             </w:rPr>
           </w:pPr>
-          <w:hyperlink w:anchor="_Toc64145569" w:history="1">
+          <w:hyperlink w:anchor="_Toc64318113" w:history="1">
             <w:r>
               <w:rPr>
                 <w:rStyle w:val="Hyperlink"/>
@@ -1115,7 +1119,7 @@
                 <w:noProof/>
                 <w:webHidden/>
               </w:rPr>
-              <w:instrText xml:space="preserve"> PAGEREF _Toc64145569 \h </w:instrText>
+              <w:instrText xml:space="preserve"> PAGEREF _Toc64318113 \h </w:instrText>
             </w:r>
             <w:r>
               <w:rPr>
@@ -1160,7 +1164,7 @@
               <w:lang w:eastAsia="de-DE"/>
             </w:rPr>
           </w:pPr>
-          <w:hyperlink w:anchor="_Toc64145570" w:history="1">
+          <w:hyperlink w:anchor="_Toc64318114" w:history="1">
             <w:r>
               <w:rPr>
                 <w:rStyle w:val="Hyperlink"/>
@@ -1188,7 +1192,7 @@
                 <w:noProof/>
                 <w:webHidden/>
               </w:rPr>
-              <w:instrText xml:space="preserve"> PAGEREF _Toc64145570 \h </w:instrText>
+              <w:instrText xml:space="preserve"> PAGEREF _Toc64318114 \h </w:instrText>
             </w:r>
             <w:r>
               <w:rPr>
@@ -1233,7 +1237,7 @@
               <w:lang w:eastAsia="de-DE"/>
             </w:rPr>
           </w:pPr>
-          <w:hyperlink w:anchor="_Toc64145571" w:history="1">
+          <w:hyperlink w:anchor="_Toc64318115" w:history="1">
             <w:r>
               <w:rPr>
                 <w:rStyle w:val="Hyperlink"/>
@@ -1261,7 +1265,7 @@
                 <w:noProof/>
                 <w:webHidden/>
               </w:rPr>
-              <w:instrText xml:space="preserve"> PAGEREF _Toc64145571 \h </w:instrText>
+              <w:instrText xml:space="preserve"> PAGEREF _Toc64318115 \h </w:instrText>
             </w:r>
             <w:r>
               <w:rPr>
@@ -1306,7 +1310,7 @@
               <w:lang w:eastAsia="de-DE"/>
             </w:rPr>
           </w:pPr>
-          <w:hyperlink w:anchor="_Toc64145572" w:history="1">
+          <w:hyperlink w:anchor="_Toc64318116" w:history="1">
             <w:r>
               <w:rPr>
                 <w:rStyle w:val="Hyperlink"/>
@@ -1334,7 +1338,7 @@
                 <w:noProof/>
                 <w:webHidden/>
               </w:rPr>
-              <w:instrText xml:space="preserve"> PAGEREF _Toc64145572 \h </w:instrText>
+              <w:instrText xml:space="preserve"> PAGEREF _Toc64318116 \h </w:instrText>
             </w:r>
             <w:r>
               <w:rPr>
@@ -1354,7 +1358,82 @@
                 <w:noProof/>
                 <w:webHidden/>
               </w:rPr>
-              <w:t>5</w:t>
+              <w:t>6</w:t>
+            </w:r>
+            <w:r>
+              <w:rPr>
+                <w:noProof/>
+                <w:webHidden/>
+              </w:rPr>
+              <w:fldChar w:fldCharType="end"/>
+            </w:r>
+          </w:hyperlink>
+        </w:p>
+        <w:p>
+          <w:pPr>
+            <w:pStyle w:val="Verzeichnis2"/>
+            <w:tabs>
+              <w:tab w:val="right" w:leader="dot" w:pos="9062"/>
+            </w:tabs>
+            <w:rPr>
+              <w:rFonts w:eastAsiaTheme="minorEastAsia" w:cstheme="minorBidi"/>
+              <w:i w:val="0"/>
+              <w:iCs w:val="0"/>
+              <w:noProof/>
+              <w:sz w:val="24"/>
+              <w:szCs w:val="24"/>
+              <w:lang w:eastAsia="de-DE"/>
+            </w:rPr>
+          </w:pPr>
+          <w:hyperlink w:anchor="_Toc64318117" w:history="1">
+            <w:r>
+              <w:rPr>
+                <w:rStyle w:val="Hyperlink"/>
+                <w:noProof/>
+                <w:lang w:val="en-US"/>
+              </w:rPr>
+              <w:t>Benefits of version control systems</w:t>
+            </w:r>
+            <w:r>
+              <w:rPr>
+                <w:noProof/>
+                <w:webHidden/>
+              </w:rPr>
+              <w:tab/>
+            </w:r>
+            <w:r>
+              <w:rPr>
+                <w:noProof/>
+                <w:webHidden/>
+              </w:rPr>
+              <w:fldChar w:fldCharType="begin"/>
+            </w:r>
+            <w:r>
+              <w:rPr>
+                <w:noProof/>
+                <w:webHidden/>
+              </w:rPr>
+              <w:instrText xml:space="preserve"> PAGEREF _Toc64318117 \h </w:instrText>
+            </w:r>
+            <w:r>
+              <w:rPr>
+                <w:noProof/>
+                <w:webHidden/>
+              </w:rPr>
+            </w:r>
+            <w:r>
+              <w:rPr>
+                <w:noProof/>
+                <w:webHidden/>
+              </w:rPr>
+              <w:fldChar w:fldCharType="separate"/>
+            </w:r>
+            <w:r>
+              <w:rPr>
+                <w:noProof/>
+                <w:webHidden/>
+              </w:rPr>
+              <w:t>6</w:t>
             </w:r>
             <w:r>
               <w:rPr>
@@ -1382,7 +1461,7 @@
               <w:lang w:eastAsia="de-DE"/>
             </w:rPr>
           </w:pPr>
-          <w:hyperlink w:anchor="_Toc64145573" w:history="1">
+          <w:hyperlink w:anchor="_Toc64318118" w:history="1">
             <w:r>
               <w:rPr>
                 <w:rStyle w:val="Hyperlink"/>
@@ -1432,7 +1511,7 @@
                 <w:noProof/>
                 <w:webHidden/>
               </w:rPr>
-              <w:instrText xml:space="preserve"> PAGEREF _Toc64145573 \h </w:instrText>
+              <w:instrText xml:space="preserve"> PAGEREF _Toc64318118 \h </w:instrText>
             </w:r>
             <w:r>
               <w:rPr>
@@ -1452,7 +1531,7 @@
                 <w:noProof/>
                 <w:webHidden/>
               </w:rPr>
-              <w:t>5</w:t>
+              <w:t>6</w:t>
             </w:r>
             <w:r>
               <w:rPr>
@@ -1486,7 +1565,7 @@
           <w:lang w:val="en-US"/>
         </w:rPr>
       </w:pPr>
-      <w:bookmarkStart w:id="0" w:name="_Toc64145563"/>
+      <w:bookmarkStart w:id="0" w:name="_Toc64318107"/>
       <w:r>
         <w:rPr>
           <w:lang w:val="en-US"/>
@@ -2946,7 +3025,7 @@
           <w:lang w:val="en-US"/>
         </w:rPr>
       </w:pPr>
-      <w:bookmarkStart w:id="1" w:name="_Toc64145564"/>
+      <w:bookmarkStart w:id="1" w:name="_Toc64318108"/>
       <w:r>
         <w:rPr>
           <w:lang w:val="en-US"/>
@@ -3132,7 +3211,7 @@
           <w:lang w:val="en-US"/>
         </w:rPr>
       </w:pPr>
-      <w:bookmarkStart w:id="2" w:name="_Toc64145565"/>
+      <w:bookmarkStart w:id="2" w:name="_Toc64318109"/>
       <w:r>
         <w:rPr>
           <w:lang w:val="en-US"/>
@@ -3159,7 +3238,7 @@
           <w:lang w:val="en-US"/>
         </w:rPr>
       </w:pPr>
-      <w:bookmarkStart w:id="3" w:name="_Toc64145566"/>
+      <w:bookmarkStart w:id="3" w:name="_Toc64318110"/>
       <w:r>
         <w:rPr>
           <w:lang w:val="en-US"/>
@@ -3266,7 +3345,7 @@
           <w:lang w:val="en-US"/>
         </w:rPr>
       </w:pPr>
-      <w:bookmarkStart w:id="4" w:name="_Toc64145567"/>
+      <w:bookmarkStart w:id="4" w:name="_Toc64318111"/>
       <w:r>
         <w:rPr>
           <w:lang w:val="en-US"/>
@@ -3315,6 +3394,7 @@
       </w:pPr>
       <w:r>
         <w:rPr>
+          <w:noProof/>
           <w:lang w:val="en-US"/>
         </w:rPr>
         <w:lastRenderedPageBreak/>
@@ -3393,7 +3473,7 @@
           <w:lang w:val="en-US"/>
         </w:rPr>
       </w:pPr>
-      <w:bookmarkStart w:id="5" w:name="_Toc64145568"/>
+      <w:bookmarkStart w:id="5" w:name="_Toc64318112"/>
       <w:r>
         <w:rPr>
           <w:lang w:val="en-US"/>
@@ -3439,7 +3519,7 @@
           <w:lang w:val="en-US"/>
         </w:rPr>
       </w:pPr>
-      <w:bookmarkStart w:id="6" w:name="_Toc64145569"/>
+      <w:bookmarkStart w:id="6" w:name="_Toc64318113"/>
       <w:r>
         <w:rPr>
           <w:lang w:val="en-US"/>
@@ -3467,213 +3547,11 @@
         </w:rPr>
         <w:t xml:space="preserve">It is really </w:t>
       </w:r>
-      <w:proofErr w:type="spellStart"/>
-      <w:r>
-        <w:t>important</w:t>
-      </w:r>
-      <w:proofErr w:type="spellEnd"/>
-      <w:r>
-        <w:t xml:space="preserve"> </w:t>
-      </w:r>
-      <w:proofErr w:type="spellStart"/>
-      <w:r>
-        <w:t>to</w:t>
-      </w:r>
-      <w:proofErr w:type="spellEnd"/>
-      <w:r>
-        <w:t xml:space="preserve"> </w:t>
-      </w:r>
-      <w:proofErr w:type="spellStart"/>
-      <w:r>
-        <w:t>choose</w:t>
-      </w:r>
-      <w:proofErr w:type="spellEnd"/>
-      <w:r>
-        <w:t xml:space="preserve"> </w:t>
-      </w:r>
-      <w:proofErr w:type="spellStart"/>
-      <w:r>
-        <w:t>the</w:t>
-      </w:r>
-      <w:proofErr w:type="spellEnd"/>
-      <w:r>
-        <w:t xml:space="preserve"> </w:t>
-      </w:r>
-      <w:proofErr w:type="spellStart"/>
-      <w:r>
-        <w:t>right</w:t>
-      </w:r>
-      <w:proofErr w:type="spellEnd"/>
-      <w:r>
-        <w:t xml:space="preserve"> </w:t>
-      </w:r>
-      <w:proofErr w:type="spellStart"/>
-      <w:r>
-        <w:t>technologies</w:t>
-      </w:r>
-      <w:proofErr w:type="spellEnd"/>
-      <w:r>
-        <w:t xml:space="preserve"> at </w:t>
-      </w:r>
-      <w:proofErr w:type="spellStart"/>
-      <w:r>
-        <w:t>the</w:t>
-      </w:r>
-      <w:proofErr w:type="spellEnd"/>
-      <w:r>
-        <w:t xml:space="preserve"> </w:t>
-      </w:r>
-      <w:proofErr w:type="spellStart"/>
-      <w:r>
-        <w:t>beginning</w:t>
-      </w:r>
-      <w:proofErr w:type="spellEnd"/>
-      <w:r>
-        <w:t xml:space="preserve"> </w:t>
-      </w:r>
-      <w:proofErr w:type="spellStart"/>
-      <w:r>
-        <w:t>and</w:t>
-      </w:r>
-      <w:proofErr w:type="spellEnd"/>
-      <w:r>
-        <w:t xml:space="preserve"> not </w:t>
-      </w:r>
-      <w:proofErr w:type="spellStart"/>
-      <w:r>
-        <w:t>to</w:t>
-      </w:r>
-      <w:proofErr w:type="spellEnd"/>
-      <w:r>
-        <w:t xml:space="preserve"> </w:t>
-      </w:r>
-      <w:proofErr w:type="spellStart"/>
-      <w:r>
-        <w:t>switch</w:t>
-      </w:r>
-      <w:proofErr w:type="spellEnd"/>
-      <w:r>
-        <w:t xml:space="preserve"> </w:t>
-      </w:r>
-      <w:proofErr w:type="spellStart"/>
-      <w:r>
-        <w:t>it</w:t>
-      </w:r>
-      <w:proofErr w:type="spellEnd"/>
-      <w:r>
-        <w:t xml:space="preserve"> in </w:t>
-      </w:r>
-      <w:proofErr w:type="spellStart"/>
-      <w:r>
-        <w:t>the</w:t>
-      </w:r>
-      <w:proofErr w:type="spellEnd"/>
-      <w:r>
-        <w:t xml:space="preserve"> </w:t>
-      </w:r>
-      <w:proofErr w:type="spellStart"/>
-      <w:r>
-        <w:t>middle</w:t>
-      </w:r>
-      <w:proofErr w:type="spellEnd"/>
-      <w:r>
-        <w:t xml:space="preserve"> </w:t>
-      </w:r>
-      <w:proofErr w:type="spellStart"/>
-      <w:r>
-        <w:t>of</w:t>
-      </w:r>
-      <w:proofErr w:type="spellEnd"/>
-      <w:r>
-        <w:t xml:space="preserve"> </w:t>
-      </w:r>
-      <w:proofErr w:type="spellStart"/>
-      <w:r>
-        <w:t>the</w:t>
-      </w:r>
-      <w:proofErr w:type="spellEnd"/>
-      <w:r>
-        <w:t xml:space="preserve"> </w:t>
-      </w:r>
-      <w:proofErr w:type="spellStart"/>
-      <w:r>
-        <w:t>project</w:t>
-      </w:r>
-      <w:proofErr w:type="spellEnd"/>
-      <w:r>
-        <w:t xml:space="preserve">. The </w:t>
-      </w:r>
-      <w:proofErr w:type="spellStart"/>
-      <w:r>
-        <w:t>main</w:t>
-      </w:r>
-      <w:proofErr w:type="spellEnd"/>
-      <w:r>
-        <w:t xml:space="preserve"> </w:t>
-      </w:r>
-      <w:proofErr w:type="spellStart"/>
-      <w:r>
-        <w:t>points</w:t>
-      </w:r>
-      <w:proofErr w:type="spellEnd"/>
-      <w:r>
-        <w:t xml:space="preserve"> in </w:t>
-      </w:r>
-      <w:proofErr w:type="spellStart"/>
-      <w:r>
-        <w:t>choosing</w:t>
-      </w:r>
-      <w:proofErr w:type="spellEnd"/>
-      <w:r>
-        <w:t xml:space="preserve"> </w:t>
-      </w:r>
-      <w:proofErr w:type="spellStart"/>
-      <w:r>
-        <w:t>the</w:t>
-      </w:r>
-      <w:proofErr w:type="spellEnd"/>
-      <w:r>
-        <w:t xml:space="preserve"> </w:t>
-      </w:r>
-      <w:proofErr w:type="spellStart"/>
-      <w:r>
-        <w:t>technologies</w:t>
-      </w:r>
-      <w:proofErr w:type="spellEnd"/>
-      <w:r>
-        <w:t xml:space="preserve"> </w:t>
-      </w:r>
-      <w:proofErr w:type="spellStart"/>
-      <w:r>
-        <w:t>for</w:t>
-      </w:r>
-      <w:proofErr w:type="spellEnd"/>
-      <w:r>
-        <w:t xml:space="preserve"> </w:t>
-      </w:r>
-      <w:proofErr w:type="spellStart"/>
-      <w:r>
-        <w:t>the</w:t>
-      </w:r>
-      <w:proofErr w:type="spellEnd"/>
-      <w:r>
-        <w:t xml:space="preserve"> </w:t>
-      </w:r>
-      <w:proofErr w:type="spellStart"/>
-      <w:r>
-        <w:t>project</w:t>
-      </w:r>
-      <w:proofErr w:type="spellEnd"/>
-      <w:r>
-        <w:t xml:space="preserve"> </w:t>
-      </w:r>
-      <w:proofErr w:type="spellStart"/>
-      <w:r>
-        <w:t>were</w:t>
-      </w:r>
-      <w:proofErr w:type="spellEnd"/>
-      <w:r>
-        <w:t>:</w:t>
+      <w:r>
+        <w:rPr>
+          <w:lang w:val="en-US"/>
+        </w:rPr>
+        <w:t>important to choose the right technologies at the beginning and not to switch it in the middle of the project. The main points in choosing the technologies for the project were:</w:t>
       </w:r>
     </w:p>
     <w:p>
@@ -3743,7 +3621,7 @@
           <w:lang w:val="en-US"/>
         </w:rPr>
       </w:pPr>
-      <w:bookmarkStart w:id="7" w:name="_Toc64145570"/>
+      <w:bookmarkStart w:id="7" w:name="_Toc64318114"/>
       <w:r>
         <w:rPr>
           <w:rFonts w:eastAsiaTheme="minorHAnsi"/>
@@ -3907,7 +3785,7 @@
           <w:lang w:val="en-US"/>
         </w:rPr>
       </w:pPr>
-      <w:bookmarkStart w:id="8" w:name="_Toc64145571"/>
+      <w:bookmarkStart w:id="8" w:name="_Toc64318115"/>
       <w:r>
         <w:rPr>
           <w:lang w:val="en-US"/>
@@ -3933,7 +3811,7 @@
         <w:rPr>
           <w:lang w:val="en-US"/>
         </w:rPr>
-        <w:t xml:space="preserve">Describe </w:t>
+        <w:t xml:space="preserve">JetBrains </w:t>
       </w:r>
       <w:proofErr w:type="spellStart"/>
       <w:r>
@@ -3947,8 +3825,260 @@
         <w:rPr>
           <w:lang w:val="en-US"/>
         </w:rPr>
-        <w:t xml:space="preserve"> in details</w:t>
-      </w:r>
+        <w:t xml:space="preserve"> is a web-based issue tracking and project management platform</w:t>
+      </w:r>
+      <w:r>
+        <w:rPr>
+          <w:lang w:val="en-US"/>
+        </w:rPr>
+        <w:t>.</w:t>
+      </w:r>
+      <w:r>
+        <w:rPr>
+          <w:rStyle w:val="Endnotenzeichen"/>
+          <w:lang w:val="en-US"/>
+        </w:rPr>
+        <w:endnoteReference w:id="4"/>
+      </w:r>
+      <w:r>
+        <w:rPr>
+          <w:lang w:val="en-US"/>
+        </w:rPr>
+        <w:t xml:space="preserve"> It designed for agile teams. It allows to create, assign and keep track of the development tasks. Task template can be easily customized with various options. Next important feature is the Kanban board that represents tasks and their states. The aim of the Kanban board is to make the general project workflow and task progress clear and available to all participants.</w:t>
+      </w:r>
+      <w:r>
+        <w:rPr>
+          <w:rStyle w:val="Endnotenzeichen"/>
+          <w:lang w:val="en-US"/>
+        </w:rPr>
+        <w:endnoteReference w:id="5"/>
+      </w:r>
+    </w:p>
+    <w:p>
+      <w:pPr>
+        <w:rPr>
+          <w:lang w:val="en-US"/>
+        </w:rPr>
+      </w:pPr>
+      <w:r>
+        <w:rPr>
+          <w:lang w:val="en-US"/>
+        </w:rPr>
+        <w:t xml:space="preserve">Finally, </w:t>
+      </w:r>
+      <w:proofErr w:type="spellStart"/>
+      <w:r>
+        <w:rPr>
+          <w:lang w:val="en-US"/>
+        </w:rPr>
+        <w:t>YouTrack</w:t>
+      </w:r>
+      <w:proofErr w:type="spellEnd"/>
+      <w:r>
+        <w:rPr>
+          <w:lang w:val="en-US"/>
+        </w:rPr>
+        <w:t xml:space="preserve"> allows integration with GitHub. This connection helps to track git commits right inside </w:t>
+      </w:r>
+      <w:proofErr w:type="spellStart"/>
+      <w:proofErr w:type="gramStart"/>
+      <w:r>
+        <w:rPr>
+          <w:lang w:val="en-US"/>
+        </w:rPr>
+        <w:t>YouTrack</w:t>
+      </w:r>
+      <w:proofErr w:type="spellEnd"/>
+      <w:r>
+        <w:rPr>
+          <w:lang w:val="en-US"/>
+        </w:rPr>
+        <w:t>(</w:t>
+      </w:r>
+      <w:proofErr w:type="gramEnd"/>
+      <w:r>
+        <w:rPr>
+          <w:lang w:val="en-US"/>
+        </w:rPr>
+        <w:t xml:space="preserve">e.g. task key can be mentioned in a commit and it triggers an action at </w:t>
+      </w:r>
+      <w:proofErr w:type="spellStart"/>
+      <w:r>
+        <w:rPr>
+          <w:lang w:val="en-US"/>
+        </w:rPr>
+        <w:t>YouTrack</w:t>
+      </w:r>
+      <w:proofErr w:type="spellEnd"/>
+      <w:r>
+        <w:rPr>
+          <w:lang w:val="en-US"/>
+        </w:rPr>
+        <w:t>).</w:t>
+      </w:r>
+      <w:r>
+        <w:rPr>
+          <w:lang w:val="en-US"/>
+        </w:rPr>
+        <w:br/>
+      </w:r>
+      <w:r>
+        <w:rPr>
+          <w:lang w:val="en-US"/>
+        </w:rPr>
+        <w:br/>
+      </w:r>
+      <w:r>
+        <w:rPr>
+          <w:lang w:val="en-US"/>
+        </w:rPr>
+        <w:drawing>
+          <wp:inline distT="0" distB="0" distL="0" distR="0" wp14:anchorId="524FD9F0" wp14:editId="7CA8A0B3">
+            <wp:extent cx="5760720" cy="2818765"/>
+            <wp:effectExtent l="0" t="0" r="5080" b="635"/>
+            <wp:docPr id="15" name="Grafik 15" descr="Ein Bild, das Text enthält.&#10;&#10;Automatisch generierte Beschreibung"/>
+            <wp:cNvGraphicFramePr>
+              <a:graphicFrameLocks xmlns:a="http://schemas.openxmlformats.org/drawingml/2006/main" noChangeAspect="1"/>
+            </wp:cNvGraphicFramePr>
+            <a:graphic xmlns:a="http://schemas.openxmlformats.org/drawingml/2006/main">
+              <a:graphicData uri="http://schemas.openxmlformats.org/drawingml/2006/picture">
+                <pic:pic xmlns:pic="http://schemas.openxmlformats.org/drawingml/2006/picture">
+                  <pic:nvPicPr>
+                    <pic:cNvPr id="15" name="Grafik 15" descr="Ein Bild, das Text enthält.&#10;&#10;Automatisch generierte Beschreibung"/>
+                    <pic:cNvPicPr/>
+                  </pic:nvPicPr>
+                  <pic:blipFill>
+                    <a:blip r:embed="rId9"/>
+                    <a:stretch>
+                      <a:fillRect/>
+                    </a:stretch>
+                  </pic:blipFill>
+                  <pic:spPr>
+                    <a:xfrm>
+                      <a:off x="0" y="0"/>
+                      <a:ext cx="5760720" cy="2818765"/>
+                    </a:xfrm>
+                    <a:prstGeom prst="rect">
+                      <a:avLst/>
+                    </a:prstGeom>
+                  </pic:spPr>
+                </pic:pic>
+              </a:graphicData>
+            </a:graphic>
+          </wp:inline>
+        </w:drawing>
+      </w:r>
+    </w:p>
+    <w:p>
+      <w:pPr>
+        <w:rPr>
+          <w:lang w:val="en-US"/>
+        </w:rPr>
+      </w:pPr>
+      <w:proofErr w:type="spellStart"/>
+      <w:r>
+        <w:rPr>
+          <w:lang w:val="en-US"/>
+        </w:rPr>
+        <w:t>YouTrack</w:t>
+      </w:r>
+      <w:proofErr w:type="spellEnd"/>
+      <w:r>
+        <w:rPr>
+          <w:lang w:val="en-US"/>
+        </w:rPr>
+        <w:t xml:space="preserve"> Dashboard</w:t>
+      </w:r>
+    </w:p>
+    <w:p>
+      <w:pPr>
+        <w:rPr>
+          <w:lang w:val="en-US"/>
+        </w:rPr>
+      </w:pPr>
+    </w:p>
+    <w:p>
+      <w:pPr>
+        <w:rPr>
+          <w:lang w:val="en-US"/>
+        </w:rPr>
+      </w:pPr>
+      <w:r>
+        <w:rPr>
+          <w:lang w:val="en-US"/>
+        </w:rPr>
+        <w:lastRenderedPageBreak/>
+        <w:drawing>
+          <wp:inline distT="0" distB="0" distL="0" distR="0" wp14:anchorId="368EF621" wp14:editId="3A61588A">
+            <wp:extent cx="5760720" cy="2138680"/>
+            <wp:effectExtent l="0" t="0" r="5080" b="0"/>
+            <wp:docPr id="16" name="Grafik 16" descr="Ein Bild, das Text, Screenshot, Monitor, Bildschirm enthält.&#10;&#10;Automatisch generierte Beschreibung"/>
+            <wp:cNvGraphicFramePr>
+              <a:graphicFrameLocks xmlns:a="http://schemas.openxmlformats.org/drawingml/2006/main" noChangeAspect="1"/>
+            </wp:cNvGraphicFramePr>
+            <a:graphic xmlns:a="http://schemas.openxmlformats.org/drawingml/2006/main">
+              <a:graphicData uri="http://schemas.openxmlformats.org/drawingml/2006/picture">
+                <pic:pic xmlns:pic="http://schemas.openxmlformats.org/drawingml/2006/picture">
+                  <pic:nvPicPr>
+                    <pic:cNvPr id="16" name="Grafik 16" descr="Ein Bild, das Text, Screenshot, Monitor, Bildschirm enthält.&#10;&#10;Automatisch generierte Beschreibung"/>
+                    <pic:cNvPicPr/>
+                  </pic:nvPicPr>
+                  <pic:blipFill>
+                    <a:blip r:embed="rId10"/>
+                    <a:stretch>
+                      <a:fillRect/>
+                    </a:stretch>
+                  </pic:blipFill>
+                  <pic:spPr>
+                    <a:xfrm>
+                      <a:off x="0" y="0"/>
+                      <a:ext cx="5760720" cy="2138680"/>
+                    </a:xfrm>
+                    <a:prstGeom prst="rect">
+                      <a:avLst/>
+                    </a:prstGeom>
+                  </pic:spPr>
+                </pic:pic>
+              </a:graphicData>
+            </a:graphic>
+          </wp:inline>
+        </w:drawing>
+      </w:r>
+    </w:p>
+    <w:p>
+      <w:pPr>
+        <w:rPr>
+          <w:lang w:val="en-US"/>
+        </w:rPr>
+      </w:pPr>
+      <w:proofErr w:type="spellStart"/>
+      <w:r>
+        <w:rPr>
+          <w:lang w:val="en-US"/>
+        </w:rPr>
+        <w:t>YouTrack</w:t>
+      </w:r>
+      <w:proofErr w:type="spellEnd"/>
+      <w:r>
+        <w:rPr>
+          <w:lang w:val="en-US"/>
+        </w:rPr>
+        <w:t xml:space="preserve"> Kanban Board</w:t>
+      </w:r>
+    </w:p>
+    <w:p>
+      <w:pPr>
+        <w:rPr>
+          <w:lang w:val="en-US"/>
+        </w:rPr>
+      </w:pPr>
+    </w:p>
+    <w:p>
+      <w:pPr>
+        <w:rPr>
+          <w:lang w:val="en-US"/>
+        </w:rPr>
+      </w:pPr>
     </w:p>
     <w:p>
       <w:pPr>
@@ -3965,7 +4095,7 @@
           <w:lang w:val="en-US"/>
         </w:rPr>
       </w:pPr>
-      <w:bookmarkStart w:id="9" w:name="_Toc64145572"/>
+      <w:bookmarkStart w:id="9" w:name="_Toc64318116"/>
       <w:r>
         <w:rPr>
           <w:lang w:val="en-US"/>
@@ -3973,6 +4103,101 @@
         <w:t>3.4.3 Version Control</w:t>
       </w:r>
       <w:bookmarkEnd w:id="9"/>
+    </w:p>
+    <w:p>
+      <w:pPr>
+        <w:rPr>
+          <w:lang w:val="en-US"/>
+        </w:rPr>
+      </w:pPr>
+    </w:p>
+    <w:p>
+      <w:pPr>
+        <w:rPr>
+          <w:lang w:val="en-US"/>
+        </w:rPr>
+      </w:pPr>
+      <w:r>
+        <w:rPr>
+          <w:lang w:val="en-US"/>
+        </w:rPr>
+        <w:t xml:space="preserve">Version control or source control is a practice that helps to track and manage changes of a source code. Especially it is useful in software teams, when several developers are working on the same project. It helps them to work faster and smarter. Version control systems keeps track of any change in some kind of a database and allows </w:t>
+      </w:r>
+      <w:r>
+        <w:rPr>
+          <w:lang w:val="en-US"/>
+        </w:rPr>
+        <w:t xml:space="preserve">to revert a change and jump back to a specific point in the history. It protects the codebase from human errors and makes bug fixing easier. </w:t>
+      </w:r>
+      <w:r>
+        <w:rPr>
+          <w:rStyle w:val="Endnotenzeichen"/>
+          <w:lang w:val="en-US"/>
+        </w:rPr>
+        <w:endnoteReference w:id="6"/>
+      </w:r>
+    </w:p>
+    <w:p>
+      <w:pPr>
+        <w:rPr>
+          <w:lang w:val="en-US"/>
+        </w:rPr>
+      </w:pPr>
+    </w:p>
+    <w:p>
+      <w:pPr>
+        <w:pStyle w:val="berschrift2"/>
+        <w:rPr>
+          <w:lang w:val="en-US"/>
+        </w:rPr>
+      </w:pPr>
+      <w:bookmarkStart w:id="10" w:name="_Toc64318117"/>
+      <w:r>
+        <w:rPr>
+          <w:lang w:val="en-US"/>
+        </w:rPr>
+        <w:t>Benefits of version control systems</w:t>
+      </w:r>
+      <w:bookmarkEnd w:id="10"/>
+      <w:r>
+        <w:rPr>
+          <w:lang w:val="en-US"/>
+        </w:rPr>
+        <w:t xml:space="preserve"> </w:t>
+      </w:r>
+    </w:p>
+    <w:p>
+      <w:pPr>
+        <w:rPr>
+          <w:lang w:val="en-US"/>
+        </w:rPr>
+      </w:pPr>
+      <w:r>
+        <w:rPr>
+          <w:lang w:val="en-US"/>
+        </w:rPr>
+        <w:t>https://www.atlassian.com/git/tutorials/what-is-version-control</w:t>
+      </w:r>
+    </w:p>
+    <w:p>
+      <w:pPr>
+        <w:rPr>
+          <w:lang w:val="en-US"/>
+        </w:rPr>
+      </w:pPr>
+    </w:p>
+    <w:p>
+      <w:pPr>
+        <w:rPr>
+          <w:lang w:val="en-US"/>
+        </w:rPr>
+      </w:pPr>
+      <w:r>
+        <w:rPr>
+          <w:lang w:val="en-US"/>
+        </w:rPr>
+        <w:t>https://bitbucket.org/product/version-control-software</w:t>
+      </w:r>
     </w:p>
     <w:p>
       <w:pPr>
@@ -4034,7 +4259,7 @@
           <w:lang w:val="en-US" w:eastAsia="de-DE"/>
         </w:rPr>
       </w:pPr>
-      <w:bookmarkStart w:id="10" w:name="_Toc64145573"/>
+      <w:bookmarkStart w:id="11" w:name="_Toc64318118"/>
       <w:r>
         <w:rPr>
           <w:rFonts w:eastAsia="Times New Roman"/>
@@ -4042,7 +4267,7 @@
         </w:rPr>
         <w:t>Use case diagram</w:t>
       </w:r>
-      <w:bookmarkEnd w:id="10"/>
+      <w:bookmarkEnd w:id="11"/>
     </w:p>
     <w:p>
       <w:pPr>
@@ -4075,8 +4300,8 @@
       </w:pPr>
     </w:p>
     <w:sectPr>
-      <w:footerReference w:type="even" r:id="rId9"/>
-      <w:footerReference w:type="default" r:id="rId10"/>
+      <w:footerReference w:type="even" r:id="rId11"/>
+      <w:footerReference w:type="default" r:id="rId12"/>
       <w:pgSz w:w="11906" w:h="16838"/>
       <w:pgMar w:top="1417" w:right="1417" w:bottom="1134" w:left="1417" w:header="708" w:footer="708" w:gutter="0"/>
       <w:cols w:space="708"/>
@@ -4154,6 +4379,63 @@
       </w:r>
       <w:r>
         <w:t>https://en.wikipedia.org/wiki/Gantt_chart</w:t>
+      </w:r>
+    </w:p>
+  </w:endnote>
+  <w:endnote w:id="4">
+    <w:p>
+      <w:pPr>
+        <w:pStyle w:val="Endnotentext"/>
+      </w:pPr>
+      <w:r>
+        <w:rPr>
+          <w:rStyle w:val="Endnotenzeichen"/>
+        </w:rPr>
+        <w:endnoteRef/>
+      </w:r>
+      <w:r>
+        <w:t xml:space="preserve"> </w:t>
+      </w:r>
+      <w:r>
+        <w:t>https://www.jetbrains.com/help/youtrack/standalone/YouTrack-Documentation.html</w:t>
+      </w:r>
+    </w:p>
+  </w:endnote>
+  <w:endnote w:id="5">
+    <w:p>
+      <w:pPr>
+        <w:pStyle w:val="Endnotentext"/>
+      </w:pPr>
+      <w:r>
+        <w:rPr>
+          <w:rStyle w:val="Endnotenzeichen"/>
+        </w:rPr>
+        <w:endnoteRef/>
+      </w:r>
+      <w:r>
+        <w:t xml:space="preserve"> </w:t>
+      </w:r>
+      <w:r>
+        <w:t>https://en.wikipedia.org/wiki/Kanban_(development)#Kanban_boards</w:t>
+      </w:r>
+    </w:p>
+  </w:endnote>
+  <w:endnote w:id="6">
+    <w:p>
+      <w:pPr>
+        <w:pStyle w:val="Endnotentext"/>
+      </w:pPr>
+      <w:r>
+        <w:rPr>
+          <w:rStyle w:val="Endnotenzeichen"/>
+        </w:rPr>
+        <w:endnoteRef/>
+      </w:r>
+      <w:r>
+        <w:t xml:space="preserve"> </w:t>
+      </w:r>
+      <w:r>
+        <w:t>https://www.atlassian.com/git/tutorials/what-is-version-control</w:t>
       </w:r>
     </w:p>
   </w:endnote>
@@ -5268,6 +5550,7 @@
   <w:style w:type="character" w:default="1" w:styleId="Absatz-Standardschriftart">
     <w:name w:val="Default Paragraph Font"/>
     <w:uiPriority w:val="1"/>
+    <w:semiHidden/>
     <w:unhideWhenUsed/>
   </w:style>
   <w:style w:type="table" w:default="1" w:styleId="NormaleTabelle">

</xml_diff>

<commit_message>
Doc: add info about VCS
</commit_message>
<xml_diff>
--- a/doc.docx
+++ b/doc.docx
@@ -495,7 +495,7 @@
             </w:rPr>
             <w:fldChar w:fldCharType="separate"/>
           </w:r>
-          <w:hyperlink w:anchor="_Toc64318107" w:history="1">
+          <w:hyperlink w:anchor="_Toc64405441" w:history="1">
             <w:r>
               <w:rPr>
                 <w:rStyle w:val="Hyperlink"/>
@@ -543,7 +543,7 @@
                 <w:noProof/>
                 <w:webHidden/>
               </w:rPr>
-              <w:instrText xml:space="preserve"> PAGEREF _Toc64318107 \h </w:instrText>
+              <w:instrText xml:space="preserve"> PAGEREF _Toc64405441 \h </w:instrText>
             </w:r>
             <w:r>
               <w:rPr>
@@ -591,7 +591,7 @@
               <w:lang w:eastAsia="de-DE"/>
             </w:rPr>
           </w:pPr>
-          <w:hyperlink w:anchor="_Toc64318108" w:history="1">
+          <w:hyperlink w:anchor="_Toc64405442" w:history="1">
             <w:r>
               <w:rPr>
                 <w:rStyle w:val="Hyperlink"/>
@@ -639,7 +639,7 @@
                 <w:noProof/>
                 <w:webHidden/>
               </w:rPr>
-              <w:instrText xml:space="preserve"> PAGEREF _Toc64318108 \h </w:instrText>
+              <w:instrText xml:space="preserve"> PAGEREF _Toc64405442 \h </w:instrText>
             </w:r>
             <w:r>
               <w:rPr>
@@ -687,7 +687,7 @@
               <w:lang w:eastAsia="de-DE"/>
             </w:rPr>
           </w:pPr>
-          <w:hyperlink w:anchor="_Toc64318109" w:history="1">
+          <w:hyperlink w:anchor="_Toc64405443" w:history="1">
             <w:r>
               <w:rPr>
                 <w:rStyle w:val="Hyperlink"/>
@@ -735,7 +735,7 @@
                 <w:noProof/>
                 <w:webHidden/>
               </w:rPr>
-              <w:instrText xml:space="preserve"> PAGEREF _Toc64318109 \h </w:instrText>
+              <w:instrText xml:space="preserve"> PAGEREF _Toc64405443 \h </w:instrText>
             </w:r>
             <w:r>
               <w:rPr>
@@ -783,7 +783,7 @@
               <w:lang w:eastAsia="de-DE"/>
             </w:rPr>
           </w:pPr>
-          <w:hyperlink w:anchor="_Toc64318110" w:history="1">
+          <w:hyperlink w:anchor="_Toc64405444" w:history="1">
             <w:r>
               <w:rPr>
                 <w:rStyle w:val="Hyperlink"/>
@@ -831,7 +831,7 @@
                 <w:noProof/>
                 <w:webHidden/>
               </w:rPr>
-              <w:instrText xml:space="preserve"> PAGEREF _Toc64318110 \h </w:instrText>
+              <w:instrText xml:space="preserve"> PAGEREF _Toc64405444 \h </w:instrText>
             </w:r>
             <w:r>
               <w:rPr>
@@ -879,7 +879,7 @@
               <w:lang w:eastAsia="de-DE"/>
             </w:rPr>
           </w:pPr>
-          <w:hyperlink w:anchor="_Toc64318111" w:history="1">
+          <w:hyperlink w:anchor="_Toc64405445" w:history="1">
             <w:r>
               <w:rPr>
                 <w:rStyle w:val="Hyperlink"/>
@@ -927,7 +927,7 @@
                 <w:noProof/>
                 <w:webHidden/>
               </w:rPr>
-              <w:instrText xml:space="preserve"> PAGEREF _Toc64318111 \h </w:instrText>
+              <w:instrText xml:space="preserve"> PAGEREF _Toc64405445 \h </w:instrText>
             </w:r>
             <w:r>
               <w:rPr>
@@ -975,7 +975,7 @@
               <w:lang w:eastAsia="de-DE"/>
             </w:rPr>
           </w:pPr>
-          <w:hyperlink w:anchor="_Toc64318112" w:history="1">
+          <w:hyperlink w:anchor="_Toc64405446" w:history="1">
             <w:r>
               <w:rPr>
                 <w:rStyle w:val="Hyperlink"/>
@@ -1023,7 +1023,7 @@
                 <w:noProof/>
                 <w:webHidden/>
               </w:rPr>
-              <w:instrText xml:space="preserve"> PAGEREF _Toc64318112 \h </w:instrText>
+              <w:instrText xml:space="preserve"> PAGEREF _Toc64405446 \h </w:instrText>
             </w:r>
             <w:r>
               <w:rPr>
@@ -1071,7 +1071,7 @@
               <w:lang w:eastAsia="de-DE"/>
             </w:rPr>
           </w:pPr>
-          <w:hyperlink w:anchor="_Toc64318113" w:history="1">
+          <w:hyperlink w:anchor="_Toc64405447" w:history="1">
             <w:r>
               <w:rPr>
                 <w:rStyle w:val="Hyperlink"/>
@@ -1119,7 +1119,7 @@
                 <w:noProof/>
                 <w:webHidden/>
               </w:rPr>
-              <w:instrText xml:space="preserve"> PAGEREF _Toc64318113 \h </w:instrText>
+              <w:instrText xml:space="preserve"> PAGEREF _Toc64405447 \h </w:instrText>
             </w:r>
             <w:r>
               <w:rPr>
@@ -1164,7 +1164,7 @@
               <w:lang w:eastAsia="de-DE"/>
             </w:rPr>
           </w:pPr>
-          <w:hyperlink w:anchor="_Toc64318114" w:history="1">
+          <w:hyperlink w:anchor="_Toc64405448" w:history="1">
             <w:r>
               <w:rPr>
                 <w:rStyle w:val="Hyperlink"/>
@@ -1192,7 +1192,7 @@
                 <w:noProof/>
                 <w:webHidden/>
               </w:rPr>
-              <w:instrText xml:space="preserve"> PAGEREF _Toc64318114 \h </w:instrText>
+              <w:instrText xml:space="preserve"> PAGEREF _Toc64405448 \h </w:instrText>
             </w:r>
             <w:r>
               <w:rPr>
@@ -1237,7 +1237,7 @@
               <w:lang w:eastAsia="de-DE"/>
             </w:rPr>
           </w:pPr>
-          <w:hyperlink w:anchor="_Toc64318115" w:history="1">
+          <w:hyperlink w:anchor="_Toc64405449" w:history="1">
             <w:r>
               <w:rPr>
                 <w:rStyle w:val="Hyperlink"/>
@@ -1265,7 +1265,7 @@
                 <w:noProof/>
                 <w:webHidden/>
               </w:rPr>
-              <w:instrText xml:space="preserve"> PAGEREF _Toc64318115 \h </w:instrText>
+              <w:instrText xml:space="preserve"> PAGEREF _Toc64405449 \h </w:instrText>
             </w:r>
             <w:r>
               <w:rPr>
@@ -1310,7 +1310,7 @@
               <w:lang w:eastAsia="de-DE"/>
             </w:rPr>
           </w:pPr>
-          <w:hyperlink w:anchor="_Toc64318116" w:history="1">
+          <w:hyperlink w:anchor="_Toc64405450" w:history="1">
             <w:r>
               <w:rPr>
                 <w:rStyle w:val="Hyperlink"/>
@@ -1338,82 +1338,7 @@
                 <w:noProof/>
                 <w:webHidden/>
               </w:rPr>
-              <w:instrText xml:space="preserve"> PAGEREF _Toc64318116 \h </w:instrText>
-            </w:r>
-            <w:r>
-              <w:rPr>
-                <w:noProof/>
-                <w:webHidden/>
-              </w:rPr>
-            </w:r>
-            <w:r>
-              <w:rPr>
-                <w:noProof/>
-                <w:webHidden/>
-              </w:rPr>
-              <w:fldChar w:fldCharType="separate"/>
-            </w:r>
-            <w:r>
-              <w:rPr>
-                <w:noProof/>
-                <w:webHidden/>
-              </w:rPr>
-              <w:t>6</w:t>
-            </w:r>
-            <w:r>
-              <w:rPr>
-                <w:noProof/>
-                <w:webHidden/>
-              </w:rPr>
-              <w:fldChar w:fldCharType="end"/>
-            </w:r>
-          </w:hyperlink>
-        </w:p>
-        <w:p>
-          <w:pPr>
-            <w:pStyle w:val="Verzeichnis2"/>
-            <w:tabs>
-              <w:tab w:val="right" w:leader="dot" w:pos="9062"/>
-            </w:tabs>
-            <w:rPr>
-              <w:rFonts w:eastAsiaTheme="minorEastAsia" w:cstheme="minorBidi"/>
-              <w:i w:val="0"/>
-              <w:iCs w:val="0"/>
-              <w:noProof/>
-              <w:sz w:val="24"/>
-              <w:szCs w:val="24"/>
-              <w:lang w:eastAsia="de-DE"/>
-            </w:rPr>
-          </w:pPr>
-          <w:hyperlink w:anchor="_Toc64318117" w:history="1">
-            <w:r>
-              <w:rPr>
-                <w:rStyle w:val="Hyperlink"/>
-                <w:noProof/>
-                <w:lang w:val="en-US"/>
-              </w:rPr>
-              <w:t>Benefits of version control systems</w:t>
-            </w:r>
-            <w:r>
-              <w:rPr>
-                <w:noProof/>
-                <w:webHidden/>
-              </w:rPr>
-              <w:tab/>
-            </w:r>
-            <w:r>
-              <w:rPr>
-                <w:noProof/>
-                <w:webHidden/>
-              </w:rPr>
-              <w:fldChar w:fldCharType="begin"/>
-            </w:r>
-            <w:r>
-              <w:rPr>
-                <w:noProof/>
-                <w:webHidden/>
-              </w:rPr>
-              <w:instrText xml:space="preserve"> PAGEREF _Toc64318117 \h </w:instrText>
+              <w:instrText xml:space="preserve"> PAGEREF _Toc64405450 \h </w:instrText>
             </w:r>
             <w:r>
               <w:rPr>
@@ -1461,7 +1386,7 @@
               <w:lang w:eastAsia="de-DE"/>
             </w:rPr>
           </w:pPr>
-          <w:hyperlink w:anchor="_Toc64318118" w:history="1">
+          <w:hyperlink w:anchor="_Toc64405451" w:history="1">
             <w:r>
               <w:rPr>
                 <w:rStyle w:val="Hyperlink"/>
@@ -1511,7 +1436,7 @@
                 <w:noProof/>
                 <w:webHidden/>
               </w:rPr>
-              <w:instrText xml:space="preserve"> PAGEREF _Toc64318118 \h </w:instrText>
+              <w:instrText xml:space="preserve"> PAGEREF _Toc64405451 \h </w:instrText>
             </w:r>
             <w:r>
               <w:rPr>
@@ -1531,7 +1456,7 @@
                 <w:noProof/>
                 <w:webHidden/>
               </w:rPr>
-              <w:t>6</w:t>
+              <w:t>7</w:t>
             </w:r>
             <w:r>
               <w:rPr>
@@ -1565,7 +1490,7 @@
           <w:lang w:val="en-US"/>
         </w:rPr>
       </w:pPr>
-      <w:bookmarkStart w:id="0" w:name="_Toc64318107"/>
+      <w:bookmarkStart w:id="0" w:name="_Toc64405441"/>
       <w:r>
         <w:rPr>
           <w:lang w:val="en-US"/>
@@ -3025,7 +2950,7 @@
           <w:lang w:val="en-US"/>
         </w:rPr>
       </w:pPr>
-      <w:bookmarkStart w:id="1" w:name="_Toc64318108"/>
+      <w:bookmarkStart w:id="1" w:name="_Toc64405442"/>
       <w:r>
         <w:rPr>
           <w:lang w:val="en-US"/>
@@ -3211,7 +3136,7 @@
           <w:lang w:val="en-US"/>
         </w:rPr>
       </w:pPr>
-      <w:bookmarkStart w:id="2" w:name="_Toc64318109"/>
+      <w:bookmarkStart w:id="2" w:name="_Toc64405443"/>
       <w:r>
         <w:rPr>
           <w:lang w:val="en-US"/>
@@ -3238,7 +3163,7 @@
           <w:lang w:val="en-US"/>
         </w:rPr>
       </w:pPr>
-      <w:bookmarkStart w:id="3" w:name="_Toc64318110"/>
+      <w:bookmarkStart w:id="3" w:name="_Toc64405444"/>
       <w:r>
         <w:rPr>
           <w:lang w:val="en-US"/>
@@ -3345,7 +3270,7 @@
           <w:lang w:val="en-US"/>
         </w:rPr>
       </w:pPr>
-      <w:bookmarkStart w:id="4" w:name="_Toc64318111"/>
+      <w:bookmarkStart w:id="4" w:name="_Toc64405445"/>
       <w:r>
         <w:rPr>
           <w:lang w:val="en-US"/>
@@ -3473,7 +3398,7 @@
           <w:lang w:val="en-US"/>
         </w:rPr>
       </w:pPr>
-      <w:bookmarkStart w:id="5" w:name="_Toc64318112"/>
+      <w:bookmarkStart w:id="5" w:name="_Toc64405446"/>
       <w:r>
         <w:rPr>
           <w:lang w:val="en-US"/>
@@ -3519,7 +3444,7 @@
           <w:lang w:val="en-US"/>
         </w:rPr>
       </w:pPr>
-      <w:bookmarkStart w:id="6" w:name="_Toc64318113"/>
+      <w:bookmarkStart w:id="6" w:name="_Toc64405447"/>
       <w:r>
         <w:rPr>
           <w:lang w:val="en-US"/>
@@ -3621,7 +3546,7 @@
           <w:lang w:val="en-US"/>
         </w:rPr>
       </w:pPr>
-      <w:bookmarkStart w:id="7" w:name="_Toc64318114"/>
+      <w:bookmarkStart w:id="7" w:name="_Toc64405448"/>
       <w:r>
         <w:rPr>
           <w:rFonts w:eastAsiaTheme="minorHAnsi"/>
@@ -3785,7 +3710,7 @@
           <w:lang w:val="en-US"/>
         </w:rPr>
       </w:pPr>
-      <w:bookmarkStart w:id="8" w:name="_Toc64318115"/>
+      <w:bookmarkStart w:id="8" w:name="_Toc64405449"/>
       <w:r>
         <w:rPr>
           <w:lang w:val="en-US"/>
@@ -3930,6 +3855,7 @@
       </w:r>
       <w:r>
         <w:rPr>
+          <w:noProof/>
           <w:lang w:val="en-US"/>
         </w:rPr>
         <w:drawing>
@@ -4005,6 +3931,7 @@
       </w:pPr>
       <w:r>
         <w:rPr>
+          <w:noProof/>
           <w:lang w:val="en-US"/>
         </w:rPr>
         <w:lastRenderedPageBreak/>
@@ -4095,7 +4022,7 @@
           <w:lang w:val="en-US"/>
         </w:rPr>
       </w:pPr>
-      <w:bookmarkStart w:id="9" w:name="_Toc64318116"/>
+      <w:bookmarkStart w:id="9" w:name="_Toc64405450"/>
       <w:r>
         <w:rPr>
           <w:lang w:val="en-US"/>
@@ -4146,91 +4073,164 @@
     </w:p>
     <w:p>
       <w:pPr>
-        <w:pStyle w:val="berschrift2"/>
-        <w:rPr>
-          <w:lang w:val="en-US"/>
-        </w:rPr>
-      </w:pPr>
-      <w:bookmarkStart w:id="10" w:name="_Toc64318117"/>
-      <w:r>
-        <w:rPr>
-          <w:lang w:val="en-US"/>
-        </w:rPr>
-        <w:t>Benefits of version control systems</w:t>
-      </w:r>
-      <w:bookmarkEnd w:id="10"/>
-      <w:r>
-        <w:rPr>
-          <w:lang w:val="en-US"/>
-        </w:rPr>
-        <w:t xml:space="preserve"> </w:t>
-      </w:r>
-    </w:p>
-    <w:p>
-      <w:pPr>
-        <w:rPr>
-          <w:lang w:val="en-US"/>
-        </w:rPr>
-      </w:pPr>
-      <w:r>
-        <w:rPr>
-          <w:lang w:val="en-US"/>
-        </w:rPr>
-        <w:t>https://www.atlassian.com/git/tutorials/what-is-version-control</w:t>
-      </w:r>
-    </w:p>
-    <w:p>
-      <w:pPr>
-        <w:rPr>
-          <w:lang w:val="en-US"/>
-        </w:rPr>
-      </w:pPr>
-    </w:p>
-    <w:p>
-      <w:pPr>
-        <w:rPr>
-          <w:lang w:val="en-US"/>
-        </w:rPr>
-      </w:pPr>
-      <w:r>
-        <w:rPr>
-          <w:lang w:val="en-US"/>
-        </w:rPr>
-        <w:t>https://bitbucket.org/product/version-control-software</w:t>
-      </w:r>
-    </w:p>
-    <w:p>
-      <w:pPr>
-        <w:rPr>
-          <w:lang w:val="en-US"/>
-        </w:rPr>
-      </w:pPr>
-    </w:p>
-    <w:p>
-      <w:pPr>
-        <w:rPr>
-          <w:lang w:val="en-US"/>
-        </w:rPr>
-      </w:pPr>
-      <w:r>
-        <w:rPr>
-          <w:lang w:val="en-US"/>
-        </w:rPr>
-        <w:t xml:space="preserve">Describe git, alternatives, </w:t>
-      </w:r>
-      <w:proofErr w:type="spellStart"/>
-      <w:r>
-        <w:rPr>
-          <w:lang w:val="en-US"/>
-        </w:rPr>
-        <w:t>github</w:t>
-      </w:r>
-      <w:proofErr w:type="spellEnd"/>
-      <w:r>
-        <w:rPr>
-          <w:lang w:val="en-US"/>
-        </w:rPr>
-        <w:t xml:space="preserve"> as hosting.</w:t>
+        <w:pStyle w:val="berschrift4"/>
+        <w:rPr>
+          <w:lang w:val="en-US"/>
+        </w:rPr>
+      </w:pPr>
+      <w:r>
+        <w:rPr>
+          <w:lang w:val="en-US"/>
+        </w:rPr>
+        <w:t xml:space="preserve">Benefits of version control systems </w:t>
+      </w:r>
+    </w:p>
+    <w:p>
+      <w:pPr>
+        <w:rPr>
+          <w:lang w:val="en-US"/>
+        </w:rPr>
+      </w:pPr>
+    </w:p>
+    <w:p>
+      <w:pPr>
+        <w:pStyle w:val="Listenabsatz"/>
+        <w:numPr>
+          <w:ilvl w:val="0"/>
+          <w:numId w:val="5"/>
+        </w:numPr>
+        <w:rPr>
+          <w:lang w:val="en-US"/>
+        </w:rPr>
+      </w:pPr>
+      <w:r>
+        <w:rPr>
+          <w:lang w:val="en-US"/>
+        </w:rPr>
+        <w:t>Getting long-term history of every file</w:t>
+      </w:r>
+    </w:p>
+    <w:p>
+      <w:pPr>
+        <w:pStyle w:val="Listenabsatz"/>
+        <w:numPr>
+          <w:ilvl w:val="0"/>
+          <w:numId w:val="5"/>
+        </w:numPr>
+        <w:rPr>
+          <w:lang w:val="en-US"/>
+        </w:rPr>
+      </w:pPr>
+      <w:r>
+        <w:rPr>
+          <w:lang w:val="en-US"/>
+        </w:rPr>
+        <w:t>Branching and merging. Allows to keep multiple streams of work separated for a while with a possibility to merge.</w:t>
+      </w:r>
+    </w:p>
+    <w:p>
+      <w:pPr>
+        <w:pStyle w:val="Listenabsatz"/>
+        <w:numPr>
+          <w:ilvl w:val="0"/>
+          <w:numId w:val="5"/>
+        </w:numPr>
+        <w:rPr>
+          <w:lang w:val="en-US"/>
+        </w:rPr>
+      </w:pPr>
+      <w:r>
+        <w:rPr>
+          <w:lang w:val="en-US"/>
+        </w:rPr>
+        <w:t>Being able to trace each change mode to the program and track it with task tracking tools</w:t>
+      </w:r>
+      <w:r>
+        <w:rPr>
+          <w:rStyle w:val="Endnotenzeichen"/>
+          <w:lang w:val="en-US"/>
+        </w:rPr>
+        <w:endnoteReference w:id="7"/>
+      </w:r>
+    </w:p>
+    <w:p>
+      <w:pPr>
+        <w:rPr>
+          <w:lang w:val="en-US"/>
+        </w:rPr>
+      </w:pPr>
+    </w:p>
+    <w:p>
+      <w:pPr>
+        <w:pStyle w:val="berschrift4"/>
+        <w:rPr>
+          <w:lang w:val="en-US"/>
+        </w:rPr>
+      </w:pPr>
+      <w:r>
+        <w:rPr>
+          <w:lang w:val="en-US"/>
+        </w:rPr>
+        <w:t>Different VCS types</w:t>
+      </w:r>
+    </w:p>
+    <w:p>
+      <w:pPr>
+        <w:rPr>
+          <w:lang w:val="en-US"/>
+        </w:rPr>
+      </w:pPr>
+    </w:p>
+    <w:p>
+      <w:pPr>
+        <w:rPr>
+          <w:lang w:val="en-US"/>
+        </w:rPr>
+      </w:pPr>
+      <w:r>
+        <w:rPr>
+          <w:lang w:val="en-US"/>
+        </w:rPr>
+        <w:t>Version Control Systems can be divided into two groups: distributed and centralized. It describes how the remote architecture is built. A centralized VCS has a single point of failure – central storage. When it is lost, the whole project is lost. A distributed VCS provides a full copy of the source code for each instance. Examples of centralized systems: SVN, CVS. Examples of distributed systems: Git, Mercurial.</w:t>
+      </w:r>
+      <w:r>
+        <w:rPr>
+          <w:rStyle w:val="Endnotenzeichen"/>
+          <w:lang w:val="en-US"/>
+        </w:rPr>
+        <w:endnoteReference w:id="8"/>
+      </w:r>
+      <w:r>
+        <w:rPr>
+          <w:lang w:val="en-US"/>
+        </w:rPr>
+        <w:t xml:space="preserve"> We decided to use Git because it is the most popular distributed VCS.</w:t>
+      </w:r>
+    </w:p>
+    <w:p>
+      <w:pPr>
+        <w:rPr>
+          <w:lang w:val="en-US"/>
+        </w:rPr>
+      </w:pPr>
+    </w:p>
+    <w:p>
+      <w:pPr>
+        <w:rPr>
+          <w:lang w:val="en-US"/>
+        </w:rPr>
+      </w:pPr>
+      <w:r>
+        <w:rPr>
+          <w:lang w:val="en-US"/>
+        </w:rPr>
+        <w:t xml:space="preserve">The two most popular Git hosting platforms are GitHub and GitLab. </w:t>
+      </w:r>
+      <w:r>
+        <w:rPr>
+          <w:lang w:val="en-US"/>
+        </w:rPr>
+        <w:t>We chose GitHub as it allows to make a repository public in future (GitLab supports only private repositories).</w:t>
       </w:r>
     </w:p>
     <w:p>
@@ -4259,15 +4259,16 @@
           <w:lang w:val="en-US" w:eastAsia="de-DE"/>
         </w:rPr>
       </w:pPr>
-      <w:bookmarkStart w:id="11" w:name="_Toc64318118"/>
+      <w:bookmarkStart w:id="10" w:name="_Toc64405451"/>
       <w:r>
         <w:rPr>
           <w:rFonts w:eastAsia="Times New Roman"/>
           <w:lang w:val="en-US" w:eastAsia="de-DE"/>
         </w:rPr>
+        <w:lastRenderedPageBreak/>
         <w:t>Use case diagram</w:t>
       </w:r>
-      <w:bookmarkEnd w:id="11"/>
+      <w:bookmarkEnd w:id="10"/>
     </w:p>
     <w:p>
       <w:pPr>
@@ -4437,6 +4438,50 @@
       <w:r>
         <w:t>https://www.atlassian.com/git/tutorials/what-is-version-control</w:t>
       </w:r>
+    </w:p>
+  </w:endnote>
+  <w:endnote w:id="7">
+    <w:p>
+      <w:pPr>
+        <w:pStyle w:val="Endnotentext"/>
+      </w:pPr>
+      <w:r>
+        <w:rPr>
+          <w:rStyle w:val="Endnotenzeichen"/>
+        </w:rPr>
+        <w:endnoteRef/>
+      </w:r>
+      <w:r>
+        <w:t xml:space="preserve"> </w:t>
+      </w:r>
+      <w:r>
+        <w:t>https://www.atlassian.com/git/tutorials/what-is-version-control</w:t>
+      </w:r>
+    </w:p>
+  </w:endnote>
+  <w:endnote w:id="8">
+    <w:p>
+      <w:r>
+        <w:rPr>
+          <w:rStyle w:val="Endnotenzeichen"/>
+        </w:rPr>
+        <w:endnoteRef/>
+      </w:r>
+      <w:r>
+        <w:t xml:space="preserve"> </w:t>
+      </w:r>
+      <w:r>
+        <w:rPr>
+          <w:sz w:val="20"/>
+          <w:szCs w:val="20"/>
+        </w:rPr>
+        <w:t>https://bitbucket.org/product/version-control-software</w:t>
+      </w:r>
+    </w:p>
+    <w:p>
+      <w:pPr>
+        <w:pStyle w:val="Endnotentext"/>
+      </w:pPr>
     </w:p>
   </w:endnote>
 </w:endnotes>
@@ -4833,6 +4878,118 @@
     </w:lvl>
   </w:abstractNum>
   <w:abstractNum w:abstractNumId="2" w15:restartNumberingAfterBreak="0">
+    <w:nsid w:val="16212BFF"/>
+    <w:multiLevelType w:val="hybridMultilevel"/>
+    <w:tmpl w:val="63EE22D0"/>
+    <w:lvl w:ilvl="0" w:tplc="400C647C">
+      <w:numFmt w:val="bullet"/>
+      <w:lvlText w:val="-"/>
+      <w:lvlJc w:val="left"/>
+      <w:pPr>
+        <w:ind w:left="720" w:hanging="360"/>
+      </w:pPr>
+      <w:rPr>
+        <w:rFonts w:ascii="Calibri" w:eastAsiaTheme="minorHAnsi" w:hAnsi="Calibri" w:cs="Calibri" w:hint="default"/>
+      </w:rPr>
+    </w:lvl>
+    <w:lvl w:ilvl="1" w:tplc="04070003" w:tentative="1">
+      <w:start w:val="1"/>
+      <w:numFmt w:val="bullet"/>
+      <w:lvlText w:val="o"/>
+      <w:lvlJc w:val="left"/>
+      <w:pPr>
+        <w:ind w:left="1440" w:hanging="360"/>
+      </w:pPr>
+      <w:rPr>
+        <w:rFonts w:ascii="Courier New" w:hAnsi="Courier New" w:hint="default"/>
+      </w:rPr>
+    </w:lvl>
+    <w:lvl w:ilvl="2" w:tplc="04070005" w:tentative="1">
+      <w:start w:val="1"/>
+      <w:numFmt w:val="bullet"/>
+      <w:lvlText w:val=""/>
+      <w:lvlJc w:val="left"/>
+      <w:pPr>
+        <w:ind w:left="2160" w:hanging="360"/>
+      </w:pPr>
+      <w:rPr>
+        <w:rFonts w:ascii="Wingdings" w:hAnsi="Wingdings" w:hint="default"/>
+      </w:rPr>
+    </w:lvl>
+    <w:lvl w:ilvl="3" w:tplc="04070001" w:tentative="1">
+      <w:start w:val="1"/>
+      <w:numFmt w:val="bullet"/>
+      <w:lvlText w:val=""/>
+      <w:lvlJc w:val="left"/>
+      <w:pPr>
+        <w:ind w:left="2880" w:hanging="360"/>
+      </w:pPr>
+      <w:rPr>
+        <w:rFonts w:ascii="Symbol" w:hAnsi="Symbol" w:hint="default"/>
+      </w:rPr>
+    </w:lvl>
+    <w:lvl w:ilvl="4" w:tplc="04070003" w:tentative="1">
+      <w:start w:val="1"/>
+      <w:numFmt w:val="bullet"/>
+      <w:lvlText w:val="o"/>
+      <w:lvlJc w:val="left"/>
+      <w:pPr>
+        <w:ind w:left="3600" w:hanging="360"/>
+      </w:pPr>
+      <w:rPr>
+        <w:rFonts w:ascii="Courier New" w:hAnsi="Courier New" w:hint="default"/>
+      </w:rPr>
+    </w:lvl>
+    <w:lvl w:ilvl="5" w:tplc="04070005" w:tentative="1">
+      <w:start w:val="1"/>
+      <w:numFmt w:val="bullet"/>
+      <w:lvlText w:val=""/>
+      <w:lvlJc w:val="left"/>
+      <w:pPr>
+        <w:ind w:left="4320" w:hanging="360"/>
+      </w:pPr>
+      <w:rPr>
+        <w:rFonts w:ascii="Wingdings" w:hAnsi="Wingdings" w:hint="default"/>
+      </w:rPr>
+    </w:lvl>
+    <w:lvl w:ilvl="6" w:tplc="04070001" w:tentative="1">
+      <w:start w:val="1"/>
+      <w:numFmt w:val="bullet"/>
+      <w:lvlText w:val=""/>
+      <w:lvlJc w:val="left"/>
+      <w:pPr>
+        <w:ind w:left="5040" w:hanging="360"/>
+      </w:pPr>
+      <w:rPr>
+        <w:rFonts w:ascii="Symbol" w:hAnsi="Symbol" w:hint="default"/>
+      </w:rPr>
+    </w:lvl>
+    <w:lvl w:ilvl="7" w:tplc="04070003" w:tentative="1">
+      <w:start w:val="1"/>
+      <w:numFmt w:val="bullet"/>
+      <w:lvlText w:val="o"/>
+      <w:lvlJc w:val="left"/>
+      <w:pPr>
+        <w:ind w:left="5760" w:hanging="360"/>
+      </w:pPr>
+      <w:rPr>
+        <w:rFonts w:ascii="Courier New" w:hAnsi="Courier New" w:hint="default"/>
+      </w:rPr>
+    </w:lvl>
+    <w:lvl w:ilvl="8" w:tplc="04070005" w:tentative="1">
+      <w:start w:val="1"/>
+      <w:numFmt w:val="bullet"/>
+      <w:lvlText w:val=""/>
+      <w:lvlJc w:val="left"/>
+      <w:pPr>
+        <w:ind w:left="6480" w:hanging="360"/>
+      </w:pPr>
+      <w:rPr>
+        <w:rFonts w:ascii="Wingdings" w:hAnsi="Wingdings" w:hint="default"/>
+      </w:rPr>
+    </w:lvl>
+  </w:abstractNum>
+  <w:abstractNum w:abstractNumId="3" w15:restartNumberingAfterBreak="0">
     <w:nsid w:val="5865665F"/>
     <w:multiLevelType w:val="multilevel"/>
     <w:tmpl w:val="6DE68C52"/>
@@ -4953,7 +5110,7 @@
       </w:rPr>
     </w:lvl>
   </w:abstractNum>
-  <w:abstractNum w:abstractNumId="3" w15:restartNumberingAfterBreak="0">
+  <w:abstractNum w:abstractNumId="4" w15:restartNumberingAfterBreak="0">
     <w:nsid w:val="757A25B7"/>
     <w:multiLevelType w:val="multilevel"/>
     <w:tmpl w:val="6DE68C52"/>
@@ -5081,10 +5238,13 @@
     <w:abstractNumId w:val="1"/>
   </w:num>
   <w:num w:numId="3">
-    <w:abstractNumId w:val="2"/>
+    <w:abstractNumId w:val="3"/>
   </w:num>
   <w:num w:numId="4">
-    <w:abstractNumId w:val="3"/>
+    <w:abstractNumId w:val="4"/>
+  </w:num>
+  <w:num w:numId="5">
+    <w:abstractNumId w:val="2"/>
   </w:num>
 </w:numbering>
 </file>
@@ -5547,6 +5707,28 @@
       <w:color w:val="1F3763" w:themeColor="accent1" w:themeShade="7F"/>
     </w:rPr>
   </w:style>
+  <w:style w:type="paragraph" w:styleId="berschrift4">
+    <w:name w:val="heading 4"/>
+    <w:basedOn w:val="Standard"/>
+    <w:next w:val="Standard"/>
+    <w:link w:val="berschrift4Zchn"/>
+    <w:uiPriority w:val="9"/>
+    <w:unhideWhenUsed/>
+    <w:qFormat/>
+    <w:rsid w:val="008B51AC"/>
+    <w:pPr>
+      <w:keepNext/>
+      <w:keepLines/>
+      <w:spacing w:before="40"/>
+      <w:outlineLvl w:val="3"/>
+    </w:pPr>
+    <w:rPr>
+      <w:rFonts w:asciiTheme="majorHAnsi" w:eastAsiaTheme="majorEastAsia" w:hAnsiTheme="majorHAnsi" w:cstheme="majorBidi"/>
+      <w:i/>
+      <w:iCs/>
+      <w:color w:val="2F5496" w:themeColor="accent1" w:themeShade="BF"/>
+    </w:rPr>
+  </w:style>
   <w:style w:type="character" w:default="1" w:styleId="Absatz-Standardschriftart">
     <w:name w:val="Default Paragraph Font"/>
     <w:uiPriority w:val="1"/>
@@ -5915,6 +6097,19 @@
       <w:color w:val="1F3763" w:themeColor="accent1" w:themeShade="7F"/>
     </w:rPr>
   </w:style>
+  <w:style w:type="character" w:customStyle="1" w:styleId="berschrift4Zchn">
+    <w:name w:val="Überschrift 4 Zchn"/>
+    <w:basedOn w:val="Absatz-Standardschriftart"/>
+    <w:link w:val="berschrift4"/>
+    <w:uiPriority w:val="9"/>
+    <w:rsid w:val="008B51AC"/>
+    <w:rPr>
+      <w:rFonts w:asciiTheme="majorHAnsi" w:eastAsiaTheme="majorEastAsia" w:hAnsiTheme="majorHAnsi" w:cstheme="majorBidi"/>
+      <w:i/>
+      <w:iCs/>
+      <w:color w:val="2F5496" w:themeColor="accent1" w:themeShade="BF"/>
+    </w:rPr>
+  </w:style>
 </w:styles>
 </file>
 

</xml_diff>

<commit_message>
Doc: add use case diagram and REST API
</commit_message>
<xml_diff>
--- a/doc.docx
+++ b/doc.docx
@@ -449,7 +449,9 @@
       </w:sdtPr>
       <w:sdtEndPr>
         <w:rPr>
+          <w:rFonts w:ascii="Times New Roman" w:eastAsia="Times New Roman" w:hAnsi="Times New Roman" w:cs="Times New Roman"/>
           <w:noProof/>
+          <w:lang w:eastAsia="de-DE"/>
         </w:rPr>
       </w:sdtEndPr>
       <w:sdtContent>
@@ -469,13 +471,12 @@
               <w:tab w:val="right" w:leader="dot" w:pos="9062"/>
             </w:tabs>
             <w:rPr>
-              <w:rFonts w:eastAsiaTheme="minorEastAsia" w:cstheme="minorBidi"/>
+              <w:rFonts w:asciiTheme="minorHAnsi" w:eastAsiaTheme="minorEastAsia" w:hAnsiTheme="minorHAnsi" w:cstheme="minorBidi"/>
               <w:b w:val="0"/>
               <w:bCs w:val="0"/>
               <w:noProof/>
               <w:sz w:val="24"/>
               <w:szCs w:val="24"/>
-              <w:lang w:eastAsia="de-DE"/>
             </w:rPr>
           </w:pPr>
           <w:r>
@@ -495,7 +496,7 @@
             </w:rPr>
             <w:fldChar w:fldCharType="separate"/>
           </w:r>
-          <w:hyperlink w:anchor="_Toc64405441" w:history="1">
+          <w:hyperlink w:anchor="_Toc64570032" w:history="1">
             <w:r>
               <w:rPr>
                 <w:rStyle w:val="Hyperlink"/>
@@ -506,13 +507,12 @@
             </w:r>
             <w:r>
               <w:rPr>
-                <w:rFonts w:eastAsiaTheme="minorEastAsia" w:cstheme="minorBidi"/>
+                <w:rFonts w:asciiTheme="minorHAnsi" w:eastAsiaTheme="minorEastAsia" w:hAnsiTheme="minorHAnsi" w:cstheme="minorBidi"/>
                 <w:b w:val="0"/>
                 <w:bCs w:val="0"/>
                 <w:noProof/>
                 <w:sz w:val="24"/>
                 <w:szCs w:val="24"/>
-                <w:lang w:eastAsia="de-DE"/>
               </w:rPr>
               <w:tab/>
             </w:r>
@@ -543,7 +543,7 @@
                 <w:noProof/>
                 <w:webHidden/>
               </w:rPr>
-              <w:instrText xml:space="preserve"> PAGEREF _Toc64405441 \h </w:instrText>
+              <w:instrText xml:space="preserve"> PAGEREF _Toc64570032 \h </w:instrText>
             </w:r>
             <w:r>
               <w:rPr>
@@ -582,16 +582,15 @@
               <w:tab w:val="right" w:leader="dot" w:pos="9062"/>
             </w:tabs>
             <w:rPr>
-              <w:rFonts w:eastAsiaTheme="minorEastAsia" w:cstheme="minorBidi"/>
+              <w:rFonts w:asciiTheme="minorHAnsi" w:eastAsiaTheme="minorEastAsia" w:hAnsiTheme="minorHAnsi" w:cstheme="minorBidi"/>
               <w:b w:val="0"/>
               <w:bCs w:val="0"/>
               <w:noProof/>
               <w:sz w:val="24"/>
               <w:szCs w:val="24"/>
-              <w:lang w:eastAsia="de-DE"/>
             </w:rPr>
           </w:pPr>
-          <w:hyperlink w:anchor="_Toc64405442" w:history="1">
+          <w:hyperlink w:anchor="_Toc64570033" w:history="1">
             <w:r>
               <w:rPr>
                 <w:rStyle w:val="Hyperlink"/>
@@ -602,13 +601,12 @@
             </w:r>
             <w:r>
               <w:rPr>
-                <w:rFonts w:eastAsiaTheme="minorEastAsia" w:cstheme="minorBidi"/>
+                <w:rFonts w:asciiTheme="minorHAnsi" w:eastAsiaTheme="minorEastAsia" w:hAnsiTheme="minorHAnsi" w:cstheme="minorBidi"/>
                 <w:b w:val="0"/>
                 <w:bCs w:val="0"/>
                 <w:noProof/>
                 <w:sz w:val="24"/>
                 <w:szCs w:val="24"/>
-                <w:lang w:eastAsia="de-DE"/>
               </w:rPr>
               <w:tab/>
             </w:r>
@@ -639,7 +637,7 @@
                 <w:noProof/>
                 <w:webHidden/>
               </w:rPr>
-              <w:instrText xml:space="preserve"> PAGEREF _Toc64405442 \h </w:instrText>
+              <w:instrText xml:space="preserve"> PAGEREF _Toc64570033 \h </w:instrText>
             </w:r>
             <w:r>
               <w:rPr>
@@ -678,16 +676,15 @@
               <w:tab w:val="right" w:leader="dot" w:pos="9062"/>
             </w:tabs>
             <w:rPr>
-              <w:rFonts w:eastAsiaTheme="minorEastAsia" w:cstheme="minorBidi"/>
+              <w:rFonts w:asciiTheme="minorHAnsi" w:eastAsiaTheme="minorEastAsia" w:hAnsiTheme="minorHAnsi" w:cstheme="minorBidi"/>
               <w:b w:val="0"/>
               <w:bCs w:val="0"/>
               <w:noProof/>
               <w:sz w:val="24"/>
               <w:szCs w:val="24"/>
-              <w:lang w:eastAsia="de-DE"/>
             </w:rPr>
           </w:pPr>
-          <w:hyperlink w:anchor="_Toc64405443" w:history="1">
+          <w:hyperlink w:anchor="_Toc64570034" w:history="1">
             <w:r>
               <w:rPr>
                 <w:rStyle w:val="Hyperlink"/>
@@ -698,13 +695,12 @@
             </w:r>
             <w:r>
               <w:rPr>
-                <w:rFonts w:eastAsiaTheme="minorEastAsia" w:cstheme="minorBidi"/>
+                <w:rFonts w:asciiTheme="minorHAnsi" w:eastAsiaTheme="minorEastAsia" w:hAnsiTheme="minorHAnsi" w:cstheme="minorBidi"/>
                 <w:b w:val="0"/>
                 <w:bCs w:val="0"/>
                 <w:noProof/>
                 <w:sz w:val="24"/>
                 <w:szCs w:val="24"/>
-                <w:lang w:eastAsia="de-DE"/>
               </w:rPr>
               <w:tab/>
             </w:r>
@@ -735,7 +731,7 @@
                 <w:noProof/>
                 <w:webHidden/>
               </w:rPr>
-              <w:instrText xml:space="preserve"> PAGEREF _Toc64405443 \h </w:instrText>
+              <w:instrText xml:space="preserve"> PAGEREF _Toc64570034 \h </w:instrText>
             </w:r>
             <w:r>
               <w:rPr>
@@ -774,16 +770,15 @@
               <w:tab w:val="right" w:leader="dot" w:pos="9062"/>
             </w:tabs>
             <w:rPr>
-              <w:rFonts w:eastAsiaTheme="minorEastAsia" w:cstheme="minorBidi"/>
+              <w:rFonts w:asciiTheme="minorHAnsi" w:eastAsiaTheme="minorEastAsia" w:hAnsiTheme="minorHAnsi" w:cstheme="minorBidi"/>
               <w:i w:val="0"/>
               <w:iCs w:val="0"/>
               <w:noProof/>
               <w:sz w:val="24"/>
               <w:szCs w:val="24"/>
-              <w:lang w:eastAsia="de-DE"/>
             </w:rPr>
           </w:pPr>
-          <w:hyperlink w:anchor="_Toc64405444" w:history="1">
+          <w:hyperlink w:anchor="_Toc64570035" w:history="1">
             <w:r>
               <w:rPr>
                 <w:rStyle w:val="Hyperlink"/>
@@ -794,13 +789,12 @@
             </w:r>
             <w:r>
               <w:rPr>
-                <w:rFonts w:eastAsiaTheme="minorEastAsia" w:cstheme="minorBidi"/>
+                <w:rFonts w:asciiTheme="minorHAnsi" w:eastAsiaTheme="minorEastAsia" w:hAnsiTheme="minorHAnsi" w:cstheme="minorBidi"/>
                 <w:i w:val="0"/>
                 <w:iCs w:val="0"/>
                 <w:noProof/>
                 <w:sz w:val="24"/>
                 <w:szCs w:val="24"/>
-                <w:lang w:eastAsia="de-DE"/>
               </w:rPr>
               <w:tab/>
             </w:r>
@@ -831,7 +825,7 @@
                 <w:noProof/>
                 <w:webHidden/>
               </w:rPr>
-              <w:instrText xml:space="preserve"> PAGEREF _Toc64405444 \h </w:instrText>
+              <w:instrText xml:space="preserve"> PAGEREF _Toc64570035 \h </w:instrText>
             </w:r>
             <w:r>
               <w:rPr>
@@ -870,16 +864,15 @@
               <w:tab w:val="right" w:leader="dot" w:pos="9062"/>
             </w:tabs>
             <w:rPr>
-              <w:rFonts w:eastAsiaTheme="minorEastAsia" w:cstheme="minorBidi"/>
+              <w:rFonts w:asciiTheme="minorHAnsi" w:eastAsiaTheme="minorEastAsia" w:hAnsiTheme="minorHAnsi" w:cstheme="minorBidi"/>
               <w:i w:val="0"/>
               <w:iCs w:val="0"/>
               <w:noProof/>
               <w:sz w:val="24"/>
               <w:szCs w:val="24"/>
-              <w:lang w:eastAsia="de-DE"/>
             </w:rPr>
           </w:pPr>
-          <w:hyperlink w:anchor="_Toc64405445" w:history="1">
+          <w:hyperlink w:anchor="_Toc64570036" w:history="1">
             <w:r>
               <w:rPr>
                 <w:rStyle w:val="Hyperlink"/>
@@ -890,13 +883,12 @@
             </w:r>
             <w:r>
               <w:rPr>
-                <w:rFonts w:eastAsiaTheme="minorEastAsia" w:cstheme="minorBidi"/>
+                <w:rFonts w:asciiTheme="minorHAnsi" w:eastAsiaTheme="minorEastAsia" w:hAnsiTheme="minorHAnsi" w:cstheme="minorBidi"/>
                 <w:i w:val="0"/>
                 <w:iCs w:val="0"/>
                 <w:noProof/>
                 <w:sz w:val="24"/>
                 <w:szCs w:val="24"/>
-                <w:lang w:eastAsia="de-DE"/>
               </w:rPr>
               <w:tab/>
             </w:r>
@@ -927,7 +919,7 @@
                 <w:noProof/>
                 <w:webHidden/>
               </w:rPr>
-              <w:instrText xml:space="preserve"> PAGEREF _Toc64405445 \h </w:instrText>
+              <w:instrText xml:space="preserve"> PAGEREF _Toc64570036 \h </w:instrText>
             </w:r>
             <w:r>
               <w:rPr>
@@ -966,16 +958,15 @@
               <w:tab w:val="right" w:leader="dot" w:pos="9062"/>
             </w:tabs>
             <w:rPr>
-              <w:rFonts w:eastAsiaTheme="minorEastAsia" w:cstheme="minorBidi"/>
+              <w:rFonts w:asciiTheme="minorHAnsi" w:eastAsiaTheme="minorEastAsia" w:hAnsiTheme="minorHAnsi" w:cstheme="minorBidi"/>
               <w:i w:val="0"/>
               <w:iCs w:val="0"/>
               <w:noProof/>
               <w:sz w:val="24"/>
               <w:szCs w:val="24"/>
-              <w:lang w:eastAsia="de-DE"/>
             </w:rPr>
           </w:pPr>
-          <w:hyperlink w:anchor="_Toc64405446" w:history="1">
+          <w:hyperlink w:anchor="_Toc64570037" w:history="1">
             <w:r>
               <w:rPr>
                 <w:rStyle w:val="Hyperlink"/>
@@ -986,13 +977,12 @@
             </w:r>
             <w:r>
               <w:rPr>
-                <w:rFonts w:eastAsiaTheme="minorEastAsia" w:cstheme="minorBidi"/>
+                <w:rFonts w:asciiTheme="minorHAnsi" w:eastAsiaTheme="minorEastAsia" w:hAnsiTheme="minorHAnsi" w:cstheme="minorBidi"/>
                 <w:i w:val="0"/>
                 <w:iCs w:val="0"/>
                 <w:noProof/>
                 <w:sz w:val="24"/>
                 <w:szCs w:val="24"/>
-                <w:lang w:eastAsia="de-DE"/>
               </w:rPr>
               <w:tab/>
             </w:r>
@@ -1023,7 +1013,7 @@
                 <w:noProof/>
                 <w:webHidden/>
               </w:rPr>
-              <w:instrText xml:space="preserve"> PAGEREF _Toc64405446 \h </w:instrText>
+              <w:instrText xml:space="preserve"> PAGEREF _Toc64570037 \h </w:instrText>
             </w:r>
             <w:r>
               <w:rPr>
@@ -1062,16 +1052,15 @@
               <w:tab w:val="right" w:leader="dot" w:pos="9062"/>
             </w:tabs>
             <w:rPr>
-              <w:rFonts w:eastAsiaTheme="minorEastAsia" w:cstheme="minorBidi"/>
+              <w:rFonts w:asciiTheme="minorHAnsi" w:eastAsiaTheme="minorEastAsia" w:hAnsiTheme="minorHAnsi" w:cstheme="minorBidi"/>
               <w:i w:val="0"/>
               <w:iCs w:val="0"/>
               <w:noProof/>
               <w:sz w:val="24"/>
               <w:szCs w:val="24"/>
-              <w:lang w:eastAsia="de-DE"/>
             </w:rPr>
           </w:pPr>
-          <w:hyperlink w:anchor="_Toc64405447" w:history="1">
+          <w:hyperlink w:anchor="_Toc64570038" w:history="1">
             <w:r>
               <w:rPr>
                 <w:rStyle w:val="Hyperlink"/>
@@ -1082,13 +1071,12 @@
             </w:r>
             <w:r>
               <w:rPr>
-                <w:rFonts w:eastAsiaTheme="minorEastAsia" w:cstheme="minorBidi"/>
+                <w:rFonts w:asciiTheme="minorHAnsi" w:eastAsiaTheme="minorEastAsia" w:hAnsiTheme="minorHAnsi" w:cstheme="minorBidi"/>
                 <w:i w:val="0"/>
                 <w:iCs w:val="0"/>
                 <w:noProof/>
                 <w:sz w:val="24"/>
                 <w:szCs w:val="24"/>
-                <w:lang w:eastAsia="de-DE"/>
               </w:rPr>
               <w:tab/>
             </w:r>
@@ -1119,7 +1107,7 @@
                 <w:noProof/>
                 <w:webHidden/>
               </w:rPr>
-              <w:instrText xml:space="preserve"> PAGEREF _Toc64405447 \h </w:instrText>
+              <w:instrText xml:space="preserve"> PAGEREF _Toc64570038 \h </w:instrText>
             </w:r>
             <w:r>
               <w:rPr>
@@ -1157,17 +1145,17 @@
               <w:tab w:val="right" w:leader="dot" w:pos="9062"/>
             </w:tabs>
             <w:rPr>
-              <w:rFonts w:eastAsiaTheme="minorEastAsia" w:cstheme="minorBidi"/>
+              <w:rFonts w:asciiTheme="minorHAnsi" w:eastAsiaTheme="minorEastAsia" w:hAnsiTheme="minorHAnsi" w:cstheme="minorBidi"/>
               <w:noProof/>
               <w:sz w:val="24"/>
               <w:szCs w:val="24"/>
-              <w:lang w:eastAsia="de-DE"/>
             </w:rPr>
           </w:pPr>
-          <w:hyperlink w:anchor="_Toc64405448" w:history="1">
+          <w:hyperlink w:anchor="_Toc64570039" w:history="1">
             <w:r>
               <w:rPr>
                 <w:rStyle w:val="Hyperlink"/>
+                <w:rFonts w:eastAsiaTheme="minorHAnsi"/>
                 <w:noProof/>
                 <w:lang w:val="en-US"/>
               </w:rPr>
@@ -1192,7 +1180,7 @@
                 <w:noProof/>
                 <w:webHidden/>
               </w:rPr>
-              <w:instrText xml:space="preserve"> PAGEREF _Toc64405448 \h </w:instrText>
+              <w:instrText xml:space="preserve"> PAGEREF _Toc64570039 \h </w:instrText>
             </w:r>
             <w:r>
               <w:rPr>
@@ -1230,14 +1218,13 @@
               <w:tab w:val="right" w:leader="dot" w:pos="9062"/>
             </w:tabs>
             <w:rPr>
-              <w:rFonts w:eastAsiaTheme="minorEastAsia" w:cstheme="minorBidi"/>
+              <w:rFonts w:asciiTheme="minorHAnsi" w:eastAsiaTheme="minorEastAsia" w:hAnsiTheme="minorHAnsi" w:cstheme="minorBidi"/>
               <w:noProof/>
               <w:sz w:val="24"/>
               <w:szCs w:val="24"/>
-              <w:lang w:eastAsia="de-DE"/>
             </w:rPr>
           </w:pPr>
-          <w:hyperlink w:anchor="_Toc64405449" w:history="1">
+          <w:hyperlink w:anchor="_Toc64570040" w:history="1">
             <w:r>
               <w:rPr>
                 <w:rStyle w:val="Hyperlink"/>
@@ -1265,7 +1252,7 @@
                 <w:noProof/>
                 <w:webHidden/>
               </w:rPr>
-              <w:instrText xml:space="preserve"> PAGEREF _Toc64405449 \h </w:instrText>
+              <w:instrText xml:space="preserve"> PAGEREF _Toc64570040 \h </w:instrText>
             </w:r>
             <w:r>
               <w:rPr>
@@ -1303,14 +1290,13 @@
               <w:tab w:val="right" w:leader="dot" w:pos="9062"/>
             </w:tabs>
             <w:rPr>
-              <w:rFonts w:eastAsiaTheme="minorEastAsia" w:cstheme="minorBidi"/>
+              <w:rFonts w:asciiTheme="minorHAnsi" w:eastAsiaTheme="minorEastAsia" w:hAnsiTheme="minorHAnsi" w:cstheme="minorBidi"/>
               <w:noProof/>
               <w:sz w:val="24"/>
               <w:szCs w:val="24"/>
-              <w:lang w:eastAsia="de-DE"/>
             </w:rPr>
           </w:pPr>
-          <w:hyperlink w:anchor="_Toc64405450" w:history="1">
+          <w:hyperlink w:anchor="_Toc64570041" w:history="1">
             <w:r>
               <w:rPr>
                 <w:rStyle w:val="Hyperlink"/>
@@ -1338,7 +1324,7 @@
                 <w:noProof/>
                 <w:webHidden/>
               </w:rPr>
-              <w:instrText xml:space="preserve"> PAGEREF _Toc64405450 \h </w:instrText>
+              <w:instrText xml:space="preserve"> PAGEREF _Toc64570041 \h </w:instrText>
             </w:r>
             <w:r>
               <w:rPr>
@@ -1377,43 +1363,39 @@
               <w:tab w:val="right" w:leader="dot" w:pos="9062"/>
             </w:tabs>
             <w:rPr>
-              <w:rFonts w:eastAsiaTheme="minorEastAsia" w:cstheme="minorBidi"/>
+              <w:rFonts w:asciiTheme="minorHAnsi" w:eastAsiaTheme="minorEastAsia" w:hAnsiTheme="minorHAnsi" w:cstheme="minorBidi"/>
               <w:b w:val="0"/>
               <w:bCs w:val="0"/>
               <w:noProof/>
               <w:sz w:val="24"/>
               <w:szCs w:val="24"/>
-              <w:lang w:eastAsia="de-DE"/>
             </w:rPr>
           </w:pPr>
-          <w:hyperlink w:anchor="_Toc64405451" w:history="1">
+          <w:hyperlink w:anchor="_Toc64570042" w:history="1">
             <w:r>
               <w:rPr>
                 <w:rStyle w:val="Hyperlink"/>
-                <w:rFonts w:eastAsia="Times New Roman"/>
-                <w:noProof/>
-                <w:lang w:val="en-US" w:eastAsia="de-DE"/>
+                <w:noProof/>
+                <w:lang w:val="en-US"/>
               </w:rPr>
               <w:t>4.</w:t>
             </w:r>
             <w:r>
               <w:rPr>
-                <w:rFonts w:eastAsiaTheme="minorEastAsia" w:cstheme="minorBidi"/>
+                <w:rFonts w:asciiTheme="minorHAnsi" w:eastAsiaTheme="minorEastAsia" w:hAnsiTheme="minorHAnsi" w:cstheme="minorBidi"/>
                 <w:b w:val="0"/>
                 <w:bCs w:val="0"/>
                 <w:noProof/>
                 <w:sz w:val="24"/>
                 <w:szCs w:val="24"/>
-                <w:lang w:eastAsia="de-DE"/>
               </w:rPr>
               <w:tab/>
             </w:r>
             <w:r>
               <w:rPr>
                 <w:rStyle w:val="Hyperlink"/>
-                <w:rFonts w:eastAsia="Times New Roman"/>
-                <w:noProof/>
-                <w:lang w:val="en-US" w:eastAsia="de-DE"/>
+                <w:noProof/>
+                <w:lang w:val="en-US"/>
               </w:rPr>
               <w:t>Use case diagram</w:t>
             </w:r>
@@ -1436,7 +1418,101 @@
                 <w:noProof/>
                 <w:webHidden/>
               </w:rPr>
-              <w:instrText xml:space="preserve"> PAGEREF _Toc64405451 \h </w:instrText>
+              <w:instrText xml:space="preserve"> PAGEREF _Toc64570042 \h </w:instrText>
+            </w:r>
+            <w:r>
+              <w:rPr>
+                <w:noProof/>
+                <w:webHidden/>
+              </w:rPr>
+            </w:r>
+            <w:r>
+              <w:rPr>
+                <w:noProof/>
+                <w:webHidden/>
+              </w:rPr>
+              <w:fldChar w:fldCharType="separate"/>
+            </w:r>
+            <w:r>
+              <w:rPr>
+                <w:noProof/>
+                <w:webHidden/>
+              </w:rPr>
+              <w:t>7</w:t>
+            </w:r>
+            <w:r>
+              <w:rPr>
+                <w:noProof/>
+                <w:webHidden/>
+              </w:rPr>
+              <w:fldChar w:fldCharType="end"/>
+            </w:r>
+          </w:hyperlink>
+        </w:p>
+        <w:p>
+          <w:pPr>
+            <w:pStyle w:val="Verzeichnis1"/>
+            <w:tabs>
+              <w:tab w:val="left" w:pos="480"/>
+              <w:tab w:val="right" w:leader="dot" w:pos="9062"/>
+            </w:tabs>
+            <w:rPr>
+              <w:rFonts w:asciiTheme="minorHAnsi" w:eastAsiaTheme="minorEastAsia" w:hAnsiTheme="minorHAnsi" w:cstheme="minorBidi"/>
+              <w:b w:val="0"/>
+              <w:bCs w:val="0"/>
+              <w:noProof/>
+              <w:sz w:val="24"/>
+              <w:szCs w:val="24"/>
+            </w:rPr>
+          </w:pPr>
+          <w:hyperlink w:anchor="_Toc64570043" w:history="1">
+            <w:r>
+              <w:rPr>
+                <w:rStyle w:val="Hyperlink"/>
+                <w:noProof/>
+                <w:lang w:val="en-US"/>
+              </w:rPr>
+              <w:t>5.</w:t>
+            </w:r>
+            <w:r>
+              <w:rPr>
+                <w:rFonts w:asciiTheme="minorHAnsi" w:eastAsiaTheme="minorEastAsia" w:hAnsiTheme="minorHAnsi" w:cstheme="minorBidi"/>
+                <w:b w:val="0"/>
+                <w:bCs w:val="0"/>
+                <w:noProof/>
+                <w:sz w:val="24"/>
+                <w:szCs w:val="24"/>
+              </w:rPr>
+              <w:tab/>
+            </w:r>
+            <w:r>
+              <w:rPr>
+                <w:rStyle w:val="Hyperlink"/>
+                <w:noProof/>
+                <w:lang w:val="en-US"/>
+              </w:rPr>
+              <w:t>Client-server architecture and REST API</w:t>
+            </w:r>
+            <w:r>
+              <w:rPr>
+                <w:noProof/>
+                <w:webHidden/>
+              </w:rPr>
+              <w:tab/>
+            </w:r>
+            <w:r>
+              <w:rPr>
+                <w:noProof/>
+                <w:webHidden/>
+              </w:rPr>
+              <w:fldChar w:fldCharType="begin"/>
+            </w:r>
+            <w:r>
+              <w:rPr>
+                <w:noProof/>
+                <w:webHidden/>
+              </w:rPr>
+              <w:instrText xml:space="preserve"> PAGEREF _Toc64570043 \h </w:instrText>
             </w:r>
             <w:r>
               <w:rPr>
@@ -1490,7 +1566,7 @@
           <w:lang w:val="en-US"/>
         </w:rPr>
       </w:pPr>
-      <w:bookmarkStart w:id="0" w:name="_Toc64405441"/>
+      <w:bookmarkStart w:id="0" w:name="_Toc64570032"/>
       <w:r>
         <w:rPr>
           <w:lang w:val="en-US"/>
@@ -2950,7 +3026,7 @@
           <w:lang w:val="en-US"/>
         </w:rPr>
       </w:pPr>
-      <w:bookmarkStart w:id="1" w:name="_Toc64405442"/>
+      <w:bookmarkStart w:id="1" w:name="_Toc64570033"/>
       <w:r>
         <w:rPr>
           <w:lang w:val="en-US"/>
@@ -3136,7 +3212,7 @@
           <w:lang w:val="en-US"/>
         </w:rPr>
       </w:pPr>
-      <w:bookmarkStart w:id="2" w:name="_Toc64405443"/>
+      <w:bookmarkStart w:id="2" w:name="_Toc64570034"/>
       <w:r>
         <w:rPr>
           <w:lang w:val="en-US"/>
@@ -3163,7 +3239,7 @@
           <w:lang w:val="en-US"/>
         </w:rPr>
       </w:pPr>
-      <w:bookmarkStart w:id="3" w:name="_Toc64405444"/>
+      <w:bookmarkStart w:id="3" w:name="_Toc64570035"/>
       <w:r>
         <w:rPr>
           <w:lang w:val="en-US"/>
@@ -3202,8 +3278,7 @@
       <w:r>
         <w:rPr>
           <w:rStyle w:val="Endnotenzeichen"/>
-          <w:rFonts w:ascii="Times New Roman" w:eastAsia="Times New Roman" w:hAnsi="Times New Roman" w:cs="Times New Roman"/>
-          <w:lang w:val="en-US" w:eastAsia="de-DE"/>
+          <w:lang w:val="en-US"/>
         </w:rPr>
         <w:endnoteReference w:id="3"/>
       </w:r>
@@ -3270,7 +3345,7 @@
           <w:lang w:val="en-US"/>
         </w:rPr>
       </w:pPr>
-      <w:bookmarkStart w:id="4" w:name="_Toc64405445"/>
+      <w:bookmarkStart w:id="4" w:name="_Toc64570036"/>
       <w:r>
         <w:rPr>
           <w:lang w:val="en-US"/>
@@ -3398,7 +3473,7 @@
           <w:lang w:val="en-US"/>
         </w:rPr>
       </w:pPr>
-      <w:bookmarkStart w:id="5" w:name="_Toc64405446"/>
+      <w:bookmarkStart w:id="5" w:name="_Toc64570037"/>
       <w:r>
         <w:rPr>
           <w:lang w:val="en-US"/>
@@ -3444,7 +3519,7 @@
           <w:lang w:val="en-US"/>
         </w:rPr>
       </w:pPr>
-      <w:bookmarkStart w:id="6" w:name="_Toc64405447"/>
+      <w:bookmarkStart w:id="6" w:name="_Toc64570038"/>
       <w:r>
         <w:rPr>
           <w:lang w:val="en-US"/>
@@ -3546,7 +3621,7 @@
           <w:lang w:val="en-US"/>
         </w:rPr>
       </w:pPr>
-      <w:bookmarkStart w:id="7" w:name="_Toc64405448"/>
+      <w:bookmarkStart w:id="7" w:name="_Toc64570039"/>
       <w:r>
         <w:rPr>
           <w:rFonts w:eastAsiaTheme="minorHAnsi"/>
@@ -3604,14 +3679,14 @@
         <w:rPr>
           <w:lang w:val="en-US"/>
         </w:rPr>
-        <w:t xml:space="preserve">running on the user device). Nowadays all web-applications are developed using frameworks and libraries. Frameworks usage increases the development </w:t>
+        <w:t xml:space="preserve">running on the user device). Nowadays all web-applications are developed using frameworks and libraries. Frameworks usage increases the development speed and makes it possible to invest more time into implementing concrete features rather than inventing a </w:t>
       </w:r>
       <w:r>
         <w:rPr>
           <w:lang w:val="en-US"/>
         </w:rPr>
         <w:lastRenderedPageBreak/>
-        <w:t xml:space="preserve">speed and makes it possible to invest more time into implementing concrete features rather than inventing a bicycle and do some low-layer programming. For the backend we decided to choose some framework based on one of the following languages: Java, C++, </w:t>
+        <w:t xml:space="preserve">bicycle and do some low-layer programming. For the backend we decided to choose some framework based on one of the following languages: Java, C++, </w:t>
       </w:r>
       <w:r>
         <w:rPr>
@@ -3710,7 +3785,7 @@
           <w:lang w:val="en-US"/>
         </w:rPr>
       </w:pPr>
-      <w:bookmarkStart w:id="8" w:name="_Toc64405449"/>
+      <w:bookmarkStart w:id="8" w:name="_Toc64570040"/>
       <w:r>
         <w:rPr>
           <w:lang w:val="en-US"/>
@@ -4022,7 +4097,7 @@
           <w:lang w:val="en-US"/>
         </w:rPr>
       </w:pPr>
-      <w:bookmarkStart w:id="9" w:name="_Toc64405450"/>
+      <w:bookmarkStart w:id="9" w:name="_Toc64570041"/>
       <w:r>
         <w:rPr>
           <w:lang w:val="en-US"/>
@@ -4249,6 +4324,20 @@
     </w:p>
     <w:p>
       <w:pPr>
+        <w:rPr>
+          <w:lang w:val="en-US"/>
+        </w:rPr>
+      </w:pPr>
+    </w:p>
+    <w:p>
+      <w:pPr>
+        <w:rPr>
+          <w:lang w:val="en-US"/>
+        </w:rPr>
+      </w:pPr>
+    </w:p>
+    <w:p>
+      <w:pPr>
         <w:pStyle w:val="berschrift1"/>
         <w:numPr>
           <w:ilvl w:val="0"/>
@@ -4256,14 +4345,14 @@
         </w:numPr>
         <w:rPr>
           <w:rFonts w:eastAsia="Times New Roman"/>
-          <w:lang w:val="en-US" w:eastAsia="de-DE"/>
-        </w:rPr>
-      </w:pPr>
-      <w:bookmarkStart w:id="10" w:name="_Toc64405451"/>
+          <w:lang w:val="en-US"/>
+        </w:rPr>
+      </w:pPr>
+      <w:bookmarkStart w:id="10" w:name="_Toc64570042"/>
       <w:r>
         <w:rPr>
           <w:rFonts w:eastAsia="Times New Roman"/>
-          <w:lang w:val="en-US" w:eastAsia="de-DE"/>
+          <w:lang w:val="en-US"/>
         </w:rPr>
         <w:lastRenderedPageBreak/>
         <w:t>Use case diagram</w:t>
@@ -4285,7 +4374,790 @@
           <w:lang w:val="en-US"/>
         </w:rPr>
       </w:pPr>
-    </w:p>
+      <w:r>
+        <w:rPr>
+          <w:noProof/>
+          <w:lang w:val="en-US"/>
+        </w:rPr>
+        <w:drawing>
+          <wp:inline distT="0" distB="0" distL="0" distR="0" wp14:anchorId="69AD0F97" wp14:editId="64BB6F67">
+            <wp:extent cx="5726242" cy="3979941"/>
+            <wp:effectExtent l="0" t="0" r="1905" b="0"/>
+            <wp:docPr id="18" name="Grafik 18"/>
+            <wp:cNvGraphicFramePr>
+              <a:graphicFrameLocks xmlns:a="http://schemas.openxmlformats.org/drawingml/2006/main" noChangeAspect="1"/>
+            </wp:cNvGraphicFramePr>
+            <a:graphic xmlns:a="http://schemas.openxmlformats.org/drawingml/2006/main">
+              <a:graphicData uri="http://schemas.openxmlformats.org/drawingml/2006/picture">
+                <pic:pic xmlns:pic="http://schemas.openxmlformats.org/drawingml/2006/picture">
+                  <pic:nvPicPr>
+                    <pic:cNvPr id="18" name="Grafik 18"/>
+                    <pic:cNvPicPr/>
+                  </pic:nvPicPr>
+                  <pic:blipFill>
+                    <a:blip r:embed="rId11">
+                      <a:extLst>
+                        <a:ext uri="{28A0092B-C50C-407E-A947-70E740481C1C}">
+                          <a14:useLocalDpi xmlns:a14="http://schemas.microsoft.com/office/drawing/2010/main" val="0"/>
+                        </a:ext>
+                      </a:extLst>
+                    </a:blip>
+                    <a:stretch>
+                      <a:fillRect/>
+                    </a:stretch>
+                  </pic:blipFill>
+                  <pic:spPr>
+                    <a:xfrm>
+                      <a:off x="0" y="0"/>
+                      <a:ext cx="5782514" cy="4019052"/>
+                    </a:xfrm>
+                    <a:prstGeom prst="rect">
+                      <a:avLst/>
+                    </a:prstGeom>
+                  </pic:spPr>
+                </pic:pic>
+              </a:graphicData>
+            </a:graphic>
+          </wp:inline>
+        </w:drawing>
+      </w:r>
+    </w:p>
+    <w:p>
+      <w:pPr>
+        <w:rPr>
+          <w:lang w:val="en-US"/>
+        </w:rPr>
+      </w:pPr>
+    </w:p>
+    <w:p>
+      <w:pPr>
+        <w:pStyle w:val="berschrift1"/>
+        <w:numPr>
+          <w:ilvl w:val="0"/>
+          <w:numId w:val="1"/>
+        </w:numPr>
+        <w:rPr>
+          <w:rFonts w:eastAsia="Times New Roman"/>
+          <w:lang w:val="en-US"/>
+        </w:rPr>
+      </w:pPr>
+      <w:bookmarkStart w:id="11" w:name="_Toc64570043"/>
+      <w:r>
+        <w:rPr>
+          <w:rFonts w:eastAsia="Times New Roman"/>
+          <w:lang w:val="en-US"/>
+        </w:rPr>
+        <w:t>Client-server architecture and REST API</w:t>
+      </w:r>
+      <w:bookmarkEnd w:id="11"/>
+    </w:p>
+    <w:p>
+      <w:pPr>
+        <w:rPr>
+          <w:lang w:val="en-US"/>
+        </w:rPr>
+      </w:pPr>
+    </w:p>
+    <w:p>
+      <w:pPr>
+        <w:rPr>
+          <w:lang w:val="en-US"/>
+        </w:rPr>
+      </w:pPr>
+      <w:r>
+        <w:rPr>
+          <w:lang w:val="en-US"/>
+        </w:rPr>
+        <w:t>A server is a remote computer that accepts requests from clients, processes them and sends back the response data over HTTP/HTTPS protocol.</w:t>
+      </w:r>
+    </w:p>
+    <w:p>
+      <w:pPr>
+        <w:rPr>
+          <w:lang w:val="en-US"/>
+        </w:rPr>
+      </w:pPr>
+      <w:r>
+        <w:rPr>
+          <w:lang w:val="en-US"/>
+        </w:rPr>
+        <w:t>A client is a computer or a device that sends requests to the server and receives a response.</w:t>
+      </w:r>
+      <w:r>
+        <w:rPr>
+          <w:rStyle w:val="Endnotenzeichen"/>
+          <w:lang w:val="en-US"/>
+        </w:rPr>
+        <w:endnoteReference w:id="9"/>
+      </w:r>
+    </w:p>
+    <w:p>
+      <w:pPr>
+        <w:rPr>
+          <w:lang w:val="en-US"/>
+        </w:rPr>
+      </w:pPr>
+    </w:p>
+    <w:p>
+      <w:pPr>
+        <w:jc w:val="center"/>
+      </w:pPr>
+      <w:r>
+        <w:fldChar w:fldCharType="begin"/>
+      </w:r>
+      <w:r>
+        <w:instrText xml:space="preserve"> INCLUDEPICTURE "https://assets-global.website-files.com/5debb9b4f88fbc3f702d579e/5ea0baf0b2840153a46b9128_Client-Server-Achitecture.png" \* MERGEFORMATINET </w:instrText>
+      </w:r>
+      <w:r>
+        <w:fldChar w:fldCharType="separate"/>
+      </w:r>
+      <w:r>
+        <w:rPr>
+          <w:noProof/>
+        </w:rPr>
+        <w:drawing>
+          <wp:inline distT="0" distB="0" distL="0" distR="0" wp14:anchorId="629B9D06" wp14:editId="1BA2A680">
+            <wp:extent cx="3807501" cy="2538334"/>
+            <wp:effectExtent l="0" t="0" r="0" b="0"/>
+            <wp:docPr id="20" name="Grafik 20" descr="Image result for client-server architecture without internet"/>
+            <wp:cNvGraphicFramePr>
+              <a:graphicFrameLocks xmlns:a="http://schemas.openxmlformats.org/drawingml/2006/main" noChangeAspect="1"/>
+            </wp:cNvGraphicFramePr>
+            <a:graphic xmlns:a="http://schemas.openxmlformats.org/drawingml/2006/main">
+              <a:graphicData uri="http://schemas.openxmlformats.org/drawingml/2006/picture">
+                <pic:pic xmlns:pic="http://schemas.openxmlformats.org/drawingml/2006/picture">
+                  <pic:nvPicPr>
+                    <pic:cNvPr id="0" name="Picture 1" descr="Image result for client-server architecture without internet"/>
+                    <pic:cNvPicPr>
+                      <a:picLocks noChangeAspect="1" noChangeArrowheads="1"/>
+                    </pic:cNvPicPr>
+                  </pic:nvPicPr>
+                  <pic:blipFill>
+                    <a:blip r:embed="rId12">
+                      <a:extLst>
+                        <a:ext uri="{28A0092B-C50C-407E-A947-70E740481C1C}">
+                          <a14:useLocalDpi xmlns:a14="http://schemas.microsoft.com/office/drawing/2010/main" val="0"/>
+                        </a:ext>
+                      </a:extLst>
+                    </a:blip>
+                    <a:srcRect/>
+                    <a:stretch>
+                      <a:fillRect/>
+                    </a:stretch>
+                  </pic:blipFill>
+                  <pic:spPr bwMode="auto">
+                    <a:xfrm>
+                      <a:off x="0" y="0"/>
+                      <a:ext cx="3835779" cy="2557186"/>
+                    </a:xfrm>
+                    <a:prstGeom prst="rect">
+                      <a:avLst/>
+                    </a:prstGeom>
+                    <a:noFill/>
+                    <a:ln>
+                      <a:noFill/>
+                    </a:ln>
+                  </pic:spPr>
+                </pic:pic>
+              </a:graphicData>
+            </a:graphic>
+          </wp:inline>
+        </w:drawing>
+      </w:r>
+      <w:r>
+        <w:fldChar w:fldCharType="end"/>
+      </w:r>
+    </w:p>
+    <w:p>
+      <w:pPr>
+        <w:rPr>
+          <w:lang w:val="en-US"/>
+        </w:rPr>
+      </w:pPr>
+    </w:p>
+    <w:p>
+      <w:pPr>
+        <w:jc w:val="center"/>
+        <w:rPr>
+          <w:lang w:val="en-US"/>
+        </w:rPr>
+      </w:pPr>
+      <w:r>
+        <w:rPr>
+          <w:lang w:val="en-US"/>
+        </w:rPr>
+        <w:t>Figure. Client-server architecture</w:t>
+      </w:r>
+      <w:r>
+        <w:rPr>
+          <w:rStyle w:val="Endnotenzeichen"/>
+          <w:lang w:val="en-US"/>
+        </w:rPr>
+        <w:endnoteReference w:id="10"/>
+      </w:r>
+    </w:p>
+    <w:p>
+      <w:pPr>
+        <w:jc w:val="center"/>
+        <w:rPr>
+          <w:lang w:val="en-US"/>
+        </w:rPr>
+      </w:pPr>
+    </w:p>
+    <w:p>
+      <w:pPr>
+        <w:rPr>
+          <w:lang w:val="en-US"/>
+        </w:rPr>
+      </w:pPr>
+      <w:r>
+        <w:rPr>
+          <w:lang w:val="en-US"/>
+        </w:rPr>
+        <w:lastRenderedPageBreak/>
+        <w:t xml:space="preserve">REST is a web architectural structure first described in a scientific paper called </w:t>
+      </w:r>
+      <w:r>
+        <w:rPr>
+          <w:rFonts w:ascii="Calibri" w:hAnsi="Calibri" w:cs="Calibri"/>
+          <w:lang w:val="en-US"/>
+        </w:rPr>
+        <w:t>﻿</w:t>
+      </w:r>
+      <w:r>
+        <w:rPr>
+          <w:lang w:val="en-US"/>
+        </w:rPr>
+        <w:t>“</w:t>
+      </w:r>
+      <w:r>
+        <w:rPr>
+          <w:lang w:val="en-US"/>
+        </w:rPr>
+        <w:t>Representational</w:t>
+      </w:r>
+      <w:r>
+        <w:rPr>
+          <w:lang w:val="en-US"/>
+        </w:rPr>
+        <w:t xml:space="preserve"> </w:t>
+      </w:r>
+      <w:r>
+        <w:rPr>
+          <w:lang w:val="en-US"/>
+        </w:rPr>
+        <w:t>State Transfer</w:t>
+      </w:r>
+      <w:r>
+        <w:rPr>
+          <w:lang w:val="en-US"/>
+        </w:rPr>
+        <w:t>”</w:t>
+      </w:r>
+      <w:r>
+        <w:rPr>
+          <w:lang w:val="en-US"/>
+        </w:rPr>
+        <w:t xml:space="preserve"> (REST)</w:t>
+      </w:r>
+      <w:r>
+        <w:rPr>
+          <w:lang w:val="en-US"/>
+        </w:rPr>
+        <w:t xml:space="preserve">. In web architecture clients use Application Programming Interfaces (APIs) to communicate with web server. These APIs are been used to provide a set of functions to allow communication between computer programs and make data exchange. </w:t>
+      </w:r>
+      <w:r>
+        <w:rPr>
+          <w:lang w:val="en-US"/>
+        </w:rPr>
+        <w:t xml:space="preserve">Nowadays REST API architecture </w:t>
+      </w:r>
+      <w:r>
+        <w:rPr>
+          <w:lang w:val="en-US"/>
+        </w:rPr>
+        <w:t>pattern are widely used.</w:t>
+      </w:r>
+      <w:r>
+        <w:rPr>
+          <w:rStyle w:val="Endnotenzeichen"/>
+          <w:lang w:val="en-US"/>
+        </w:rPr>
+        <w:endnoteReference w:id="11"/>
+      </w:r>
+    </w:p>
+    <w:p>
+      <w:pPr>
+        <w:rPr>
+          <w:lang w:val="en-US"/>
+        </w:rPr>
+      </w:pPr>
+    </w:p>
+    <w:p>
+      <w:pPr>
+        <w:rPr>
+          <w:lang w:val="en-US"/>
+        </w:rPr>
+      </w:pPr>
+      <w:r>
+        <w:rPr>
+          <w:lang w:val="en-US"/>
+        </w:rPr>
+        <w:t>Generally, REST API architecture should conform following principles</w:t>
+      </w:r>
+      <w:r>
+        <w:rPr>
+          <w:rStyle w:val="Endnotenzeichen"/>
+          <w:lang w:val="en-US"/>
+        </w:rPr>
+        <w:endnoteReference w:id="12"/>
+      </w:r>
+      <w:r>
+        <w:rPr>
+          <w:lang w:val="en-US"/>
+        </w:rPr>
+        <w:t>:</w:t>
+      </w:r>
+    </w:p>
+    <w:p>
+      <w:pPr>
+        <w:rPr>
+          <w:lang w:val="en-US"/>
+        </w:rPr>
+      </w:pPr>
+    </w:p>
+    <w:p>
+      <w:pPr>
+        <w:pStyle w:val="Listenabsatz"/>
+        <w:numPr>
+          <w:ilvl w:val="0"/>
+          <w:numId w:val="5"/>
+        </w:numPr>
+        <w:rPr>
+          <w:lang w:val="en-US"/>
+        </w:rPr>
+      </w:pPr>
+      <w:r>
+        <w:rPr>
+          <w:lang w:val="en-US"/>
+        </w:rPr>
+        <w:t>Uniform interface</w:t>
+      </w:r>
+    </w:p>
+    <w:p>
+      <w:pPr>
+        <w:pStyle w:val="Listenabsatz"/>
+        <w:numPr>
+          <w:ilvl w:val="0"/>
+          <w:numId w:val="5"/>
+        </w:numPr>
+        <w:rPr>
+          <w:lang w:val="en-US"/>
+        </w:rPr>
+      </w:pPr>
+      <w:r>
+        <w:rPr>
+          <w:lang w:val="en-US"/>
+        </w:rPr>
+        <w:t>Client–server</w:t>
+      </w:r>
+    </w:p>
+    <w:p>
+      <w:pPr>
+        <w:pStyle w:val="Listenabsatz"/>
+        <w:numPr>
+          <w:ilvl w:val="0"/>
+          <w:numId w:val="5"/>
+        </w:numPr>
+        <w:rPr>
+          <w:lang w:val="en-US"/>
+        </w:rPr>
+      </w:pPr>
+      <w:r>
+        <w:rPr>
+          <w:lang w:val="en-US"/>
+        </w:rPr>
+        <w:t>Stateless</w:t>
+      </w:r>
+    </w:p>
+    <w:p>
+      <w:pPr>
+        <w:pStyle w:val="Listenabsatz"/>
+        <w:numPr>
+          <w:ilvl w:val="0"/>
+          <w:numId w:val="5"/>
+        </w:numPr>
+        <w:rPr>
+          <w:lang w:val="en-US"/>
+        </w:rPr>
+      </w:pPr>
+      <w:r>
+        <w:rPr>
+          <w:lang w:val="en-US"/>
+        </w:rPr>
+        <w:t>Cacheable</w:t>
+      </w:r>
+    </w:p>
+    <w:p>
+      <w:pPr>
+        <w:pStyle w:val="Listenabsatz"/>
+        <w:numPr>
+          <w:ilvl w:val="0"/>
+          <w:numId w:val="5"/>
+        </w:numPr>
+        <w:rPr>
+          <w:lang w:val="en-US"/>
+        </w:rPr>
+      </w:pPr>
+      <w:r>
+        <w:rPr>
+          <w:lang w:val="en-US"/>
+        </w:rPr>
+        <w:t>Layered system</w:t>
+      </w:r>
+    </w:p>
+    <w:p>
+      <w:pPr>
+        <w:pStyle w:val="Listenabsatz"/>
+        <w:numPr>
+          <w:ilvl w:val="0"/>
+          <w:numId w:val="5"/>
+        </w:numPr>
+        <w:rPr>
+          <w:lang w:val="en-US"/>
+        </w:rPr>
+      </w:pPr>
+      <w:r>
+        <w:rPr>
+          <w:lang w:val="en-US"/>
+        </w:rPr>
+        <w:t>Code on demand (optional)</w:t>
+      </w:r>
+    </w:p>
+    <w:p>
+      <w:pPr>
+        <w:rPr>
+          <w:lang w:val="en-US"/>
+        </w:rPr>
+      </w:pPr>
+    </w:p>
+    <w:p>
+      <w:pPr>
+        <w:pStyle w:val="berschrift2"/>
+        <w:rPr>
+          <w:lang w:val="en-US"/>
+        </w:rPr>
+      </w:pPr>
+      <w:r>
+        <w:rPr>
+          <w:lang w:val="en-US"/>
+        </w:rPr>
+        <w:t>Project REST API overview</w:t>
+      </w:r>
+    </w:p>
+    <w:p>
+      <w:pPr>
+        <w:rPr>
+          <w:lang w:val="en-US"/>
+        </w:rPr>
+      </w:pPr>
+    </w:p>
+    <w:tbl>
+      <w:tblPr>
+        <w:tblStyle w:val="Tabellenraster"/>
+        <w:tblW w:w="0" w:type="auto"/>
+        <w:tblLook w:val="04A0" w:firstRow="1" w:lastRow="0" w:firstColumn="1" w:lastColumn="0" w:noHBand="0" w:noVBand="1"/>
+      </w:tblPr>
+      <w:tblGrid>
+        <w:gridCol w:w="1555"/>
+        <w:gridCol w:w="1559"/>
+        <w:gridCol w:w="5948"/>
+      </w:tblGrid>
+      <w:tr>
+        <w:tc>
+          <w:tcPr>
+            <w:tcW w:w="1555" w:type="dxa"/>
+          </w:tcPr>
+          <w:p>
+            <w:pPr>
+              <w:rPr>
+                <w:lang w:val="en-US"/>
+              </w:rPr>
+            </w:pPr>
+            <w:r>
+              <w:rPr>
+                <w:lang w:val="en-US"/>
+              </w:rPr>
+              <w:t>Http method</w:t>
+            </w:r>
+          </w:p>
+        </w:tc>
+        <w:tc>
+          <w:tcPr>
+            <w:tcW w:w="1559" w:type="dxa"/>
+          </w:tcPr>
+          <w:p>
+            <w:pPr>
+              <w:rPr>
+                <w:lang w:val="en-US"/>
+              </w:rPr>
+            </w:pPr>
+            <w:r>
+              <w:rPr>
+                <w:lang w:val="en-US"/>
+              </w:rPr>
+              <w:t>Endpoint</w:t>
+            </w:r>
+          </w:p>
+        </w:tc>
+        <w:tc>
+          <w:tcPr>
+            <w:tcW w:w="5948" w:type="dxa"/>
+          </w:tcPr>
+          <w:p>
+            <w:pPr>
+              <w:rPr>
+                <w:lang w:val="en-US"/>
+              </w:rPr>
+            </w:pPr>
+            <w:r>
+              <w:rPr>
+                <w:lang w:val="en-US"/>
+              </w:rPr>
+              <w:t>Description</w:t>
+            </w:r>
+          </w:p>
+        </w:tc>
+      </w:tr>
+      <w:tr>
+        <w:tc>
+          <w:tcPr>
+            <w:tcW w:w="1555" w:type="dxa"/>
+          </w:tcPr>
+          <w:p>
+            <w:pPr>
+              <w:rPr>
+                <w:lang w:val="en-US"/>
+              </w:rPr>
+            </w:pPr>
+          </w:p>
+        </w:tc>
+        <w:tc>
+          <w:tcPr>
+            <w:tcW w:w="1559" w:type="dxa"/>
+          </w:tcPr>
+          <w:p>
+            <w:pPr>
+              <w:rPr>
+                <w:lang w:val="en-US"/>
+              </w:rPr>
+            </w:pPr>
+          </w:p>
+        </w:tc>
+        <w:tc>
+          <w:tcPr>
+            <w:tcW w:w="5948" w:type="dxa"/>
+          </w:tcPr>
+          <w:p>
+            <w:pPr>
+              <w:rPr>
+                <w:lang w:val="en-US"/>
+              </w:rPr>
+            </w:pPr>
+          </w:p>
+        </w:tc>
+      </w:tr>
+      <w:tr>
+        <w:tc>
+          <w:tcPr>
+            <w:tcW w:w="1555" w:type="dxa"/>
+          </w:tcPr>
+          <w:p>
+            <w:pPr>
+              <w:rPr>
+                <w:lang w:val="en-US"/>
+              </w:rPr>
+            </w:pPr>
+          </w:p>
+        </w:tc>
+        <w:tc>
+          <w:tcPr>
+            <w:tcW w:w="1559" w:type="dxa"/>
+          </w:tcPr>
+          <w:p>
+            <w:pPr>
+              <w:rPr>
+                <w:lang w:val="en-US"/>
+              </w:rPr>
+            </w:pPr>
+          </w:p>
+        </w:tc>
+        <w:tc>
+          <w:tcPr>
+            <w:tcW w:w="5948" w:type="dxa"/>
+          </w:tcPr>
+          <w:p>
+            <w:pPr>
+              <w:rPr>
+                <w:lang w:val="en-US"/>
+              </w:rPr>
+            </w:pPr>
+          </w:p>
+        </w:tc>
+      </w:tr>
+      <w:tr>
+        <w:tc>
+          <w:tcPr>
+            <w:tcW w:w="1555" w:type="dxa"/>
+          </w:tcPr>
+          <w:p>
+            <w:pPr>
+              <w:rPr>
+                <w:lang w:val="en-US"/>
+              </w:rPr>
+            </w:pPr>
+          </w:p>
+        </w:tc>
+        <w:tc>
+          <w:tcPr>
+            <w:tcW w:w="1559" w:type="dxa"/>
+          </w:tcPr>
+          <w:p>
+            <w:pPr>
+              <w:rPr>
+                <w:lang w:val="en-US"/>
+              </w:rPr>
+            </w:pPr>
+          </w:p>
+        </w:tc>
+        <w:tc>
+          <w:tcPr>
+            <w:tcW w:w="5948" w:type="dxa"/>
+          </w:tcPr>
+          <w:p>
+            <w:pPr>
+              <w:rPr>
+                <w:lang w:val="en-US"/>
+              </w:rPr>
+            </w:pPr>
+          </w:p>
+        </w:tc>
+      </w:tr>
+      <w:tr>
+        <w:tc>
+          <w:tcPr>
+            <w:tcW w:w="1555" w:type="dxa"/>
+          </w:tcPr>
+          <w:p>
+            <w:pPr>
+              <w:rPr>
+                <w:lang w:val="en-US"/>
+              </w:rPr>
+            </w:pPr>
+          </w:p>
+        </w:tc>
+        <w:tc>
+          <w:tcPr>
+            <w:tcW w:w="1559" w:type="dxa"/>
+          </w:tcPr>
+          <w:p>
+            <w:pPr>
+              <w:rPr>
+                <w:lang w:val="en-US"/>
+              </w:rPr>
+            </w:pPr>
+          </w:p>
+        </w:tc>
+        <w:tc>
+          <w:tcPr>
+            <w:tcW w:w="5948" w:type="dxa"/>
+          </w:tcPr>
+          <w:p>
+            <w:pPr>
+              <w:rPr>
+                <w:lang w:val="en-US"/>
+              </w:rPr>
+            </w:pPr>
+          </w:p>
+        </w:tc>
+      </w:tr>
+      <w:tr>
+        <w:tc>
+          <w:tcPr>
+            <w:tcW w:w="1555" w:type="dxa"/>
+          </w:tcPr>
+          <w:p>
+            <w:pPr>
+              <w:rPr>
+                <w:lang w:val="en-US"/>
+              </w:rPr>
+            </w:pPr>
+          </w:p>
+        </w:tc>
+        <w:tc>
+          <w:tcPr>
+            <w:tcW w:w="1559" w:type="dxa"/>
+          </w:tcPr>
+          <w:p>
+            <w:pPr>
+              <w:rPr>
+                <w:lang w:val="en-US"/>
+              </w:rPr>
+            </w:pPr>
+          </w:p>
+        </w:tc>
+        <w:tc>
+          <w:tcPr>
+            <w:tcW w:w="5948" w:type="dxa"/>
+          </w:tcPr>
+          <w:p>
+            <w:pPr>
+              <w:rPr>
+                <w:lang w:val="en-US"/>
+              </w:rPr>
+            </w:pPr>
+          </w:p>
+        </w:tc>
+      </w:tr>
+      <w:tr>
+        <w:tc>
+          <w:tcPr>
+            <w:tcW w:w="1555" w:type="dxa"/>
+          </w:tcPr>
+          <w:p>
+            <w:pPr>
+              <w:rPr>
+                <w:lang w:val="en-US"/>
+              </w:rPr>
+            </w:pPr>
+          </w:p>
+        </w:tc>
+        <w:tc>
+          <w:tcPr>
+            <w:tcW w:w="1559" w:type="dxa"/>
+          </w:tcPr>
+          <w:p>
+            <w:pPr>
+              <w:rPr>
+                <w:lang w:val="en-US"/>
+              </w:rPr>
+            </w:pPr>
+          </w:p>
+        </w:tc>
+        <w:tc>
+          <w:tcPr>
+            <w:tcW w:w="5948" w:type="dxa"/>
+          </w:tcPr>
+          <w:p>
+            <w:pPr>
+              <w:rPr>
+                <w:lang w:val="en-US"/>
+              </w:rPr>
+            </w:pPr>
+          </w:p>
+        </w:tc>
+      </w:tr>
+    </w:tbl>
     <w:p>
       <w:pPr>
         <w:rPr>
@@ -4301,8 +5173,11 @@
       </w:pPr>
     </w:p>
     <w:sectPr>
-      <w:footerReference w:type="even" r:id="rId11"/>
-      <w:footerReference w:type="default" r:id="rId12"/>
+      <w:footerReference w:type="even" r:id="rId13"/>
+      <w:footerReference w:type="default" r:id="rId14"/>
+      <w:endnotePr>
+        <w:numFmt w:val="decimal"/>
+      </w:endnotePr>
       <w:pgSz w:w="11906" w:h="16838"/>
       <w:pgMar w:top="1417" w:right="1417" w:bottom="1134" w:left="1417" w:header="708" w:footer="708" w:gutter="0"/>
       <w:cols w:space="708"/>
@@ -4478,10 +5353,93 @@
         <w:t>https://bitbucket.org/product/version-control-software</w:t>
       </w:r>
     </w:p>
+  </w:endnote>
+  <w:endnote w:id="9">
     <w:p>
       <w:pPr>
         <w:pStyle w:val="Endnotentext"/>
       </w:pPr>
+      <w:r>
+        <w:rPr>
+          <w:rStyle w:val="Endnotenzeichen"/>
+        </w:rPr>
+        <w:endnoteRef/>
+      </w:r>
+      <w:r>
+        <w:t xml:space="preserve"> </w:t>
+      </w:r>
+      <w:r>
+        <w:t>https://www.educative.io/courses/learn-rest-soap-api-test-automation-java/JEK9Mv7RLA9</w:t>
+      </w:r>
+    </w:p>
+  </w:endnote>
+  <w:endnote w:id="10">
+    <w:p>
+      <w:pPr>
+        <w:pStyle w:val="Endnotentext"/>
+      </w:pPr>
+      <w:r>
+        <w:rPr>
+          <w:rStyle w:val="Endnotenzeichen"/>
+        </w:rPr>
+        <w:endnoteRef/>
+      </w:r>
+      <w:r>
+        <w:t xml:space="preserve"> </w:t>
+      </w:r>
+      <w:r>
+        <w:t>https://www.omnisci.com/technical-glossary/client-server</w:t>
+      </w:r>
+    </w:p>
+  </w:endnote>
+  <w:endnote w:id="11">
+    <w:p>
+      <w:pPr>
+        <w:pStyle w:val="Endnotentext"/>
+        <w:rPr>
+          <w:lang w:val="en-US"/>
+        </w:rPr>
+      </w:pPr>
+      <w:r>
+        <w:rPr>
+          <w:rStyle w:val="Endnotenzeichen"/>
+        </w:rPr>
+        <w:endnoteRef/>
+      </w:r>
+      <w:r>
+        <w:rPr>
+          <w:lang w:val="en-US"/>
+        </w:rPr>
+        <w:t xml:space="preserve"> Marc Masse - REST API design rulebook</w:t>
+      </w:r>
+    </w:p>
+  </w:endnote>
+  <w:endnote w:id="12">
+    <w:p>
+      <w:pPr>
+        <w:pStyle w:val="Endnotentext"/>
+        <w:rPr>
+          <w:lang w:val="en-US"/>
+        </w:rPr>
+      </w:pPr>
+      <w:r>
+        <w:rPr>
+          <w:rStyle w:val="Endnotenzeichen"/>
+        </w:rPr>
+        <w:endnoteRef/>
+      </w:r>
+      <w:r>
+        <w:rPr>
+          <w:lang w:val="en-US"/>
+        </w:rPr>
+        <w:t xml:space="preserve"> </w:t>
+      </w:r>
+      <w:r>
+        <w:rPr>
+          <w:lang w:val="en-US"/>
+        </w:rPr>
+        <w:t>https://restfulapi.net/rest-architectural-constraints/</w:t>
+      </w:r>
     </w:p>
   </w:endnote>
 </w:endnotes>
@@ -4636,6 +5594,118 @@
 <file path=word/numbering.xml><?xml version="1.0" encoding="utf-8"?>
 <w:numbering xmlns:wpc="http://schemas.microsoft.com/office/word/2010/wordprocessingCanvas" xmlns:cx="http://schemas.microsoft.com/office/drawing/2014/chartex" xmlns:cx1="http://schemas.microsoft.com/office/drawing/2015/9/8/chartex" xmlns:cx2="http://schemas.microsoft.com/office/drawing/2015/10/21/chartex" xmlns:cx3="http://schemas.microsoft.com/office/drawing/2016/5/9/chartex" xmlns:cx4="http://schemas.microsoft.com/office/drawing/2016/5/10/chartex" xmlns:cx5="http://schemas.microsoft.com/office/drawing/2016/5/11/chartex" xmlns:cx6="http://schemas.microsoft.com/office/drawing/2016/5/12/chartex" xmlns:cx7="http://schemas.microsoft.com/office/drawing/2016/5/13/chartex" xmlns:cx8="http://schemas.microsoft.com/office/drawing/2016/5/14/chartex" xmlns:mc="http://schemas.openxmlformats.org/markup-compatibility/2006" xmlns:aink="http://schemas.microsoft.com/office/drawing/2016/ink" xmlns:am3d="http://schemas.microsoft.com/office/drawing/2017/model3d" xmlns:o="urn:schemas-microsoft-com:office:office" xmlns:r="http://schemas.openxmlformats.org/officeDocument/2006/relationships" xmlns:m="http://schemas.openxmlformats.org/officeDocument/2006/math" xmlns:v="urn:schemas-microsoft-com:vml" xmlns:wp14="http://schemas.microsoft.com/office/word/2010/wordprocessingDrawing" xmlns:wp="http://schemas.openxmlformats.org/drawingml/2006/wordprocessingDrawing" xmlns:w10="urn:schemas-microsoft-com:office:word" xmlns:w="http://schemas.openxmlformats.org/wordprocessingml/2006/main" xmlns:w14="http://schemas.microsoft.com/office/word/2010/wordml" xmlns:w15="http://schemas.microsoft.com/office/word/2012/wordml" xmlns:w16cex="http://schemas.microsoft.com/office/word/2018/wordml/cex" xmlns:w16cid="http://schemas.microsoft.com/office/word/2016/wordml/cid" xmlns:w16="http://schemas.microsoft.com/office/word/2018/wordml" xmlns:w16se="http://schemas.microsoft.com/office/word/2015/wordml/symex" xmlns:wpg="http://schemas.microsoft.com/office/word/2010/wordprocessingGroup" xmlns:wpi="http://schemas.microsoft.com/office/word/2010/wordprocessingInk" xmlns:wne="http://schemas.microsoft.com/office/word/2006/wordml" xmlns:wps="http://schemas.microsoft.com/office/word/2010/wordprocessingShape" mc:Ignorable="w14 w15 w16se w16cid w16 w16cex wp14">
   <w:abstractNum w:abstractNumId="0" w15:restartNumberingAfterBreak="0">
+    <w:nsid w:val="0180291C"/>
+    <w:multiLevelType w:val="multilevel"/>
+    <w:tmpl w:val="63EE22D0"/>
+    <w:lvl w:ilvl="0">
+      <w:numFmt w:val="bullet"/>
+      <w:lvlText w:val="-"/>
+      <w:lvlJc w:val="left"/>
+      <w:pPr>
+        <w:ind w:left="720" w:hanging="360"/>
+      </w:pPr>
+      <w:rPr>
+        <w:rFonts w:ascii="Calibri" w:eastAsiaTheme="minorHAnsi" w:hAnsi="Calibri" w:cs="Calibri" w:hint="default"/>
+      </w:rPr>
+    </w:lvl>
+    <w:lvl w:ilvl="1">
+      <w:start w:val="1"/>
+      <w:numFmt w:val="bullet"/>
+      <w:lvlText w:val="o"/>
+      <w:lvlJc w:val="left"/>
+      <w:pPr>
+        <w:ind w:left="1440" w:hanging="360"/>
+      </w:pPr>
+      <w:rPr>
+        <w:rFonts w:ascii="Courier New" w:hAnsi="Courier New" w:hint="default"/>
+      </w:rPr>
+    </w:lvl>
+    <w:lvl w:ilvl="2">
+      <w:start w:val="1"/>
+      <w:numFmt w:val="bullet"/>
+      <w:lvlText w:val=""/>
+      <w:lvlJc w:val="left"/>
+      <w:pPr>
+        <w:ind w:left="2160" w:hanging="360"/>
+      </w:pPr>
+      <w:rPr>
+        <w:rFonts w:ascii="Wingdings" w:hAnsi="Wingdings" w:hint="default"/>
+      </w:rPr>
+    </w:lvl>
+    <w:lvl w:ilvl="3">
+      <w:start w:val="1"/>
+      <w:numFmt w:val="bullet"/>
+      <w:lvlText w:val=""/>
+      <w:lvlJc w:val="left"/>
+      <w:pPr>
+        <w:ind w:left="2880" w:hanging="360"/>
+      </w:pPr>
+      <w:rPr>
+        <w:rFonts w:ascii="Symbol" w:hAnsi="Symbol" w:hint="default"/>
+      </w:rPr>
+    </w:lvl>
+    <w:lvl w:ilvl="4">
+      <w:start w:val="1"/>
+      <w:numFmt w:val="bullet"/>
+      <w:lvlText w:val="o"/>
+      <w:lvlJc w:val="left"/>
+      <w:pPr>
+        <w:ind w:left="3600" w:hanging="360"/>
+      </w:pPr>
+      <w:rPr>
+        <w:rFonts w:ascii="Courier New" w:hAnsi="Courier New" w:hint="default"/>
+      </w:rPr>
+    </w:lvl>
+    <w:lvl w:ilvl="5">
+      <w:start w:val="1"/>
+      <w:numFmt w:val="bullet"/>
+      <w:lvlText w:val=""/>
+      <w:lvlJc w:val="left"/>
+      <w:pPr>
+        <w:ind w:left="4320" w:hanging="360"/>
+      </w:pPr>
+      <w:rPr>
+        <w:rFonts w:ascii="Wingdings" w:hAnsi="Wingdings" w:hint="default"/>
+      </w:rPr>
+    </w:lvl>
+    <w:lvl w:ilvl="6">
+      <w:start w:val="1"/>
+      <w:numFmt w:val="bullet"/>
+      <w:lvlText w:val=""/>
+      <w:lvlJc w:val="left"/>
+      <w:pPr>
+        <w:ind w:left="5040" w:hanging="360"/>
+      </w:pPr>
+      <w:rPr>
+        <w:rFonts w:ascii="Symbol" w:hAnsi="Symbol" w:hint="default"/>
+      </w:rPr>
+    </w:lvl>
+    <w:lvl w:ilvl="7">
+      <w:start w:val="1"/>
+      <w:numFmt w:val="bullet"/>
+      <w:lvlText w:val="o"/>
+      <w:lvlJc w:val="left"/>
+      <w:pPr>
+        <w:ind w:left="5760" w:hanging="360"/>
+      </w:pPr>
+      <w:rPr>
+        <w:rFonts w:ascii="Courier New" w:hAnsi="Courier New" w:hint="default"/>
+      </w:rPr>
+    </w:lvl>
+    <w:lvl w:ilvl="8">
+      <w:start w:val="1"/>
+      <w:numFmt w:val="bullet"/>
+      <w:lvlText w:val=""/>
+      <w:lvlJc w:val="left"/>
+      <w:pPr>
+        <w:ind w:left="6480" w:hanging="360"/>
+      </w:pPr>
+      <w:rPr>
+        <w:rFonts w:ascii="Wingdings" w:hAnsi="Wingdings" w:hint="default"/>
+      </w:rPr>
+    </w:lvl>
+  </w:abstractNum>
+  <w:abstractNum w:abstractNumId="1" w15:restartNumberingAfterBreak="0">
     <w:nsid w:val="01CA60D1"/>
     <w:multiLevelType w:val="multilevel"/>
     <w:tmpl w:val="6DE68C52"/>
@@ -4756,7 +5826,7 @@
       </w:rPr>
     </w:lvl>
   </w:abstractNum>
-  <w:abstractNum w:abstractNumId="1" w15:restartNumberingAfterBreak="0">
+  <w:abstractNum w:abstractNumId="2" w15:restartNumberingAfterBreak="0">
     <w:nsid w:val="06621502"/>
     <w:multiLevelType w:val="multilevel"/>
     <w:tmpl w:val="6DE68C52"/>
@@ -4877,120 +5947,8 @@
       </w:rPr>
     </w:lvl>
   </w:abstractNum>
-  <w:abstractNum w:abstractNumId="2" w15:restartNumberingAfterBreak="0">
-    <w:nsid w:val="16212BFF"/>
-    <w:multiLevelType w:val="hybridMultilevel"/>
-    <w:tmpl w:val="63EE22D0"/>
-    <w:lvl w:ilvl="0" w:tplc="400C647C">
-      <w:numFmt w:val="bullet"/>
-      <w:lvlText w:val="-"/>
-      <w:lvlJc w:val="left"/>
-      <w:pPr>
-        <w:ind w:left="720" w:hanging="360"/>
-      </w:pPr>
-      <w:rPr>
-        <w:rFonts w:ascii="Calibri" w:eastAsiaTheme="minorHAnsi" w:hAnsi="Calibri" w:cs="Calibri" w:hint="default"/>
-      </w:rPr>
-    </w:lvl>
-    <w:lvl w:ilvl="1" w:tplc="04070003" w:tentative="1">
-      <w:start w:val="1"/>
-      <w:numFmt w:val="bullet"/>
-      <w:lvlText w:val="o"/>
-      <w:lvlJc w:val="left"/>
-      <w:pPr>
-        <w:ind w:left="1440" w:hanging="360"/>
-      </w:pPr>
-      <w:rPr>
-        <w:rFonts w:ascii="Courier New" w:hAnsi="Courier New" w:hint="default"/>
-      </w:rPr>
-    </w:lvl>
-    <w:lvl w:ilvl="2" w:tplc="04070005" w:tentative="1">
-      <w:start w:val="1"/>
-      <w:numFmt w:val="bullet"/>
-      <w:lvlText w:val=""/>
-      <w:lvlJc w:val="left"/>
-      <w:pPr>
-        <w:ind w:left="2160" w:hanging="360"/>
-      </w:pPr>
-      <w:rPr>
-        <w:rFonts w:ascii="Wingdings" w:hAnsi="Wingdings" w:hint="default"/>
-      </w:rPr>
-    </w:lvl>
-    <w:lvl w:ilvl="3" w:tplc="04070001" w:tentative="1">
-      <w:start w:val="1"/>
-      <w:numFmt w:val="bullet"/>
-      <w:lvlText w:val=""/>
-      <w:lvlJc w:val="left"/>
-      <w:pPr>
-        <w:ind w:left="2880" w:hanging="360"/>
-      </w:pPr>
-      <w:rPr>
-        <w:rFonts w:ascii="Symbol" w:hAnsi="Symbol" w:hint="default"/>
-      </w:rPr>
-    </w:lvl>
-    <w:lvl w:ilvl="4" w:tplc="04070003" w:tentative="1">
-      <w:start w:val="1"/>
-      <w:numFmt w:val="bullet"/>
-      <w:lvlText w:val="o"/>
-      <w:lvlJc w:val="left"/>
-      <w:pPr>
-        <w:ind w:left="3600" w:hanging="360"/>
-      </w:pPr>
-      <w:rPr>
-        <w:rFonts w:ascii="Courier New" w:hAnsi="Courier New" w:hint="default"/>
-      </w:rPr>
-    </w:lvl>
-    <w:lvl w:ilvl="5" w:tplc="04070005" w:tentative="1">
-      <w:start w:val="1"/>
-      <w:numFmt w:val="bullet"/>
-      <w:lvlText w:val=""/>
-      <w:lvlJc w:val="left"/>
-      <w:pPr>
-        <w:ind w:left="4320" w:hanging="360"/>
-      </w:pPr>
-      <w:rPr>
-        <w:rFonts w:ascii="Wingdings" w:hAnsi="Wingdings" w:hint="default"/>
-      </w:rPr>
-    </w:lvl>
-    <w:lvl w:ilvl="6" w:tplc="04070001" w:tentative="1">
-      <w:start w:val="1"/>
-      <w:numFmt w:val="bullet"/>
-      <w:lvlText w:val=""/>
-      <w:lvlJc w:val="left"/>
-      <w:pPr>
-        <w:ind w:left="5040" w:hanging="360"/>
-      </w:pPr>
-      <w:rPr>
-        <w:rFonts w:ascii="Symbol" w:hAnsi="Symbol" w:hint="default"/>
-      </w:rPr>
-    </w:lvl>
-    <w:lvl w:ilvl="7" w:tplc="04070003" w:tentative="1">
-      <w:start w:val="1"/>
-      <w:numFmt w:val="bullet"/>
-      <w:lvlText w:val="o"/>
-      <w:lvlJc w:val="left"/>
-      <w:pPr>
-        <w:ind w:left="5760" w:hanging="360"/>
-      </w:pPr>
-      <w:rPr>
-        <w:rFonts w:ascii="Courier New" w:hAnsi="Courier New" w:hint="default"/>
-      </w:rPr>
-    </w:lvl>
-    <w:lvl w:ilvl="8" w:tplc="04070005" w:tentative="1">
-      <w:start w:val="1"/>
-      <w:numFmt w:val="bullet"/>
-      <w:lvlText w:val=""/>
-      <w:lvlJc w:val="left"/>
-      <w:pPr>
-        <w:ind w:left="6480" w:hanging="360"/>
-      </w:pPr>
-      <w:rPr>
-        <w:rFonts w:ascii="Wingdings" w:hAnsi="Wingdings" w:hint="default"/>
-      </w:rPr>
-    </w:lvl>
-  </w:abstractNum>
   <w:abstractNum w:abstractNumId="3" w15:restartNumberingAfterBreak="0">
-    <w:nsid w:val="5865665F"/>
+    <w:nsid w:val="079330D0"/>
     <w:multiLevelType w:val="multilevel"/>
     <w:tmpl w:val="6DE68C52"/>
     <w:lvl w:ilvl="0">
@@ -5111,7 +6069,119 @@
     </w:lvl>
   </w:abstractNum>
   <w:abstractNum w:abstractNumId="4" w15:restartNumberingAfterBreak="0">
-    <w:nsid w:val="757A25B7"/>
+    <w:nsid w:val="16212BFF"/>
+    <w:multiLevelType w:val="hybridMultilevel"/>
+    <w:tmpl w:val="63EE22D0"/>
+    <w:lvl w:ilvl="0" w:tplc="400C647C">
+      <w:numFmt w:val="bullet"/>
+      <w:lvlText w:val="-"/>
+      <w:lvlJc w:val="left"/>
+      <w:pPr>
+        <w:ind w:left="720" w:hanging="360"/>
+      </w:pPr>
+      <w:rPr>
+        <w:rFonts w:ascii="Calibri" w:eastAsiaTheme="minorHAnsi" w:hAnsi="Calibri" w:cs="Calibri" w:hint="default"/>
+      </w:rPr>
+    </w:lvl>
+    <w:lvl w:ilvl="1" w:tplc="04070003" w:tentative="1">
+      <w:start w:val="1"/>
+      <w:numFmt w:val="bullet"/>
+      <w:lvlText w:val="o"/>
+      <w:lvlJc w:val="left"/>
+      <w:pPr>
+        <w:ind w:left="1440" w:hanging="360"/>
+      </w:pPr>
+      <w:rPr>
+        <w:rFonts w:ascii="Courier New" w:hAnsi="Courier New" w:hint="default"/>
+      </w:rPr>
+    </w:lvl>
+    <w:lvl w:ilvl="2" w:tplc="04070005" w:tentative="1">
+      <w:start w:val="1"/>
+      <w:numFmt w:val="bullet"/>
+      <w:lvlText w:val=""/>
+      <w:lvlJc w:val="left"/>
+      <w:pPr>
+        <w:ind w:left="2160" w:hanging="360"/>
+      </w:pPr>
+      <w:rPr>
+        <w:rFonts w:ascii="Wingdings" w:hAnsi="Wingdings" w:hint="default"/>
+      </w:rPr>
+    </w:lvl>
+    <w:lvl w:ilvl="3" w:tplc="04070001" w:tentative="1">
+      <w:start w:val="1"/>
+      <w:numFmt w:val="bullet"/>
+      <w:lvlText w:val=""/>
+      <w:lvlJc w:val="left"/>
+      <w:pPr>
+        <w:ind w:left="2880" w:hanging="360"/>
+      </w:pPr>
+      <w:rPr>
+        <w:rFonts w:ascii="Symbol" w:hAnsi="Symbol" w:hint="default"/>
+      </w:rPr>
+    </w:lvl>
+    <w:lvl w:ilvl="4" w:tplc="04070003" w:tentative="1">
+      <w:start w:val="1"/>
+      <w:numFmt w:val="bullet"/>
+      <w:lvlText w:val="o"/>
+      <w:lvlJc w:val="left"/>
+      <w:pPr>
+        <w:ind w:left="3600" w:hanging="360"/>
+      </w:pPr>
+      <w:rPr>
+        <w:rFonts w:ascii="Courier New" w:hAnsi="Courier New" w:hint="default"/>
+      </w:rPr>
+    </w:lvl>
+    <w:lvl w:ilvl="5" w:tplc="04070005" w:tentative="1">
+      <w:start w:val="1"/>
+      <w:numFmt w:val="bullet"/>
+      <w:lvlText w:val=""/>
+      <w:lvlJc w:val="left"/>
+      <w:pPr>
+        <w:ind w:left="4320" w:hanging="360"/>
+      </w:pPr>
+      <w:rPr>
+        <w:rFonts w:ascii="Wingdings" w:hAnsi="Wingdings" w:hint="default"/>
+      </w:rPr>
+    </w:lvl>
+    <w:lvl w:ilvl="6" w:tplc="04070001" w:tentative="1">
+      <w:start w:val="1"/>
+      <w:numFmt w:val="bullet"/>
+      <w:lvlText w:val=""/>
+      <w:lvlJc w:val="left"/>
+      <w:pPr>
+        <w:ind w:left="5040" w:hanging="360"/>
+      </w:pPr>
+      <w:rPr>
+        <w:rFonts w:ascii="Symbol" w:hAnsi="Symbol" w:hint="default"/>
+      </w:rPr>
+    </w:lvl>
+    <w:lvl w:ilvl="7" w:tplc="04070003" w:tentative="1">
+      <w:start w:val="1"/>
+      <w:numFmt w:val="bullet"/>
+      <w:lvlText w:val="o"/>
+      <w:lvlJc w:val="left"/>
+      <w:pPr>
+        <w:ind w:left="5760" w:hanging="360"/>
+      </w:pPr>
+      <w:rPr>
+        <w:rFonts w:ascii="Courier New" w:hAnsi="Courier New" w:hint="default"/>
+      </w:rPr>
+    </w:lvl>
+    <w:lvl w:ilvl="8" w:tplc="04070005" w:tentative="1">
+      <w:start w:val="1"/>
+      <w:numFmt w:val="bullet"/>
+      <w:lvlText w:val=""/>
+      <w:lvlJc w:val="left"/>
+      <w:pPr>
+        <w:ind w:left="6480" w:hanging="360"/>
+      </w:pPr>
+      <w:rPr>
+        <w:rFonts w:ascii="Wingdings" w:hAnsi="Wingdings" w:hint="default"/>
+      </w:rPr>
+    </w:lvl>
+  </w:abstractNum>
+  <w:abstractNum w:abstractNumId="5" w15:restartNumberingAfterBreak="0">
+    <w:nsid w:val="5865665F"/>
     <w:multiLevelType w:val="multilevel"/>
     <w:tmpl w:val="6DE68C52"/>
     <w:lvl w:ilvl="0">
@@ -5231,20 +6301,147 @@
       </w:rPr>
     </w:lvl>
   </w:abstractNum>
+  <w:abstractNum w:abstractNumId="6" w15:restartNumberingAfterBreak="0">
+    <w:nsid w:val="757A25B7"/>
+    <w:multiLevelType w:val="multilevel"/>
+    <w:tmpl w:val="6DE68C52"/>
+    <w:lvl w:ilvl="0">
+      <w:start w:val="1"/>
+      <w:numFmt w:val="decimal"/>
+      <w:lvlText w:val="%1."/>
+      <w:lvlJc w:val="left"/>
+      <w:pPr>
+        <w:ind w:left="720" w:hanging="360"/>
+      </w:pPr>
+      <w:rPr>
+        <w:rFonts w:hint="default"/>
+      </w:rPr>
+    </w:lvl>
+    <w:lvl w:ilvl="1">
+      <w:start w:val="1"/>
+      <w:numFmt w:val="decimal"/>
+      <w:isLgl/>
+      <w:lvlText w:val="%1.%2"/>
+      <w:lvlJc w:val="left"/>
+      <w:pPr>
+        <w:ind w:left="740" w:hanging="380"/>
+      </w:pPr>
+      <w:rPr>
+        <w:rFonts w:hint="default"/>
+      </w:rPr>
+    </w:lvl>
+    <w:lvl w:ilvl="2">
+      <w:start w:val="1"/>
+      <w:numFmt w:val="decimal"/>
+      <w:isLgl/>
+      <w:lvlText w:val="%1.%2.%3"/>
+      <w:lvlJc w:val="left"/>
+      <w:pPr>
+        <w:ind w:left="1080" w:hanging="720"/>
+      </w:pPr>
+      <w:rPr>
+        <w:rFonts w:hint="default"/>
+      </w:rPr>
+    </w:lvl>
+    <w:lvl w:ilvl="3">
+      <w:start w:val="1"/>
+      <w:numFmt w:val="decimal"/>
+      <w:isLgl/>
+      <w:lvlText w:val="%1.%2.%3.%4"/>
+      <w:lvlJc w:val="left"/>
+      <w:pPr>
+        <w:ind w:left="1080" w:hanging="720"/>
+      </w:pPr>
+      <w:rPr>
+        <w:rFonts w:hint="default"/>
+      </w:rPr>
+    </w:lvl>
+    <w:lvl w:ilvl="4">
+      <w:start w:val="1"/>
+      <w:numFmt w:val="decimal"/>
+      <w:isLgl/>
+      <w:lvlText w:val="%1.%2.%3.%4.%5"/>
+      <w:lvlJc w:val="left"/>
+      <w:pPr>
+        <w:ind w:left="1440" w:hanging="1080"/>
+      </w:pPr>
+      <w:rPr>
+        <w:rFonts w:hint="default"/>
+      </w:rPr>
+    </w:lvl>
+    <w:lvl w:ilvl="5">
+      <w:start w:val="1"/>
+      <w:numFmt w:val="decimal"/>
+      <w:isLgl/>
+      <w:lvlText w:val="%1.%2.%3.%4.%5.%6"/>
+      <w:lvlJc w:val="left"/>
+      <w:pPr>
+        <w:ind w:left="1440" w:hanging="1080"/>
+      </w:pPr>
+      <w:rPr>
+        <w:rFonts w:hint="default"/>
+      </w:rPr>
+    </w:lvl>
+    <w:lvl w:ilvl="6">
+      <w:start w:val="1"/>
+      <w:numFmt w:val="decimal"/>
+      <w:isLgl/>
+      <w:lvlText w:val="%1.%2.%3.%4.%5.%6.%7"/>
+      <w:lvlJc w:val="left"/>
+      <w:pPr>
+        <w:ind w:left="1800" w:hanging="1440"/>
+      </w:pPr>
+      <w:rPr>
+        <w:rFonts w:hint="default"/>
+      </w:rPr>
+    </w:lvl>
+    <w:lvl w:ilvl="7">
+      <w:start w:val="1"/>
+      <w:numFmt w:val="decimal"/>
+      <w:isLgl/>
+      <w:lvlText w:val="%1.%2.%3.%4.%5.%6.%7.%8"/>
+      <w:lvlJc w:val="left"/>
+      <w:pPr>
+        <w:ind w:left="1800" w:hanging="1440"/>
+      </w:pPr>
+      <w:rPr>
+        <w:rFonts w:hint="default"/>
+      </w:rPr>
+    </w:lvl>
+    <w:lvl w:ilvl="8">
+      <w:start w:val="1"/>
+      <w:numFmt w:val="decimal"/>
+      <w:isLgl/>
+      <w:lvlText w:val="%1.%2.%3.%4.%5.%6.%7.%8.%9"/>
+      <w:lvlJc w:val="left"/>
+      <w:pPr>
+        <w:ind w:left="2160" w:hanging="1800"/>
+      </w:pPr>
+      <w:rPr>
+        <w:rFonts w:hint="default"/>
+      </w:rPr>
+    </w:lvl>
+  </w:abstractNum>
   <w:num w:numId="1">
-    <w:abstractNumId w:val="0"/>
+    <w:abstractNumId w:val="1"/>
   </w:num>
   <w:num w:numId="2">
-    <w:abstractNumId w:val="1"/>
+    <w:abstractNumId w:val="2"/>
   </w:num>
   <w:num w:numId="3">
+    <w:abstractNumId w:val="5"/>
+  </w:num>
+  <w:num w:numId="4">
+    <w:abstractNumId w:val="6"/>
+  </w:num>
+  <w:num w:numId="5">
+    <w:abstractNumId w:val="4"/>
+  </w:num>
+  <w:num w:numId="6">
     <w:abstractNumId w:val="3"/>
   </w:num>
-  <w:num w:numId="4">
-    <w:abstractNumId w:val="4"/>
-  </w:num>
-  <w:num w:numId="5">
-    <w:abstractNumId w:val="2"/>
+  <w:num w:numId="7">
+    <w:abstractNumId w:val="0"/>
   </w:num>
 </w:numbering>
 </file>
@@ -5643,6 +6840,11 @@
   <w:style w:type="paragraph" w:default="1" w:styleId="Standard">
     <w:name w:val="Normal"/>
     <w:qFormat/>
+    <w:rsid w:val="00954D02"/>
+    <w:rPr>
+      <w:rFonts w:ascii="Times New Roman" w:eastAsia="Times New Roman" w:hAnsi="Times New Roman" w:cs="Times New Roman"/>
+      <w:lang w:eastAsia="de-DE"/>
+    </w:rPr>
   </w:style>
   <w:style w:type="paragraph" w:styleId="berschrift1">
     <w:name w:val="heading 1"/>
@@ -5908,7 +7110,6 @@
       <w:bCs/>
       <w:sz w:val="28"/>
       <w:szCs w:val="28"/>
-      <w:lang w:eastAsia="de-DE"/>
     </w:rPr>
   </w:style>
   <w:style w:type="paragraph" w:styleId="Verzeichnis1">
@@ -6109,6 +7310,22 @@
       <w:iCs/>
       <w:color w:val="2F5496" w:themeColor="accent1" w:themeShade="BF"/>
     </w:rPr>
+  </w:style>
+  <w:style w:type="table" w:styleId="Tabellenraster">
+    <w:name w:val="Table Grid"/>
+    <w:basedOn w:val="NormaleTabelle"/>
+    <w:uiPriority w:val="39"/>
+    <w:rsid w:val="00904C65"/>
+    <w:tblPr>
+      <w:tblBorders>
+        <w:top w:val="single" w:sz="4" w:space="0" w:color="auto"/>
+        <w:left w:val="single" w:sz="4" w:space="0" w:color="auto"/>
+        <w:bottom w:val="single" w:sz="4" w:space="0" w:color="auto"/>
+        <w:right w:val="single" w:sz="4" w:space="0" w:color="auto"/>
+        <w:insideH w:val="single" w:sz="4" w:space="0" w:color="auto"/>
+        <w:insideV w:val="single" w:sz="4" w:space="0" w:color="auto"/>
+      </w:tblBorders>
+    </w:tblPr>
   </w:style>
 </w:styles>
 </file>

</xml_diff>